<commit_message>
Updated Acceptance Criteria Document
Updated acceptance criteria for AC 4, 6,& 7
</commit_message>
<xml_diff>
--- a/Sprint1/CS449 Sprint 1 - Cristofer James.docx
+++ b/Sprint1/CS449 Sprint 1 - Cristofer James.docx
@@ -2630,7 +2630,7 @@
                 <w:szCs w:val="24"/>
                 <w:rtl w:val="0"/>
               </w:rPr>
-              <w:t xml:space="preserve">Status(completed, to do, in progress)</w:t>
+              <w:t xml:space="preserve">Status(completed, to do, To Do)</w:t>
             </w:r>
           </w:p>
         </w:tc>
@@ -3394,7 +3394,7 @@
                 <w:szCs w:val="24"/>
                 <w:rtl w:val="0"/>
               </w:rPr>
-              <w:t xml:space="preserve">In Progress</w:t>
+              <w:t xml:space="preserve">To Do</w:t>
             </w:r>
           </w:p>
         </w:tc>
@@ -3772,7 +3772,7 @@
                 <w:szCs w:val="24"/>
                 <w:rtl w:val="0"/>
               </w:rPr>
-              <w:t xml:space="preserve">In Progress</w:t>
+              <w:t xml:space="preserve">To Do</w:t>
             </w:r>
           </w:p>
         </w:tc>
@@ -4178,7 +4178,7 @@
                 <w:szCs w:val="24"/>
                 <w:rtl w:val="0"/>
               </w:rPr>
-              <w:t xml:space="preserve">In Progress</w:t>
+              <w:t xml:space="preserve">To Do</w:t>
             </w:r>
           </w:p>
         </w:tc>
@@ -4650,7 +4650,7 @@
                 <w:szCs w:val="24"/>
                 <w:rtl w:val="0"/>
               </w:rPr>
-              <w:t xml:space="preserve">In Progress</w:t>
+              <w:t xml:space="preserve">To Do</w:t>
             </w:r>
           </w:p>
         </w:tc>
@@ -5118,7 +5118,7 @@
                 <w:szCs w:val="24"/>
                 <w:rtl w:val="0"/>
               </w:rPr>
-              <w:t xml:space="preserve">In Progress</w:t>
+              <w:t xml:space="preserve">To Do</w:t>
             </w:r>
           </w:p>
         </w:tc>
@@ -5725,7 +5725,7 @@
                 <w:szCs w:val="24"/>
                 <w:rtl w:val="0"/>
               </w:rPr>
-              <w:t xml:space="preserve">In Progress</w:t>
+              <w:t xml:space="preserve">To Do</w:t>
             </w:r>
           </w:p>
         </w:tc>
@@ -6154,7 +6154,7 @@
                 <w:szCs w:val="24"/>
                 <w:rtl w:val="0"/>
               </w:rPr>
-              <w:t xml:space="preserve">In Progress</w:t>
+              <w:t xml:space="preserve">To Do</w:t>
             </w:r>
           </w:p>
         </w:tc>
@@ -6729,7 +6729,7 @@
                 <w:szCs w:val="24"/>
                 <w:rtl w:val="0"/>
               </w:rPr>
-              <w:t xml:space="preserve">In Progress</w:t>
+              <w:t xml:space="preserve">To Do</w:t>
             </w:r>
           </w:p>
         </w:tc>
@@ -7334,7 +7334,7 @@
                 <w:szCs w:val="24"/>
                 <w:rtl w:val="0"/>
               </w:rPr>
-              <w:t xml:space="preserve">In Progress</w:t>
+              <w:t xml:space="preserve">To Do</w:t>
             </w:r>
           </w:p>
         </w:tc>
@@ -7785,7 +7785,7 @@
                 <w:szCs w:val="24"/>
                 <w:rtl w:val="0"/>
               </w:rPr>
-              <w:t xml:space="preserve">In Progress</w:t>
+              <w:t xml:space="preserve">To Do</w:t>
             </w:r>
           </w:p>
         </w:tc>
@@ -8013,7 +8013,7 @@
                 <w:szCs w:val="24"/>
                 <w:rtl w:val="0"/>
               </w:rPr>
-              <w:t xml:space="preserve">Player makes an invalid move</w:t>
+              <w:t xml:space="preserve">Player makes an invalid move(Occupied Cell)</w:t>
             </w:r>
           </w:p>
           <w:p>
@@ -8252,7 +8252,474 @@
                 <w:szCs w:val="24"/>
                 <w:rtl w:val="0"/>
               </w:rPr>
-              <w:t xml:space="preserve">In Progress</w:t>
+              <w:t xml:space="preserve">To Do</w:t>
+            </w:r>
+          </w:p>
+        </w:tc>
+      </w:tr>
+      <w:tr>
+        <w:trPr>
+          <w:cantSplit w:val="0"/>
+          <w:trHeight w:val="2108.84765625" w:hRule="atLeast"/>
+          <w:tblHeader w:val="0"/>
+        </w:trPr>
+        <w:tc>
+          <w:tcPr>
+            <w:vMerge w:val="continue"/>
+            <w:shd w:fill="auto" w:val="clear"/>
+            <w:tcMar>
+              <w:top w:w="100.0" w:type="dxa"/>
+              <w:left w:w="100.0" w:type="dxa"/>
+              <w:bottom w:w="100.0" w:type="dxa"/>
+              <w:right w:w="100.0" w:type="dxa"/>
+            </w:tcMar>
+            <w:vAlign w:val="top"/>
+          </w:tcPr>
+          <w:p>
+            <w:pPr>
+              <w:keepNext w:val="0"/>
+              <w:keepLines w:val="0"/>
+              <w:pageBreakBefore w:val="0"/>
+              <w:widowControl w:val="0"/>
+              <w:pBdr>
+                <w:top w:space="0" w:sz="0" w:val="nil"/>
+                <w:left w:space="0" w:sz="0" w:val="nil"/>
+                <w:bottom w:space="0" w:sz="0" w:val="nil"/>
+                <w:right w:space="0" w:sz="0" w:val="nil"/>
+                <w:between w:space="0" w:sz="0" w:val="nil"/>
+              </w:pBdr>
+              <w:shd w:fill="auto" w:val="clear"/>
+              <w:spacing w:after="0" w:before="0" w:line="240" w:lineRule="auto"/>
+              <w:ind w:left="0" w:right="0" w:firstLine="0"/>
+              <w:jc w:val="left"/>
+              <w:rPr>
+                <w:rFonts w:ascii="Times New Roman" w:cs="Times New Roman" w:eastAsia="Times New Roman" w:hAnsi="Times New Roman"/>
+                <w:sz w:val="24"/>
+                <w:szCs w:val="24"/>
+              </w:rPr>
+            </w:pPr>
+            <w:r>
+              <w:rPr>
+                <w:rtl w:val="0"/>
+              </w:rPr>
+            </w:r>
+          </w:p>
+        </w:tc>
+        <w:tc>
+          <w:tcPr>
+            <w:shd w:fill="auto" w:val="clear"/>
+            <w:tcMar>
+              <w:top w:w="100.0" w:type="dxa"/>
+              <w:left w:w="100.0" w:type="dxa"/>
+              <w:bottom w:w="100.0" w:type="dxa"/>
+              <w:right w:w="100.0" w:type="dxa"/>
+            </w:tcMar>
+            <w:vAlign w:val="top"/>
+          </w:tcPr>
+          <w:p>
+            <w:pPr>
+              <w:keepNext w:val="0"/>
+              <w:keepLines w:val="0"/>
+              <w:pageBreakBefore w:val="0"/>
+              <w:widowControl w:val="0"/>
+              <w:pBdr>
+                <w:top w:space="0" w:sz="0" w:val="nil"/>
+                <w:left w:space="0" w:sz="0" w:val="nil"/>
+                <w:bottom w:space="0" w:sz="0" w:val="nil"/>
+                <w:right w:space="0" w:sz="0" w:val="nil"/>
+                <w:between w:space="0" w:sz="0" w:val="nil"/>
+              </w:pBdr>
+              <w:shd w:fill="auto" w:val="clear"/>
+              <w:spacing w:after="0" w:before="0" w:line="240" w:lineRule="auto"/>
+              <w:ind w:left="0" w:right="0" w:firstLine="0"/>
+              <w:jc w:val="center"/>
+              <w:rPr>
+                <w:rFonts w:ascii="Times New Roman" w:cs="Times New Roman" w:eastAsia="Times New Roman" w:hAnsi="Times New Roman"/>
+                <w:sz w:val="24"/>
+                <w:szCs w:val="24"/>
+              </w:rPr>
+            </w:pPr>
+            <w:r>
+              <w:rPr>
+                <w:rtl w:val="0"/>
+              </w:rPr>
+            </w:r>
+          </w:p>
+          <w:p>
+            <w:pPr>
+              <w:keepNext w:val="0"/>
+              <w:keepLines w:val="0"/>
+              <w:pageBreakBefore w:val="0"/>
+              <w:widowControl w:val="0"/>
+              <w:pBdr>
+                <w:top w:space="0" w:sz="0" w:val="nil"/>
+                <w:left w:space="0" w:sz="0" w:val="nil"/>
+                <w:bottom w:space="0" w:sz="0" w:val="nil"/>
+                <w:right w:space="0" w:sz="0" w:val="nil"/>
+                <w:between w:space="0" w:sz="0" w:val="nil"/>
+              </w:pBdr>
+              <w:shd w:fill="auto" w:val="clear"/>
+              <w:spacing w:after="0" w:before="0" w:line="240" w:lineRule="auto"/>
+              <w:ind w:left="0" w:right="0" w:firstLine="0"/>
+              <w:jc w:val="center"/>
+              <w:rPr>
+                <w:rFonts w:ascii="Times New Roman" w:cs="Times New Roman" w:eastAsia="Times New Roman" w:hAnsi="Times New Roman"/>
+                <w:sz w:val="24"/>
+                <w:szCs w:val="24"/>
+              </w:rPr>
+            </w:pPr>
+            <w:r>
+              <w:rPr>
+                <w:rtl w:val="0"/>
+              </w:rPr>
+            </w:r>
+          </w:p>
+          <w:p>
+            <w:pPr>
+              <w:keepNext w:val="0"/>
+              <w:keepLines w:val="0"/>
+              <w:pageBreakBefore w:val="0"/>
+              <w:widowControl w:val="0"/>
+              <w:pBdr>
+                <w:top w:space="0" w:sz="0" w:val="nil"/>
+                <w:left w:space="0" w:sz="0" w:val="nil"/>
+                <w:bottom w:space="0" w:sz="0" w:val="nil"/>
+                <w:right w:space="0" w:sz="0" w:val="nil"/>
+                <w:between w:space="0" w:sz="0" w:val="nil"/>
+              </w:pBdr>
+              <w:shd w:fill="auto" w:val="clear"/>
+              <w:spacing w:after="0" w:before="0" w:line="240" w:lineRule="auto"/>
+              <w:ind w:left="0" w:right="0" w:firstLine="0"/>
+              <w:jc w:val="center"/>
+              <w:rPr>
+                <w:rFonts w:ascii="Times New Roman" w:cs="Times New Roman" w:eastAsia="Times New Roman" w:hAnsi="Times New Roman"/>
+                <w:sz w:val="24"/>
+                <w:szCs w:val="24"/>
+              </w:rPr>
+            </w:pPr>
+            <w:r>
+              <w:rPr>
+                <w:rtl w:val="0"/>
+              </w:rPr>
+            </w:r>
+          </w:p>
+          <w:p>
+            <w:pPr>
+              <w:keepNext w:val="0"/>
+              <w:keepLines w:val="0"/>
+              <w:pageBreakBefore w:val="0"/>
+              <w:widowControl w:val="0"/>
+              <w:pBdr>
+                <w:top w:space="0" w:sz="0" w:val="nil"/>
+                <w:left w:space="0" w:sz="0" w:val="nil"/>
+                <w:bottom w:space="0" w:sz="0" w:val="nil"/>
+                <w:right w:space="0" w:sz="0" w:val="nil"/>
+                <w:between w:space="0" w:sz="0" w:val="nil"/>
+              </w:pBdr>
+              <w:shd w:fill="auto" w:val="clear"/>
+              <w:spacing w:after="0" w:before="0" w:line="240" w:lineRule="auto"/>
+              <w:ind w:left="0" w:right="0" w:firstLine="0"/>
+              <w:jc w:val="center"/>
+              <w:rPr>
+                <w:rFonts w:ascii="Times New Roman" w:cs="Times New Roman" w:eastAsia="Times New Roman" w:hAnsi="Times New Roman"/>
+                <w:sz w:val="24"/>
+                <w:szCs w:val="24"/>
+              </w:rPr>
+            </w:pPr>
+            <w:r>
+              <w:rPr>
+                <w:rFonts w:ascii="Times New Roman" w:cs="Times New Roman" w:eastAsia="Times New Roman" w:hAnsi="Times New Roman"/>
+                <w:sz w:val="24"/>
+                <w:szCs w:val="24"/>
+                <w:rtl w:val="0"/>
+              </w:rPr>
+              <w:t xml:space="preserve">4.1.4</w:t>
+            </w:r>
+          </w:p>
+        </w:tc>
+        <w:tc>
+          <w:tcPr>
+            <w:shd w:fill="auto" w:val="clear"/>
+            <w:tcMar>
+              <w:top w:w="100.0" w:type="dxa"/>
+              <w:left w:w="100.0" w:type="dxa"/>
+              <w:bottom w:w="100.0" w:type="dxa"/>
+              <w:right w:w="100.0" w:type="dxa"/>
+            </w:tcMar>
+            <w:vAlign w:val="top"/>
+          </w:tcPr>
+          <w:p>
+            <w:pPr>
+              <w:keepNext w:val="0"/>
+              <w:keepLines w:val="0"/>
+              <w:pageBreakBefore w:val="0"/>
+              <w:widowControl w:val="0"/>
+              <w:pBdr>
+                <w:top w:space="0" w:sz="0" w:val="nil"/>
+                <w:left w:space="0" w:sz="0" w:val="nil"/>
+                <w:bottom w:space="0" w:sz="0" w:val="nil"/>
+                <w:right w:space="0" w:sz="0" w:val="nil"/>
+                <w:between w:space="0" w:sz="0" w:val="nil"/>
+              </w:pBdr>
+              <w:shd w:fill="auto" w:val="clear"/>
+              <w:spacing w:after="0" w:before="0" w:line="240" w:lineRule="auto"/>
+              <w:ind w:left="0" w:right="0" w:firstLine="0"/>
+              <w:jc w:val="left"/>
+              <w:rPr>
+                <w:rFonts w:ascii="Times New Roman" w:cs="Times New Roman" w:eastAsia="Times New Roman" w:hAnsi="Times New Roman"/>
+                <w:b w:val="1"/>
+                <w:sz w:val="24"/>
+                <w:szCs w:val="24"/>
+              </w:rPr>
+            </w:pPr>
+            <w:r>
+              <w:rPr>
+                <w:rFonts w:ascii="Times New Roman" w:cs="Times New Roman" w:eastAsia="Times New Roman" w:hAnsi="Times New Roman"/>
+                <w:b w:val="1"/>
+                <w:sz w:val="24"/>
+                <w:szCs w:val="24"/>
+                <w:rtl w:val="0"/>
+              </w:rPr>
+              <w:t xml:space="preserve">Player makes an invalid move(Invalid Index)</w:t>
+            </w:r>
+          </w:p>
+          <w:p>
+            <w:pPr>
+              <w:keepNext w:val="0"/>
+              <w:keepLines w:val="0"/>
+              <w:pageBreakBefore w:val="0"/>
+              <w:widowControl w:val="0"/>
+              <w:pBdr>
+                <w:top w:space="0" w:sz="0" w:val="nil"/>
+                <w:left w:space="0" w:sz="0" w:val="nil"/>
+                <w:bottom w:space="0" w:sz="0" w:val="nil"/>
+                <w:right w:space="0" w:sz="0" w:val="nil"/>
+                <w:between w:space="0" w:sz="0" w:val="nil"/>
+              </w:pBdr>
+              <w:shd w:fill="auto" w:val="clear"/>
+              <w:spacing w:after="0" w:before="0" w:line="240" w:lineRule="auto"/>
+              <w:ind w:left="0" w:right="0" w:firstLine="0"/>
+              <w:jc w:val="left"/>
+              <w:rPr>
+                <w:rFonts w:ascii="Times New Roman" w:cs="Times New Roman" w:eastAsia="Times New Roman" w:hAnsi="Times New Roman"/>
+                <w:sz w:val="24"/>
+                <w:szCs w:val="24"/>
+              </w:rPr>
+            </w:pPr>
+            <w:r>
+              <w:rPr>
+                <w:rFonts w:ascii="Times New Roman" w:cs="Times New Roman" w:eastAsia="Times New Roman" w:hAnsi="Times New Roman"/>
+                <w:b w:val="1"/>
+                <w:sz w:val="24"/>
+                <w:szCs w:val="24"/>
+                <w:rtl w:val="0"/>
+              </w:rPr>
+              <w:t xml:space="preserve">Given:</w:t>
+            </w:r>
+            <w:r>
+              <w:rPr>
+                <w:rFonts w:ascii="Times New Roman" w:cs="Times New Roman" w:eastAsia="Times New Roman" w:hAnsi="Times New Roman"/>
+                <w:sz w:val="24"/>
+                <w:szCs w:val="24"/>
+                <w:rtl w:val="0"/>
+              </w:rPr>
+              <w:t xml:space="preserve"> ongoing game</w:t>
+            </w:r>
+          </w:p>
+          <w:p>
+            <w:pPr>
+              <w:keepNext w:val="0"/>
+              <w:keepLines w:val="0"/>
+              <w:pageBreakBefore w:val="0"/>
+              <w:widowControl w:val="0"/>
+              <w:pBdr>
+                <w:top w:space="0" w:sz="0" w:val="nil"/>
+                <w:left w:space="0" w:sz="0" w:val="nil"/>
+                <w:bottom w:space="0" w:sz="0" w:val="nil"/>
+                <w:right w:space="0" w:sz="0" w:val="nil"/>
+                <w:between w:space="0" w:sz="0" w:val="nil"/>
+              </w:pBdr>
+              <w:shd w:fill="auto" w:val="clear"/>
+              <w:spacing w:after="0" w:before="0" w:line="240" w:lineRule="auto"/>
+              <w:ind w:left="0" w:right="0" w:firstLine="0"/>
+              <w:jc w:val="left"/>
+              <w:rPr>
+                <w:rFonts w:ascii="Times New Roman" w:cs="Times New Roman" w:eastAsia="Times New Roman" w:hAnsi="Times New Roman"/>
+                <w:sz w:val="24"/>
+                <w:szCs w:val="24"/>
+              </w:rPr>
+            </w:pPr>
+            <w:r>
+              <w:rPr>
+                <w:rFonts w:ascii="Times New Roman" w:cs="Times New Roman" w:eastAsia="Times New Roman" w:hAnsi="Times New Roman"/>
+                <w:b w:val="1"/>
+                <w:sz w:val="24"/>
+                <w:szCs w:val="24"/>
+                <w:rtl w:val="0"/>
+              </w:rPr>
+              <w:t xml:space="preserve">When:</w:t>
+            </w:r>
+            <w:r>
+              <w:rPr>
+                <w:rFonts w:ascii="Times New Roman" w:cs="Times New Roman" w:eastAsia="Times New Roman" w:hAnsi="Times New Roman"/>
+                <w:sz w:val="24"/>
+                <w:szCs w:val="24"/>
+                <w:rtl w:val="0"/>
+              </w:rPr>
+              <w:t xml:space="preserve"> player selects invalid index</w:t>
+            </w:r>
+          </w:p>
+          <w:p>
+            <w:pPr>
+              <w:keepNext w:val="0"/>
+              <w:keepLines w:val="0"/>
+              <w:pageBreakBefore w:val="0"/>
+              <w:widowControl w:val="0"/>
+              <w:pBdr>
+                <w:top w:space="0" w:sz="0" w:val="nil"/>
+                <w:left w:space="0" w:sz="0" w:val="nil"/>
+                <w:bottom w:space="0" w:sz="0" w:val="nil"/>
+                <w:right w:space="0" w:sz="0" w:val="nil"/>
+                <w:between w:space="0" w:sz="0" w:val="nil"/>
+              </w:pBdr>
+              <w:shd w:fill="auto" w:val="clear"/>
+              <w:spacing w:after="0" w:before="0" w:line="240" w:lineRule="auto"/>
+              <w:ind w:left="0" w:right="0" w:firstLine="0"/>
+              <w:jc w:val="left"/>
+              <w:rPr>
+                <w:rFonts w:ascii="Times New Roman" w:cs="Times New Roman" w:eastAsia="Times New Roman" w:hAnsi="Times New Roman"/>
+                <w:sz w:val="24"/>
+                <w:szCs w:val="24"/>
+              </w:rPr>
+            </w:pPr>
+            <w:r>
+              <w:rPr>
+                <w:rFonts w:ascii="Times New Roman" w:cs="Times New Roman" w:eastAsia="Times New Roman" w:hAnsi="Times New Roman"/>
+                <w:b w:val="1"/>
+                <w:sz w:val="24"/>
+                <w:szCs w:val="24"/>
+                <w:rtl w:val="0"/>
+              </w:rPr>
+              <w:t xml:space="preserve">Then:</w:t>
+            </w:r>
+            <w:r>
+              <w:rPr>
+                <w:rFonts w:ascii="Times New Roman" w:cs="Times New Roman" w:eastAsia="Times New Roman" w:hAnsi="Times New Roman"/>
+                <w:sz w:val="24"/>
+                <w:szCs w:val="24"/>
+                <w:rtl w:val="0"/>
+              </w:rPr>
+              <w:t xml:space="preserve"> ignore move</w:t>
+            </w:r>
+          </w:p>
+          <w:p>
+            <w:pPr>
+              <w:keepNext w:val="0"/>
+              <w:keepLines w:val="0"/>
+              <w:pageBreakBefore w:val="0"/>
+              <w:widowControl w:val="0"/>
+              <w:pBdr>
+                <w:top w:space="0" w:sz="0" w:val="nil"/>
+                <w:left w:space="0" w:sz="0" w:val="nil"/>
+                <w:bottom w:space="0" w:sz="0" w:val="nil"/>
+                <w:right w:space="0" w:sz="0" w:val="nil"/>
+                <w:between w:space="0" w:sz="0" w:val="nil"/>
+              </w:pBdr>
+              <w:shd w:fill="auto" w:val="clear"/>
+              <w:spacing w:after="0" w:before="0" w:line="240" w:lineRule="auto"/>
+              <w:ind w:left="0" w:right="0" w:firstLine="0"/>
+              <w:jc w:val="left"/>
+              <w:rPr>
+                <w:rFonts w:ascii="Times New Roman" w:cs="Times New Roman" w:eastAsia="Times New Roman" w:hAnsi="Times New Roman"/>
+                <w:sz w:val="24"/>
+                <w:szCs w:val="24"/>
+              </w:rPr>
+            </w:pPr>
+            <w:r>
+              <w:rPr>
+                <w:rFonts w:ascii="Times New Roman" w:cs="Times New Roman" w:eastAsia="Times New Roman" w:hAnsi="Times New Roman"/>
+                <w:b w:val="1"/>
+                <w:sz w:val="24"/>
+                <w:szCs w:val="24"/>
+                <w:rtl w:val="0"/>
+              </w:rPr>
+              <w:t xml:space="preserve">And:</w:t>
+            </w:r>
+            <w:r>
+              <w:rPr>
+                <w:rFonts w:ascii="Times New Roman" w:cs="Times New Roman" w:eastAsia="Times New Roman" w:hAnsi="Times New Roman"/>
+                <w:sz w:val="24"/>
+                <w:szCs w:val="24"/>
+                <w:rtl w:val="0"/>
+              </w:rPr>
+              <w:t xml:space="preserve"> wait for player to select valid, unoccupied cell</w:t>
+            </w:r>
+          </w:p>
+        </w:tc>
+        <w:tc>
+          <w:tcPr>
+            <w:shd w:fill="auto" w:val="clear"/>
+            <w:tcMar>
+              <w:top w:w="100.0" w:type="dxa"/>
+              <w:left w:w="100.0" w:type="dxa"/>
+              <w:bottom w:w="100.0" w:type="dxa"/>
+              <w:right w:w="100.0" w:type="dxa"/>
+            </w:tcMar>
+            <w:vAlign w:val="top"/>
+          </w:tcPr>
+          <w:p>
+            <w:pPr>
+              <w:widowControl w:val="0"/>
+              <w:spacing w:line="240" w:lineRule="auto"/>
+              <w:jc w:val="center"/>
+              <w:rPr>
+                <w:rFonts w:ascii="Times New Roman" w:cs="Times New Roman" w:eastAsia="Times New Roman" w:hAnsi="Times New Roman"/>
+                <w:sz w:val="24"/>
+                <w:szCs w:val="24"/>
+              </w:rPr>
+            </w:pPr>
+            <w:r>
+              <w:rPr>
+                <w:rtl w:val="0"/>
+              </w:rPr>
+            </w:r>
+          </w:p>
+          <w:p>
+            <w:pPr>
+              <w:widowControl w:val="0"/>
+              <w:spacing w:line="240" w:lineRule="auto"/>
+              <w:jc w:val="center"/>
+              <w:rPr>
+                <w:rFonts w:ascii="Times New Roman" w:cs="Times New Roman" w:eastAsia="Times New Roman" w:hAnsi="Times New Roman"/>
+                <w:sz w:val="24"/>
+                <w:szCs w:val="24"/>
+              </w:rPr>
+            </w:pPr>
+            <w:r>
+              <w:rPr>
+                <w:rtl w:val="0"/>
+              </w:rPr>
+            </w:r>
+          </w:p>
+          <w:p>
+            <w:pPr>
+              <w:widowControl w:val="0"/>
+              <w:spacing w:line="240" w:lineRule="auto"/>
+              <w:jc w:val="center"/>
+              <w:rPr>
+                <w:rFonts w:ascii="Times New Roman" w:cs="Times New Roman" w:eastAsia="Times New Roman" w:hAnsi="Times New Roman"/>
+                <w:sz w:val="24"/>
+                <w:szCs w:val="24"/>
+              </w:rPr>
+            </w:pPr>
+            <w:r>
+              <w:rPr>
+                <w:rFonts w:ascii="Times New Roman" w:cs="Times New Roman" w:eastAsia="Times New Roman" w:hAnsi="Times New Roman"/>
+                <w:sz w:val="24"/>
+                <w:szCs w:val="24"/>
+                <w:rtl w:val="0"/>
+              </w:rPr>
+              <w:t xml:space="preserve">To Do</w:t>
             </w:r>
           </w:p>
         </w:tc>
@@ -9142,7 +9609,7 @@
                 <w:szCs w:val="24"/>
                 <w:rtl w:val="0"/>
               </w:rPr>
-              <w:t xml:space="preserve">In Progress</w:t>
+              <w:t xml:space="preserve">To Do</w:t>
             </w:r>
           </w:p>
         </w:tc>
@@ -9653,7 +10120,7 @@
                 <w:szCs w:val="24"/>
                 <w:rtl w:val="0"/>
               </w:rPr>
-              <w:t xml:space="preserve">In Progress</w:t>
+              <w:t xml:space="preserve">To Do</w:t>
             </w:r>
           </w:p>
         </w:tc>
@@ -10163,7 +10630,7 @@
                 <w:szCs w:val="24"/>
                 <w:rtl w:val="0"/>
               </w:rPr>
-              <w:t xml:space="preserve">In Progress</w:t>
+              <w:t xml:space="preserve">To Do</w:t>
             </w:r>
           </w:p>
         </w:tc>
@@ -11009,7 +11476,7 @@
                 <w:szCs w:val="24"/>
                 <w:rtl w:val="0"/>
               </w:rPr>
-              <w:t xml:space="preserve">In Progress</w:t>
+              <w:t xml:space="preserve">To Do</w:t>
             </w:r>
           </w:p>
         </w:tc>
@@ -11468,7 +11935,7 @@
                 <w:szCs w:val="24"/>
                 <w:rtl w:val="0"/>
               </w:rPr>
-              <w:t xml:space="preserve">In Progress</w:t>
+              <w:t xml:space="preserve">To Do</w:t>
             </w:r>
           </w:p>
         </w:tc>
@@ -11977,7 +12444,7 @@
                 <w:szCs w:val="24"/>
                 <w:rtl w:val="0"/>
               </w:rPr>
-              <w:t xml:space="preserve">In Progress</w:t>
+              <w:t xml:space="preserve">To Do</w:t>
             </w:r>
           </w:p>
         </w:tc>
@@ -12492,7 +12959,7 @@
                 <w:szCs w:val="24"/>
                 <w:rtl w:val="0"/>
               </w:rPr>
-              <w:t xml:space="preserve">In Progress</w:t>
+              <w:t xml:space="preserve">To Do</w:t>
             </w:r>
           </w:p>
         </w:tc>
@@ -12505,6 +12972,7 @@
         </w:trPr>
         <w:tc>
           <w:tcPr>
+            <w:vMerge w:val="continue"/>
             <w:shd w:fill="auto" w:val="clear"/>
             <w:tcMar>
               <w:top w:w="100.0" w:type="dxa"/>
@@ -12539,12 +13007,8 @@
             </w:pPr>
             <w:r>
               <w:rPr>
-                <w:rFonts w:ascii="Times New Roman" w:cs="Times New Roman" w:eastAsia="Times New Roman" w:hAnsi="Times New Roman"/>
-                <w:sz w:val="24"/>
-                <w:szCs w:val="24"/>
-                <w:rtl w:val="0"/>
-              </w:rPr>
-              <w:t xml:space="preserve">7.A general game is over</w:t>
+                <w:rtl w:val="0"/>
+              </w:rPr>
             </w:r>
           </w:p>
         </w:tc>
@@ -12642,41 +13106,12 @@
             </w:pPr>
             <w:r>
               <w:rPr>
-                <w:rtl w:val="0"/>
-              </w:rPr>
-            </w:r>
-          </w:p>
-          <w:p>
-            <w:pPr>
-              <w:keepNext w:val="0"/>
-              <w:keepLines w:val="0"/>
-              <w:pageBreakBefore w:val="0"/>
-              <w:widowControl w:val="0"/>
-              <w:pBdr>
-                <w:top w:space="0" w:sz="0" w:val="nil"/>
-                <w:left w:space="0" w:sz="0" w:val="nil"/>
-                <w:bottom w:space="0" w:sz="0" w:val="nil"/>
-                <w:right w:space="0" w:sz="0" w:val="nil"/>
-                <w:between w:space="0" w:sz="0" w:val="nil"/>
-              </w:pBdr>
-              <w:shd w:fill="auto" w:val="clear"/>
-              <w:spacing w:after="0" w:before="0" w:line="240" w:lineRule="auto"/>
-              <w:ind w:left="0" w:right="0" w:firstLine="0"/>
-              <w:jc w:val="center"/>
-              <w:rPr>
-                <w:rFonts w:ascii="Times New Roman" w:cs="Times New Roman" w:eastAsia="Times New Roman" w:hAnsi="Times New Roman"/>
-                <w:sz w:val="24"/>
-                <w:szCs w:val="24"/>
-              </w:rPr>
-            </w:pPr>
-            <w:r>
-              <w:rPr>
-                <w:rFonts w:ascii="Times New Roman" w:cs="Times New Roman" w:eastAsia="Times New Roman" w:hAnsi="Times New Roman"/>
-                <w:sz w:val="24"/>
-                <w:szCs w:val="24"/>
-                <w:rtl w:val="0"/>
-              </w:rPr>
-              <w:t xml:space="preserve">7.1.0</w:t>
+                <w:rFonts w:ascii="Times New Roman" w:cs="Times New Roman" w:eastAsia="Times New Roman" w:hAnsi="Times New Roman"/>
+                <w:sz w:val="24"/>
+                <w:szCs w:val="24"/>
+                <w:rtl w:val="0"/>
+              </w:rPr>
+              <w:t xml:space="preserve">6.1.5</w:t>
             </w:r>
           </w:p>
         </w:tc>
@@ -12693,56 +13128,30 @@
           </w:tcPr>
           <w:p>
             <w:pPr>
-              <w:keepNext w:val="0"/>
-              <w:keepLines w:val="0"/>
-              <w:pageBreakBefore w:val="0"/>
-              <w:widowControl w:val="0"/>
-              <w:pBdr>
-                <w:top w:space="0" w:sz="0" w:val="nil"/>
-                <w:left w:space="0" w:sz="0" w:val="nil"/>
-                <w:bottom w:space="0" w:sz="0" w:val="nil"/>
-                <w:right w:space="0" w:sz="0" w:val="nil"/>
-                <w:between w:space="0" w:sz="0" w:val="nil"/>
-              </w:pBdr>
-              <w:shd w:fill="auto" w:val="clear"/>
-              <w:spacing w:after="0" w:before="0" w:line="240" w:lineRule="auto"/>
-              <w:ind w:left="0" w:right="0" w:firstLine="0"/>
-              <w:jc w:val="left"/>
-              <w:rPr>
-                <w:rFonts w:ascii="Times New Roman" w:cs="Times New Roman" w:eastAsia="Times New Roman" w:hAnsi="Times New Roman"/>
-                <w:b w:val="1"/>
-                <w:sz w:val="24"/>
-                <w:szCs w:val="24"/>
-              </w:rPr>
-            </w:pPr>
-            <w:r>
-              <w:rPr>
-                <w:rFonts w:ascii="Times New Roman" w:cs="Times New Roman" w:eastAsia="Times New Roman" w:hAnsi="Times New Roman"/>
-                <w:b w:val="1"/>
-                <w:sz w:val="24"/>
-                <w:szCs w:val="24"/>
-                <w:rtl w:val="0"/>
-              </w:rPr>
-              <w:t xml:space="preserve">Player move occupies last cell</w:t>
-            </w:r>
-          </w:p>
-          <w:p>
-            <w:pPr>
-              <w:keepNext w:val="0"/>
-              <w:keepLines w:val="0"/>
-              <w:pageBreakBefore w:val="0"/>
-              <w:widowControl w:val="0"/>
-              <w:pBdr>
-                <w:top w:space="0" w:sz="0" w:val="nil"/>
-                <w:left w:space="0" w:sz="0" w:val="nil"/>
-                <w:bottom w:space="0" w:sz="0" w:val="nil"/>
-                <w:right w:space="0" w:sz="0" w:val="nil"/>
-                <w:between w:space="0" w:sz="0" w:val="nil"/>
-              </w:pBdr>
-              <w:shd w:fill="auto" w:val="clear"/>
-              <w:spacing w:after="0" w:before="0" w:line="240" w:lineRule="auto"/>
-              <w:ind w:left="0" w:right="0" w:firstLine="0"/>
-              <w:jc w:val="left"/>
+              <w:widowControl w:val="0"/>
+              <w:spacing w:line="240" w:lineRule="auto"/>
+              <w:rPr>
+                <w:rFonts w:ascii="Times New Roman" w:cs="Times New Roman" w:eastAsia="Times New Roman" w:hAnsi="Times New Roman"/>
+                <w:b w:val="1"/>
+                <w:sz w:val="24"/>
+                <w:szCs w:val="24"/>
+              </w:rPr>
+            </w:pPr>
+            <w:r>
+              <w:rPr>
+                <w:rFonts w:ascii="Times New Roman" w:cs="Times New Roman" w:eastAsia="Times New Roman" w:hAnsi="Times New Roman"/>
+                <w:b w:val="1"/>
+                <w:sz w:val="24"/>
+                <w:szCs w:val="24"/>
+                <w:rtl w:val="0"/>
+              </w:rPr>
+              <w:t xml:space="preserve">Player makes an invalid move(Invalid Index)</w:t>
+            </w:r>
+          </w:p>
+          <w:p>
+            <w:pPr>
+              <w:widowControl w:val="0"/>
+              <w:spacing w:line="240" w:lineRule="auto"/>
               <w:rPr>
                 <w:rFonts w:ascii="Times New Roman" w:cs="Times New Roman" w:eastAsia="Times New Roman" w:hAnsi="Times New Roman"/>
                 <w:sz w:val="24"/>
@@ -12771,23 +13180,71 @@
           </w:p>
           <w:p>
             <w:pPr>
-              <w:keepNext w:val="0"/>
-              <w:keepLines w:val="0"/>
-              <w:pageBreakBefore w:val="0"/>
-              <w:widowControl w:val="0"/>
-              <w:pBdr>
-                <w:top w:space="0" w:sz="0" w:val="nil"/>
-                <w:left w:space="0" w:sz="0" w:val="nil"/>
-                <w:bottom w:space="0" w:sz="0" w:val="nil"/>
-                <w:right w:space="0" w:sz="0" w:val="nil"/>
-                <w:between w:space="0" w:sz="0" w:val="nil"/>
-              </w:pBdr>
-              <w:shd w:fill="auto" w:val="clear"/>
-              <w:spacing w:after="0" w:before="0" w:line="240" w:lineRule="auto"/>
-              <w:ind w:left="0" w:right="0" w:firstLine="0"/>
-              <w:jc w:val="left"/>
-              <w:rPr>
-                <w:rFonts w:ascii="Times New Roman" w:cs="Times New Roman" w:eastAsia="Times New Roman" w:hAnsi="Times New Roman"/>
+              <w:widowControl w:val="0"/>
+              <w:spacing w:line="240" w:lineRule="auto"/>
+              <w:rPr>
+                <w:rFonts w:ascii="Times New Roman" w:cs="Times New Roman" w:eastAsia="Times New Roman" w:hAnsi="Times New Roman"/>
+                <w:sz w:val="24"/>
+                <w:szCs w:val="24"/>
+              </w:rPr>
+            </w:pPr>
+            <w:r>
+              <w:rPr>
+                <w:rFonts w:ascii="Times New Roman" w:cs="Times New Roman" w:eastAsia="Times New Roman" w:hAnsi="Times New Roman"/>
+                <w:b w:val="1"/>
+                <w:sz w:val="24"/>
+                <w:szCs w:val="24"/>
+                <w:rtl w:val="0"/>
+              </w:rPr>
+              <w:t xml:space="preserve">When:</w:t>
+            </w:r>
+            <w:r>
+              <w:rPr>
+                <w:rFonts w:ascii="Times New Roman" w:cs="Times New Roman" w:eastAsia="Times New Roman" w:hAnsi="Times New Roman"/>
+                <w:sz w:val="24"/>
+                <w:szCs w:val="24"/>
+                <w:rtl w:val="0"/>
+              </w:rPr>
+              <w:t xml:space="preserve"> player selects invalid index</w:t>
+            </w:r>
+          </w:p>
+          <w:p>
+            <w:pPr>
+              <w:widowControl w:val="0"/>
+              <w:spacing w:line="240" w:lineRule="auto"/>
+              <w:rPr>
+                <w:rFonts w:ascii="Times New Roman" w:cs="Times New Roman" w:eastAsia="Times New Roman" w:hAnsi="Times New Roman"/>
+                <w:sz w:val="24"/>
+                <w:szCs w:val="24"/>
+              </w:rPr>
+            </w:pPr>
+            <w:r>
+              <w:rPr>
+                <w:rFonts w:ascii="Times New Roman" w:cs="Times New Roman" w:eastAsia="Times New Roman" w:hAnsi="Times New Roman"/>
+                <w:b w:val="1"/>
+                <w:sz w:val="24"/>
+                <w:szCs w:val="24"/>
+                <w:rtl w:val="0"/>
+              </w:rPr>
+              <w:t xml:space="preserve">Then:</w:t>
+            </w:r>
+            <w:r>
+              <w:rPr>
+                <w:rFonts w:ascii="Times New Roman" w:cs="Times New Roman" w:eastAsia="Times New Roman" w:hAnsi="Times New Roman"/>
+                <w:sz w:val="24"/>
+                <w:szCs w:val="24"/>
+                <w:rtl w:val="0"/>
+              </w:rPr>
+              <w:t xml:space="preserve"> ignore move</w:t>
+            </w:r>
+          </w:p>
+          <w:p>
+            <w:pPr>
+              <w:widowControl w:val="0"/>
+              <w:spacing w:line="240" w:lineRule="auto"/>
+              <w:rPr>
+                <w:rFonts w:ascii="Times New Roman" w:cs="Times New Roman" w:eastAsia="Times New Roman" w:hAnsi="Times New Roman"/>
+                <w:b w:val="1"/>
                 <w:sz w:val="24"/>
                 <w:szCs w:val="24"/>
               </w:rPr>
@@ -12809,222 +13266,12 @@
                 <w:szCs w:val="24"/>
                 <w:rtl w:val="0"/>
               </w:rPr>
-              <w:t xml:space="preserve"> only 1 cell unoccupied</w:t>
-            </w:r>
-          </w:p>
-          <w:p>
-            <w:pPr>
-              <w:keepNext w:val="0"/>
-              <w:keepLines w:val="0"/>
-              <w:pageBreakBefore w:val="0"/>
-              <w:widowControl w:val="0"/>
-              <w:pBdr>
-                <w:top w:space="0" w:sz="0" w:val="nil"/>
-                <w:left w:space="0" w:sz="0" w:val="nil"/>
-                <w:bottom w:space="0" w:sz="0" w:val="nil"/>
-                <w:right w:space="0" w:sz="0" w:val="nil"/>
-                <w:between w:space="0" w:sz="0" w:val="nil"/>
-              </w:pBdr>
-              <w:shd w:fill="auto" w:val="clear"/>
-              <w:spacing w:after="0" w:before="0" w:line="240" w:lineRule="auto"/>
-              <w:ind w:left="0" w:right="0" w:firstLine="0"/>
-              <w:jc w:val="left"/>
-              <w:rPr>
-                <w:rFonts w:ascii="Times New Roman" w:cs="Times New Roman" w:eastAsia="Times New Roman" w:hAnsi="Times New Roman"/>
-                <w:sz w:val="24"/>
-                <w:szCs w:val="24"/>
-              </w:rPr>
-            </w:pPr>
-            <w:r>
-              <w:rPr>
-                <w:rFonts w:ascii="Times New Roman" w:cs="Times New Roman" w:eastAsia="Times New Roman" w:hAnsi="Times New Roman"/>
-                <w:b w:val="1"/>
-                <w:sz w:val="24"/>
-                <w:szCs w:val="24"/>
-                <w:rtl w:val="0"/>
-              </w:rPr>
-              <w:t xml:space="preserve">When:</w:t>
-            </w:r>
-            <w:r>
-              <w:rPr>
-                <w:rFonts w:ascii="Times New Roman" w:cs="Times New Roman" w:eastAsia="Times New Roman" w:hAnsi="Times New Roman"/>
-                <w:sz w:val="24"/>
-                <w:szCs w:val="24"/>
-                <w:rtl w:val="0"/>
-              </w:rPr>
-              <w:t xml:space="preserve"> player makes a valid move</w:t>
-            </w:r>
-          </w:p>
-          <w:p>
-            <w:pPr>
-              <w:keepNext w:val="0"/>
-              <w:keepLines w:val="0"/>
-              <w:pageBreakBefore w:val="0"/>
-              <w:widowControl w:val="0"/>
-              <w:pBdr>
-                <w:top w:space="0" w:sz="0" w:val="nil"/>
-                <w:left w:space="0" w:sz="0" w:val="nil"/>
-                <w:bottom w:space="0" w:sz="0" w:val="nil"/>
-                <w:right w:space="0" w:sz="0" w:val="nil"/>
-                <w:between w:space="0" w:sz="0" w:val="nil"/>
-              </w:pBdr>
-              <w:shd w:fill="auto" w:val="clear"/>
-              <w:spacing w:after="0" w:before="0" w:line="240" w:lineRule="auto"/>
-              <w:ind w:left="0" w:right="0" w:firstLine="0"/>
-              <w:jc w:val="left"/>
-              <w:rPr>
-                <w:rFonts w:ascii="Times New Roman" w:cs="Times New Roman" w:eastAsia="Times New Roman" w:hAnsi="Times New Roman"/>
-                <w:sz w:val="24"/>
-                <w:szCs w:val="24"/>
-              </w:rPr>
-            </w:pPr>
-            <w:r>
-              <w:rPr>
-                <w:rFonts w:ascii="Times New Roman" w:cs="Times New Roman" w:eastAsia="Times New Roman" w:hAnsi="Times New Roman"/>
-                <w:b w:val="1"/>
-                <w:sz w:val="24"/>
-                <w:szCs w:val="24"/>
-                <w:rtl w:val="0"/>
-              </w:rPr>
-              <w:t xml:space="preserve">And:</w:t>
-            </w:r>
-            <w:r>
-              <w:rPr>
-                <w:rFonts w:ascii="Times New Roman" w:cs="Times New Roman" w:eastAsia="Times New Roman" w:hAnsi="Times New Roman"/>
-                <w:sz w:val="24"/>
-                <w:szCs w:val="24"/>
-                <w:rtl w:val="0"/>
-              </w:rPr>
-              <w:t xml:space="preserve"> player move occupies last cell</w:t>
-            </w:r>
-          </w:p>
-          <w:p>
-            <w:pPr>
-              <w:keepNext w:val="0"/>
-              <w:keepLines w:val="0"/>
-              <w:pageBreakBefore w:val="0"/>
-              <w:widowControl w:val="0"/>
-              <w:pBdr>
-                <w:top w:space="0" w:sz="0" w:val="nil"/>
-                <w:left w:space="0" w:sz="0" w:val="nil"/>
-                <w:bottom w:space="0" w:sz="0" w:val="nil"/>
-                <w:right w:space="0" w:sz="0" w:val="nil"/>
-                <w:between w:space="0" w:sz="0" w:val="nil"/>
-              </w:pBdr>
-              <w:shd w:fill="auto" w:val="clear"/>
-              <w:spacing w:after="0" w:before="0" w:line="240" w:lineRule="auto"/>
-              <w:ind w:left="0" w:right="0" w:firstLine="0"/>
-              <w:jc w:val="left"/>
-              <w:rPr>
-                <w:rFonts w:ascii="Times New Roman" w:cs="Times New Roman" w:eastAsia="Times New Roman" w:hAnsi="Times New Roman"/>
-                <w:sz w:val="24"/>
-                <w:szCs w:val="24"/>
-              </w:rPr>
-            </w:pPr>
-            <w:r>
-              <w:rPr>
-                <w:rFonts w:ascii="Times New Roman" w:cs="Times New Roman" w:eastAsia="Times New Roman" w:hAnsi="Times New Roman"/>
-                <w:b w:val="1"/>
-                <w:sz w:val="24"/>
-                <w:szCs w:val="24"/>
-                <w:rtl w:val="0"/>
-              </w:rPr>
-              <w:t xml:space="preserve">Then:</w:t>
-            </w:r>
-            <w:r>
-              <w:rPr>
-                <w:rFonts w:ascii="Times New Roman" w:cs="Times New Roman" w:eastAsia="Times New Roman" w:hAnsi="Times New Roman"/>
-                <w:sz w:val="24"/>
-                <w:szCs w:val="24"/>
-                <w:rtl w:val="0"/>
-              </w:rPr>
-              <w:t xml:space="preserve"> end game</w:t>
-            </w:r>
-          </w:p>
-          <w:p>
-            <w:pPr>
-              <w:keepNext w:val="0"/>
-              <w:keepLines w:val="0"/>
-              <w:pageBreakBefore w:val="0"/>
-              <w:widowControl w:val="0"/>
-              <w:pBdr>
-                <w:top w:space="0" w:sz="0" w:val="nil"/>
-                <w:left w:space="0" w:sz="0" w:val="nil"/>
-                <w:bottom w:space="0" w:sz="0" w:val="nil"/>
-                <w:right w:space="0" w:sz="0" w:val="nil"/>
-                <w:between w:space="0" w:sz="0" w:val="nil"/>
-              </w:pBdr>
-              <w:shd w:fill="auto" w:val="clear"/>
-              <w:spacing w:after="0" w:before="0" w:line="240" w:lineRule="auto"/>
-              <w:ind w:left="0" w:right="0" w:firstLine="0"/>
-              <w:jc w:val="left"/>
-              <w:rPr>
-                <w:rFonts w:ascii="Times New Roman" w:cs="Times New Roman" w:eastAsia="Times New Roman" w:hAnsi="Times New Roman"/>
-                <w:sz w:val="24"/>
-                <w:szCs w:val="24"/>
-              </w:rPr>
-            </w:pPr>
-            <w:r>
-              <w:rPr>
-                <w:rFonts w:ascii="Times New Roman" w:cs="Times New Roman" w:eastAsia="Times New Roman" w:hAnsi="Times New Roman"/>
-                <w:b w:val="1"/>
-                <w:sz w:val="24"/>
-                <w:szCs w:val="24"/>
-                <w:rtl w:val="0"/>
-              </w:rPr>
-              <w:t xml:space="preserve">And:</w:t>
-            </w:r>
-            <w:r>
-              <w:rPr>
-                <w:rFonts w:ascii="Times New Roman" w:cs="Times New Roman" w:eastAsia="Times New Roman" w:hAnsi="Times New Roman"/>
-                <w:sz w:val="24"/>
-                <w:szCs w:val="24"/>
-                <w:rtl w:val="0"/>
-              </w:rPr>
-              <w:t xml:space="preserve"> determine winner</w:t>
-            </w:r>
-          </w:p>
-          <w:p>
-            <w:pPr>
-              <w:keepNext w:val="0"/>
-              <w:keepLines w:val="0"/>
-              <w:pageBreakBefore w:val="0"/>
-              <w:widowControl w:val="0"/>
-              <w:pBdr>
-                <w:top w:space="0" w:sz="0" w:val="nil"/>
-                <w:left w:space="0" w:sz="0" w:val="nil"/>
-                <w:bottom w:space="0" w:sz="0" w:val="nil"/>
-                <w:right w:space="0" w:sz="0" w:val="nil"/>
-                <w:between w:space="0" w:sz="0" w:val="nil"/>
-              </w:pBdr>
-              <w:shd w:fill="auto" w:val="clear"/>
-              <w:spacing w:after="0" w:before="0" w:line="240" w:lineRule="auto"/>
-              <w:ind w:left="0" w:right="0" w:firstLine="0"/>
-              <w:jc w:val="left"/>
-              <w:rPr>
-                <w:rFonts w:ascii="Times New Roman" w:cs="Times New Roman" w:eastAsia="Times New Roman" w:hAnsi="Times New Roman"/>
-                <w:sz w:val="24"/>
-                <w:szCs w:val="24"/>
-              </w:rPr>
-            </w:pPr>
-            <w:r>
-              <w:rPr>
-                <w:rFonts w:ascii="Times New Roman" w:cs="Times New Roman" w:eastAsia="Times New Roman" w:hAnsi="Times New Roman"/>
-                <w:b w:val="1"/>
-                <w:sz w:val="24"/>
-                <w:szCs w:val="24"/>
-                <w:rtl w:val="0"/>
-              </w:rPr>
-              <w:t xml:space="preserve">And:</w:t>
-            </w:r>
-            <w:r>
-              <w:rPr>
-                <w:rFonts w:ascii="Times New Roman" w:cs="Times New Roman" w:eastAsia="Times New Roman" w:hAnsi="Times New Roman"/>
-                <w:sz w:val="24"/>
-                <w:szCs w:val="24"/>
-                <w:rtl w:val="0"/>
-              </w:rPr>
-              <w:t xml:space="preserve"> display player with higher score is the winner</w:t>
+              <w:t xml:space="preserve"> wait for player to select valid, unoccupied cell</w:t>
+            </w:r>
+            <w:r>
+              <w:rPr>
+                <w:rtl w:val="0"/>
+              </w:rPr>
             </w:r>
           </w:p>
         </w:tc>
@@ -13086,10 +13333,733 @@
             </w:pPr>
             <w:r>
               <w:rPr>
-                <w:rtl w:val="0"/>
-              </w:rPr>
-            </w:r>
-          </w:p>
+                <w:rFonts w:ascii="Times New Roman" w:cs="Times New Roman" w:eastAsia="Times New Roman" w:hAnsi="Times New Roman"/>
+                <w:sz w:val="24"/>
+                <w:szCs w:val="24"/>
+                <w:rtl w:val="0"/>
+              </w:rPr>
+              <w:t xml:space="preserve">To Do</w:t>
+            </w:r>
+          </w:p>
+        </w:tc>
+      </w:tr>
+      <w:tr>
+        <w:trPr>
+          <w:cantSplit w:val="0"/>
+          <w:trHeight w:val="2108.84765625" w:hRule="atLeast"/>
+          <w:tblHeader w:val="0"/>
+        </w:trPr>
+        <w:tc>
+          <w:tcPr>
+            <w:vMerge w:val="restart"/>
+            <w:shd w:fill="auto" w:val="clear"/>
+            <w:tcMar>
+              <w:top w:w="100.0" w:type="dxa"/>
+              <w:left w:w="100.0" w:type="dxa"/>
+              <w:bottom w:w="100.0" w:type="dxa"/>
+              <w:right w:w="100.0" w:type="dxa"/>
+            </w:tcMar>
+            <w:vAlign w:val="top"/>
+          </w:tcPr>
+          <w:p>
+            <w:pPr>
+              <w:keepNext w:val="0"/>
+              <w:keepLines w:val="0"/>
+              <w:pageBreakBefore w:val="0"/>
+              <w:widowControl w:val="0"/>
+              <w:pBdr>
+                <w:top w:space="0" w:sz="0" w:val="nil"/>
+                <w:left w:space="0" w:sz="0" w:val="nil"/>
+                <w:bottom w:space="0" w:sz="0" w:val="nil"/>
+                <w:right w:space="0" w:sz="0" w:val="nil"/>
+                <w:between w:space="0" w:sz="0" w:val="nil"/>
+              </w:pBdr>
+              <w:shd w:fill="auto" w:val="clear"/>
+              <w:spacing w:after="0" w:before="0" w:line="240" w:lineRule="auto"/>
+              <w:ind w:left="0" w:right="0" w:firstLine="0"/>
+              <w:jc w:val="left"/>
+              <w:rPr>
+                <w:rFonts w:ascii="Times New Roman" w:cs="Times New Roman" w:eastAsia="Times New Roman" w:hAnsi="Times New Roman"/>
+                <w:sz w:val="24"/>
+                <w:szCs w:val="24"/>
+              </w:rPr>
+            </w:pPr>
+            <w:r>
+              <w:rPr>
+                <w:rtl w:val="0"/>
+              </w:rPr>
+            </w:r>
+          </w:p>
+          <w:p>
+            <w:pPr>
+              <w:keepNext w:val="0"/>
+              <w:keepLines w:val="0"/>
+              <w:pageBreakBefore w:val="0"/>
+              <w:widowControl w:val="0"/>
+              <w:pBdr>
+                <w:top w:space="0" w:sz="0" w:val="nil"/>
+                <w:left w:space="0" w:sz="0" w:val="nil"/>
+                <w:bottom w:space="0" w:sz="0" w:val="nil"/>
+                <w:right w:space="0" w:sz="0" w:val="nil"/>
+                <w:between w:space="0" w:sz="0" w:val="nil"/>
+              </w:pBdr>
+              <w:shd w:fill="auto" w:val="clear"/>
+              <w:spacing w:after="0" w:before="0" w:line="240" w:lineRule="auto"/>
+              <w:ind w:left="0" w:right="0" w:firstLine="0"/>
+              <w:jc w:val="left"/>
+              <w:rPr>
+                <w:rFonts w:ascii="Times New Roman" w:cs="Times New Roman" w:eastAsia="Times New Roman" w:hAnsi="Times New Roman"/>
+                <w:sz w:val="24"/>
+                <w:szCs w:val="24"/>
+              </w:rPr>
+            </w:pPr>
+            <w:r>
+              <w:rPr>
+                <w:rtl w:val="0"/>
+              </w:rPr>
+            </w:r>
+          </w:p>
+          <w:p>
+            <w:pPr>
+              <w:keepNext w:val="0"/>
+              <w:keepLines w:val="0"/>
+              <w:pageBreakBefore w:val="0"/>
+              <w:widowControl w:val="0"/>
+              <w:pBdr>
+                <w:top w:space="0" w:sz="0" w:val="nil"/>
+                <w:left w:space="0" w:sz="0" w:val="nil"/>
+                <w:bottom w:space="0" w:sz="0" w:val="nil"/>
+                <w:right w:space="0" w:sz="0" w:val="nil"/>
+                <w:between w:space="0" w:sz="0" w:val="nil"/>
+              </w:pBdr>
+              <w:shd w:fill="auto" w:val="clear"/>
+              <w:spacing w:after="0" w:before="0" w:line="240" w:lineRule="auto"/>
+              <w:ind w:left="0" w:right="0" w:firstLine="0"/>
+              <w:jc w:val="left"/>
+              <w:rPr>
+                <w:rFonts w:ascii="Times New Roman" w:cs="Times New Roman" w:eastAsia="Times New Roman" w:hAnsi="Times New Roman"/>
+                <w:sz w:val="24"/>
+                <w:szCs w:val="24"/>
+              </w:rPr>
+            </w:pPr>
+            <w:r>
+              <w:rPr>
+                <w:rtl w:val="0"/>
+              </w:rPr>
+            </w:r>
+          </w:p>
+          <w:p>
+            <w:pPr>
+              <w:keepNext w:val="0"/>
+              <w:keepLines w:val="0"/>
+              <w:pageBreakBefore w:val="0"/>
+              <w:widowControl w:val="0"/>
+              <w:pBdr>
+                <w:top w:space="0" w:sz="0" w:val="nil"/>
+                <w:left w:space="0" w:sz="0" w:val="nil"/>
+                <w:bottom w:space="0" w:sz="0" w:val="nil"/>
+                <w:right w:space="0" w:sz="0" w:val="nil"/>
+                <w:between w:space="0" w:sz="0" w:val="nil"/>
+              </w:pBdr>
+              <w:shd w:fill="auto" w:val="clear"/>
+              <w:spacing w:after="0" w:before="0" w:line="240" w:lineRule="auto"/>
+              <w:ind w:left="0" w:right="0" w:firstLine="0"/>
+              <w:jc w:val="left"/>
+              <w:rPr>
+                <w:rFonts w:ascii="Times New Roman" w:cs="Times New Roman" w:eastAsia="Times New Roman" w:hAnsi="Times New Roman"/>
+                <w:sz w:val="24"/>
+                <w:szCs w:val="24"/>
+              </w:rPr>
+            </w:pPr>
+            <w:r>
+              <w:rPr>
+                <w:rtl w:val="0"/>
+              </w:rPr>
+            </w:r>
+          </w:p>
+          <w:p>
+            <w:pPr>
+              <w:keepNext w:val="0"/>
+              <w:keepLines w:val="0"/>
+              <w:pageBreakBefore w:val="0"/>
+              <w:widowControl w:val="0"/>
+              <w:pBdr>
+                <w:top w:space="0" w:sz="0" w:val="nil"/>
+                <w:left w:space="0" w:sz="0" w:val="nil"/>
+                <w:bottom w:space="0" w:sz="0" w:val="nil"/>
+                <w:right w:space="0" w:sz="0" w:val="nil"/>
+                <w:between w:space="0" w:sz="0" w:val="nil"/>
+              </w:pBdr>
+              <w:shd w:fill="auto" w:val="clear"/>
+              <w:spacing w:after="0" w:before="0" w:line="240" w:lineRule="auto"/>
+              <w:ind w:left="0" w:right="0" w:firstLine="0"/>
+              <w:jc w:val="left"/>
+              <w:rPr>
+                <w:rFonts w:ascii="Times New Roman" w:cs="Times New Roman" w:eastAsia="Times New Roman" w:hAnsi="Times New Roman"/>
+                <w:sz w:val="24"/>
+                <w:szCs w:val="24"/>
+              </w:rPr>
+            </w:pPr>
+            <w:r>
+              <w:rPr>
+                <w:rtl w:val="0"/>
+              </w:rPr>
+            </w:r>
+          </w:p>
+          <w:p>
+            <w:pPr>
+              <w:keepNext w:val="0"/>
+              <w:keepLines w:val="0"/>
+              <w:pageBreakBefore w:val="0"/>
+              <w:widowControl w:val="0"/>
+              <w:pBdr>
+                <w:top w:space="0" w:sz="0" w:val="nil"/>
+                <w:left w:space="0" w:sz="0" w:val="nil"/>
+                <w:bottom w:space="0" w:sz="0" w:val="nil"/>
+                <w:right w:space="0" w:sz="0" w:val="nil"/>
+                <w:between w:space="0" w:sz="0" w:val="nil"/>
+              </w:pBdr>
+              <w:shd w:fill="auto" w:val="clear"/>
+              <w:spacing w:after="0" w:before="0" w:line="240" w:lineRule="auto"/>
+              <w:ind w:left="0" w:right="0" w:firstLine="0"/>
+              <w:jc w:val="left"/>
+              <w:rPr>
+                <w:rFonts w:ascii="Times New Roman" w:cs="Times New Roman" w:eastAsia="Times New Roman" w:hAnsi="Times New Roman"/>
+                <w:sz w:val="24"/>
+                <w:szCs w:val="24"/>
+              </w:rPr>
+            </w:pPr>
+            <w:r>
+              <w:rPr>
+                <w:rtl w:val="0"/>
+              </w:rPr>
+            </w:r>
+          </w:p>
+          <w:p>
+            <w:pPr>
+              <w:keepNext w:val="0"/>
+              <w:keepLines w:val="0"/>
+              <w:pageBreakBefore w:val="0"/>
+              <w:widowControl w:val="0"/>
+              <w:pBdr>
+                <w:top w:space="0" w:sz="0" w:val="nil"/>
+                <w:left w:space="0" w:sz="0" w:val="nil"/>
+                <w:bottom w:space="0" w:sz="0" w:val="nil"/>
+                <w:right w:space="0" w:sz="0" w:val="nil"/>
+                <w:between w:space="0" w:sz="0" w:val="nil"/>
+              </w:pBdr>
+              <w:shd w:fill="auto" w:val="clear"/>
+              <w:spacing w:after="0" w:before="0" w:line="240" w:lineRule="auto"/>
+              <w:ind w:left="0" w:right="0" w:firstLine="0"/>
+              <w:jc w:val="left"/>
+              <w:rPr>
+                <w:rFonts w:ascii="Times New Roman" w:cs="Times New Roman" w:eastAsia="Times New Roman" w:hAnsi="Times New Roman"/>
+                <w:sz w:val="24"/>
+                <w:szCs w:val="24"/>
+              </w:rPr>
+            </w:pPr>
+            <w:r>
+              <w:rPr>
+                <w:rFonts w:ascii="Times New Roman" w:cs="Times New Roman" w:eastAsia="Times New Roman" w:hAnsi="Times New Roman"/>
+                <w:sz w:val="24"/>
+                <w:szCs w:val="24"/>
+                <w:rtl w:val="0"/>
+              </w:rPr>
+              <w:t xml:space="preserve">7.A general game is over</w:t>
+            </w:r>
+          </w:p>
+        </w:tc>
+        <w:tc>
+          <w:tcPr>
+            <w:shd w:fill="auto" w:val="clear"/>
+            <w:tcMar>
+              <w:top w:w="100.0" w:type="dxa"/>
+              <w:left w:w="100.0" w:type="dxa"/>
+              <w:bottom w:w="100.0" w:type="dxa"/>
+              <w:right w:w="100.0" w:type="dxa"/>
+            </w:tcMar>
+            <w:vAlign w:val="top"/>
+          </w:tcPr>
+          <w:p>
+            <w:pPr>
+              <w:keepNext w:val="0"/>
+              <w:keepLines w:val="0"/>
+              <w:pageBreakBefore w:val="0"/>
+              <w:widowControl w:val="0"/>
+              <w:pBdr>
+                <w:top w:space="0" w:sz="0" w:val="nil"/>
+                <w:left w:space="0" w:sz="0" w:val="nil"/>
+                <w:bottom w:space="0" w:sz="0" w:val="nil"/>
+                <w:right w:space="0" w:sz="0" w:val="nil"/>
+                <w:between w:space="0" w:sz="0" w:val="nil"/>
+              </w:pBdr>
+              <w:shd w:fill="auto" w:val="clear"/>
+              <w:spacing w:after="0" w:before="0" w:line="240" w:lineRule="auto"/>
+              <w:ind w:left="0" w:right="0" w:firstLine="0"/>
+              <w:jc w:val="center"/>
+              <w:rPr>
+                <w:rFonts w:ascii="Times New Roman" w:cs="Times New Roman" w:eastAsia="Times New Roman" w:hAnsi="Times New Roman"/>
+                <w:sz w:val="24"/>
+                <w:szCs w:val="24"/>
+              </w:rPr>
+            </w:pPr>
+            <w:r>
+              <w:rPr>
+                <w:rtl w:val="0"/>
+              </w:rPr>
+            </w:r>
+          </w:p>
+          <w:p>
+            <w:pPr>
+              <w:keepNext w:val="0"/>
+              <w:keepLines w:val="0"/>
+              <w:pageBreakBefore w:val="0"/>
+              <w:widowControl w:val="0"/>
+              <w:pBdr>
+                <w:top w:space="0" w:sz="0" w:val="nil"/>
+                <w:left w:space="0" w:sz="0" w:val="nil"/>
+                <w:bottom w:space="0" w:sz="0" w:val="nil"/>
+                <w:right w:space="0" w:sz="0" w:val="nil"/>
+                <w:between w:space="0" w:sz="0" w:val="nil"/>
+              </w:pBdr>
+              <w:shd w:fill="auto" w:val="clear"/>
+              <w:spacing w:after="0" w:before="0" w:line="240" w:lineRule="auto"/>
+              <w:ind w:left="0" w:right="0" w:firstLine="0"/>
+              <w:jc w:val="center"/>
+              <w:rPr>
+                <w:rFonts w:ascii="Times New Roman" w:cs="Times New Roman" w:eastAsia="Times New Roman" w:hAnsi="Times New Roman"/>
+                <w:sz w:val="24"/>
+                <w:szCs w:val="24"/>
+              </w:rPr>
+            </w:pPr>
+            <w:r>
+              <w:rPr>
+                <w:rtl w:val="0"/>
+              </w:rPr>
+            </w:r>
+          </w:p>
+          <w:p>
+            <w:pPr>
+              <w:keepNext w:val="0"/>
+              <w:keepLines w:val="0"/>
+              <w:pageBreakBefore w:val="0"/>
+              <w:widowControl w:val="0"/>
+              <w:pBdr>
+                <w:top w:space="0" w:sz="0" w:val="nil"/>
+                <w:left w:space="0" w:sz="0" w:val="nil"/>
+                <w:bottom w:space="0" w:sz="0" w:val="nil"/>
+                <w:right w:space="0" w:sz="0" w:val="nil"/>
+                <w:between w:space="0" w:sz="0" w:val="nil"/>
+              </w:pBdr>
+              <w:shd w:fill="auto" w:val="clear"/>
+              <w:spacing w:after="0" w:before="0" w:line="240" w:lineRule="auto"/>
+              <w:ind w:left="0" w:right="0" w:firstLine="0"/>
+              <w:jc w:val="center"/>
+              <w:rPr>
+                <w:rFonts w:ascii="Times New Roman" w:cs="Times New Roman" w:eastAsia="Times New Roman" w:hAnsi="Times New Roman"/>
+                <w:sz w:val="24"/>
+                <w:szCs w:val="24"/>
+              </w:rPr>
+            </w:pPr>
+            <w:r>
+              <w:rPr>
+                <w:rtl w:val="0"/>
+              </w:rPr>
+            </w:r>
+          </w:p>
+          <w:p>
+            <w:pPr>
+              <w:keepNext w:val="0"/>
+              <w:keepLines w:val="0"/>
+              <w:pageBreakBefore w:val="0"/>
+              <w:widowControl w:val="0"/>
+              <w:pBdr>
+                <w:top w:space="0" w:sz="0" w:val="nil"/>
+                <w:left w:space="0" w:sz="0" w:val="nil"/>
+                <w:bottom w:space="0" w:sz="0" w:val="nil"/>
+                <w:right w:space="0" w:sz="0" w:val="nil"/>
+                <w:between w:space="0" w:sz="0" w:val="nil"/>
+              </w:pBdr>
+              <w:shd w:fill="auto" w:val="clear"/>
+              <w:spacing w:after="0" w:before="0" w:line="240" w:lineRule="auto"/>
+              <w:ind w:left="0" w:right="0" w:firstLine="0"/>
+              <w:jc w:val="center"/>
+              <w:rPr>
+                <w:rFonts w:ascii="Times New Roman" w:cs="Times New Roman" w:eastAsia="Times New Roman" w:hAnsi="Times New Roman"/>
+                <w:sz w:val="24"/>
+                <w:szCs w:val="24"/>
+              </w:rPr>
+            </w:pPr>
+            <w:r>
+              <w:rPr>
+                <w:rFonts w:ascii="Times New Roman" w:cs="Times New Roman" w:eastAsia="Times New Roman" w:hAnsi="Times New Roman"/>
+                <w:sz w:val="24"/>
+                <w:szCs w:val="24"/>
+                <w:rtl w:val="0"/>
+              </w:rPr>
+              <w:t xml:space="preserve">7.1.1</w:t>
+            </w:r>
+          </w:p>
+        </w:tc>
+        <w:tc>
+          <w:tcPr>
+            <w:shd w:fill="auto" w:val="clear"/>
+            <w:tcMar>
+              <w:top w:w="100.0" w:type="dxa"/>
+              <w:left w:w="100.0" w:type="dxa"/>
+              <w:bottom w:w="100.0" w:type="dxa"/>
+              <w:right w:w="100.0" w:type="dxa"/>
+            </w:tcMar>
+            <w:vAlign w:val="top"/>
+          </w:tcPr>
+          <w:p>
+            <w:pPr>
+              <w:keepNext w:val="0"/>
+              <w:keepLines w:val="0"/>
+              <w:pageBreakBefore w:val="0"/>
+              <w:widowControl w:val="0"/>
+              <w:pBdr>
+                <w:top w:space="0" w:sz="0" w:val="nil"/>
+                <w:left w:space="0" w:sz="0" w:val="nil"/>
+                <w:bottom w:space="0" w:sz="0" w:val="nil"/>
+                <w:right w:space="0" w:sz="0" w:val="nil"/>
+                <w:between w:space="0" w:sz="0" w:val="nil"/>
+              </w:pBdr>
+              <w:shd w:fill="auto" w:val="clear"/>
+              <w:spacing w:after="0" w:before="0" w:line="240" w:lineRule="auto"/>
+              <w:ind w:left="0" w:right="0" w:firstLine="0"/>
+              <w:jc w:val="left"/>
+              <w:rPr>
+                <w:rFonts w:ascii="Times New Roman" w:cs="Times New Roman" w:eastAsia="Times New Roman" w:hAnsi="Times New Roman"/>
+                <w:b w:val="1"/>
+                <w:sz w:val="24"/>
+                <w:szCs w:val="24"/>
+              </w:rPr>
+            </w:pPr>
+            <w:r>
+              <w:rPr>
+                <w:rFonts w:ascii="Times New Roman" w:cs="Times New Roman" w:eastAsia="Times New Roman" w:hAnsi="Times New Roman"/>
+                <w:b w:val="1"/>
+                <w:sz w:val="24"/>
+                <w:szCs w:val="24"/>
+                <w:rtl w:val="0"/>
+              </w:rPr>
+              <w:t xml:space="preserve">Player move occupies last cell(Winner)</w:t>
+            </w:r>
+          </w:p>
+          <w:p>
+            <w:pPr>
+              <w:keepNext w:val="0"/>
+              <w:keepLines w:val="0"/>
+              <w:pageBreakBefore w:val="0"/>
+              <w:widowControl w:val="0"/>
+              <w:pBdr>
+                <w:top w:space="0" w:sz="0" w:val="nil"/>
+                <w:left w:space="0" w:sz="0" w:val="nil"/>
+                <w:bottom w:space="0" w:sz="0" w:val="nil"/>
+                <w:right w:space="0" w:sz="0" w:val="nil"/>
+                <w:between w:space="0" w:sz="0" w:val="nil"/>
+              </w:pBdr>
+              <w:shd w:fill="auto" w:val="clear"/>
+              <w:spacing w:after="0" w:before="0" w:line="240" w:lineRule="auto"/>
+              <w:ind w:left="0" w:right="0" w:firstLine="0"/>
+              <w:jc w:val="left"/>
+              <w:rPr>
+                <w:rFonts w:ascii="Times New Roman" w:cs="Times New Roman" w:eastAsia="Times New Roman" w:hAnsi="Times New Roman"/>
+                <w:sz w:val="24"/>
+                <w:szCs w:val="24"/>
+              </w:rPr>
+            </w:pPr>
+            <w:r>
+              <w:rPr>
+                <w:rFonts w:ascii="Times New Roman" w:cs="Times New Roman" w:eastAsia="Times New Roman" w:hAnsi="Times New Roman"/>
+                <w:b w:val="1"/>
+                <w:sz w:val="24"/>
+                <w:szCs w:val="24"/>
+                <w:rtl w:val="0"/>
+              </w:rPr>
+              <w:t xml:space="preserve">Given:</w:t>
+            </w:r>
+            <w:r>
+              <w:rPr>
+                <w:rFonts w:ascii="Times New Roman" w:cs="Times New Roman" w:eastAsia="Times New Roman" w:hAnsi="Times New Roman"/>
+                <w:sz w:val="24"/>
+                <w:szCs w:val="24"/>
+                <w:rtl w:val="0"/>
+              </w:rPr>
+              <w:t xml:space="preserve"> ongoing game</w:t>
+            </w:r>
+          </w:p>
+          <w:p>
+            <w:pPr>
+              <w:keepNext w:val="0"/>
+              <w:keepLines w:val="0"/>
+              <w:pageBreakBefore w:val="0"/>
+              <w:widowControl w:val="0"/>
+              <w:pBdr>
+                <w:top w:space="0" w:sz="0" w:val="nil"/>
+                <w:left w:space="0" w:sz="0" w:val="nil"/>
+                <w:bottom w:space="0" w:sz="0" w:val="nil"/>
+                <w:right w:space="0" w:sz="0" w:val="nil"/>
+                <w:between w:space="0" w:sz="0" w:val="nil"/>
+              </w:pBdr>
+              <w:shd w:fill="auto" w:val="clear"/>
+              <w:spacing w:after="0" w:before="0" w:line="240" w:lineRule="auto"/>
+              <w:ind w:left="0" w:right="0" w:firstLine="0"/>
+              <w:jc w:val="left"/>
+              <w:rPr>
+                <w:rFonts w:ascii="Times New Roman" w:cs="Times New Roman" w:eastAsia="Times New Roman" w:hAnsi="Times New Roman"/>
+                <w:sz w:val="24"/>
+                <w:szCs w:val="24"/>
+              </w:rPr>
+            </w:pPr>
+            <w:r>
+              <w:rPr>
+                <w:rFonts w:ascii="Times New Roman" w:cs="Times New Roman" w:eastAsia="Times New Roman" w:hAnsi="Times New Roman"/>
+                <w:b w:val="1"/>
+                <w:sz w:val="24"/>
+                <w:szCs w:val="24"/>
+                <w:rtl w:val="0"/>
+              </w:rPr>
+              <w:t xml:space="preserve">And:</w:t>
+            </w:r>
+            <w:r>
+              <w:rPr>
+                <w:rFonts w:ascii="Times New Roman" w:cs="Times New Roman" w:eastAsia="Times New Roman" w:hAnsi="Times New Roman"/>
+                <w:sz w:val="24"/>
+                <w:szCs w:val="24"/>
+                <w:rtl w:val="0"/>
+              </w:rPr>
+              <w:t xml:space="preserve"> only 1 cell unoccupied</w:t>
+            </w:r>
+          </w:p>
+          <w:p>
+            <w:pPr>
+              <w:keepNext w:val="0"/>
+              <w:keepLines w:val="0"/>
+              <w:pageBreakBefore w:val="0"/>
+              <w:widowControl w:val="0"/>
+              <w:pBdr>
+                <w:top w:space="0" w:sz="0" w:val="nil"/>
+                <w:left w:space="0" w:sz="0" w:val="nil"/>
+                <w:bottom w:space="0" w:sz="0" w:val="nil"/>
+                <w:right w:space="0" w:sz="0" w:val="nil"/>
+                <w:between w:space="0" w:sz="0" w:val="nil"/>
+              </w:pBdr>
+              <w:shd w:fill="auto" w:val="clear"/>
+              <w:spacing w:after="0" w:before="0" w:line="240" w:lineRule="auto"/>
+              <w:ind w:left="0" w:right="0" w:firstLine="0"/>
+              <w:jc w:val="left"/>
+              <w:rPr>
+                <w:rFonts w:ascii="Times New Roman" w:cs="Times New Roman" w:eastAsia="Times New Roman" w:hAnsi="Times New Roman"/>
+                <w:sz w:val="24"/>
+                <w:szCs w:val="24"/>
+              </w:rPr>
+            </w:pPr>
+            <w:r>
+              <w:rPr>
+                <w:rFonts w:ascii="Times New Roman" w:cs="Times New Roman" w:eastAsia="Times New Roman" w:hAnsi="Times New Roman"/>
+                <w:b w:val="1"/>
+                <w:sz w:val="24"/>
+                <w:szCs w:val="24"/>
+                <w:rtl w:val="0"/>
+              </w:rPr>
+              <w:t xml:space="preserve">When:</w:t>
+            </w:r>
+            <w:r>
+              <w:rPr>
+                <w:rFonts w:ascii="Times New Roman" w:cs="Times New Roman" w:eastAsia="Times New Roman" w:hAnsi="Times New Roman"/>
+                <w:sz w:val="24"/>
+                <w:szCs w:val="24"/>
+                <w:rtl w:val="0"/>
+              </w:rPr>
+              <w:t xml:space="preserve"> player makes a valid move</w:t>
+            </w:r>
+          </w:p>
+          <w:p>
+            <w:pPr>
+              <w:keepNext w:val="0"/>
+              <w:keepLines w:val="0"/>
+              <w:pageBreakBefore w:val="0"/>
+              <w:widowControl w:val="0"/>
+              <w:pBdr>
+                <w:top w:space="0" w:sz="0" w:val="nil"/>
+                <w:left w:space="0" w:sz="0" w:val="nil"/>
+                <w:bottom w:space="0" w:sz="0" w:val="nil"/>
+                <w:right w:space="0" w:sz="0" w:val="nil"/>
+                <w:between w:space="0" w:sz="0" w:val="nil"/>
+              </w:pBdr>
+              <w:shd w:fill="auto" w:val="clear"/>
+              <w:spacing w:after="0" w:before="0" w:line="240" w:lineRule="auto"/>
+              <w:ind w:left="0" w:right="0" w:firstLine="0"/>
+              <w:jc w:val="left"/>
+              <w:rPr>
+                <w:rFonts w:ascii="Times New Roman" w:cs="Times New Roman" w:eastAsia="Times New Roman" w:hAnsi="Times New Roman"/>
+                <w:sz w:val="24"/>
+                <w:szCs w:val="24"/>
+              </w:rPr>
+            </w:pPr>
+            <w:r>
+              <w:rPr>
+                <w:rFonts w:ascii="Times New Roman" w:cs="Times New Roman" w:eastAsia="Times New Roman" w:hAnsi="Times New Roman"/>
+                <w:b w:val="1"/>
+                <w:sz w:val="24"/>
+                <w:szCs w:val="24"/>
+                <w:rtl w:val="0"/>
+              </w:rPr>
+              <w:t xml:space="preserve">And:</w:t>
+            </w:r>
+            <w:r>
+              <w:rPr>
+                <w:rFonts w:ascii="Times New Roman" w:cs="Times New Roman" w:eastAsia="Times New Roman" w:hAnsi="Times New Roman"/>
+                <w:sz w:val="24"/>
+                <w:szCs w:val="24"/>
+                <w:rtl w:val="0"/>
+              </w:rPr>
+              <w:t xml:space="preserve"> player move occupies last cell</w:t>
+            </w:r>
+          </w:p>
+          <w:p>
+            <w:pPr>
+              <w:keepNext w:val="0"/>
+              <w:keepLines w:val="0"/>
+              <w:pageBreakBefore w:val="0"/>
+              <w:widowControl w:val="0"/>
+              <w:pBdr>
+                <w:top w:space="0" w:sz="0" w:val="nil"/>
+                <w:left w:space="0" w:sz="0" w:val="nil"/>
+                <w:bottom w:space="0" w:sz="0" w:val="nil"/>
+                <w:right w:space="0" w:sz="0" w:val="nil"/>
+                <w:between w:space="0" w:sz="0" w:val="nil"/>
+              </w:pBdr>
+              <w:shd w:fill="auto" w:val="clear"/>
+              <w:spacing w:after="0" w:before="0" w:line="240" w:lineRule="auto"/>
+              <w:ind w:left="0" w:right="0" w:firstLine="0"/>
+              <w:jc w:val="left"/>
+              <w:rPr>
+                <w:rFonts w:ascii="Times New Roman" w:cs="Times New Roman" w:eastAsia="Times New Roman" w:hAnsi="Times New Roman"/>
+                <w:sz w:val="24"/>
+                <w:szCs w:val="24"/>
+              </w:rPr>
+            </w:pPr>
+            <w:r>
+              <w:rPr>
+                <w:rFonts w:ascii="Times New Roman" w:cs="Times New Roman" w:eastAsia="Times New Roman" w:hAnsi="Times New Roman"/>
+                <w:b w:val="1"/>
+                <w:sz w:val="24"/>
+                <w:szCs w:val="24"/>
+                <w:rtl w:val="0"/>
+              </w:rPr>
+              <w:t xml:space="preserve">And:</w:t>
+            </w:r>
+            <w:r>
+              <w:rPr>
+                <w:rFonts w:ascii="Times New Roman" w:cs="Times New Roman" w:eastAsia="Times New Roman" w:hAnsi="Times New Roman"/>
+                <w:sz w:val="24"/>
+                <w:szCs w:val="24"/>
+                <w:rtl w:val="0"/>
+              </w:rPr>
+              <w:t xml:space="preserve"> players do not have same score</w:t>
+            </w:r>
+          </w:p>
+          <w:p>
+            <w:pPr>
+              <w:keepNext w:val="0"/>
+              <w:keepLines w:val="0"/>
+              <w:pageBreakBefore w:val="0"/>
+              <w:widowControl w:val="0"/>
+              <w:pBdr>
+                <w:top w:space="0" w:sz="0" w:val="nil"/>
+                <w:left w:space="0" w:sz="0" w:val="nil"/>
+                <w:bottom w:space="0" w:sz="0" w:val="nil"/>
+                <w:right w:space="0" w:sz="0" w:val="nil"/>
+                <w:between w:space="0" w:sz="0" w:val="nil"/>
+              </w:pBdr>
+              <w:shd w:fill="auto" w:val="clear"/>
+              <w:spacing w:after="0" w:before="0" w:line="240" w:lineRule="auto"/>
+              <w:ind w:left="0" w:right="0" w:firstLine="0"/>
+              <w:jc w:val="left"/>
+              <w:rPr>
+                <w:rFonts w:ascii="Times New Roman" w:cs="Times New Roman" w:eastAsia="Times New Roman" w:hAnsi="Times New Roman"/>
+                <w:sz w:val="24"/>
+                <w:szCs w:val="24"/>
+              </w:rPr>
+            </w:pPr>
+            <w:r>
+              <w:rPr>
+                <w:rFonts w:ascii="Times New Roman" w:cs="Times New Roman" w:eastAsia="Times New Roman" w:hAnsi="Times New Roman"/>
+                <w:b w:val="1"/>
+                <w:sz w:val="24"/>
+                <w:szCs w:val="24"/>
+                <w:rtl w:val="0"/>
+              </w:rPr>
+              <w:t xml:space="preserve">Then:</w:t>
+            </w:r>
+            <w:r>
+              <w:rPr>
+                <w:rFonts w:ascii="Times New Roman" w:cs="Times New Roman" w:eastAsia="Times New Roman" w:hAnsi="Times New Roman"/>
+                <w:sz w:val="24"/>
+                <w:szCs w:val="24"/>
+                <w:rtl w:val="0"/>
+              </w:rPr>
+              <w:t xml:space="preserve"> end game</w:t>
+            </w:r>
+          </w:p>
+          <w:p>
+            <w:pPr>
+              <w:keepNext w:val="0"/>
+              <w:keepLines w:val="0"/>
+              <w:pageBreakBefore w:val="0"/>
+              <w:widowControl w:val="0"/>
+              <w:pBdr>
+                <w:top w:space="0" w:sz="0" w:val="nil"/>
+                <w:left w:space="0" w:sz="0" w:val="nil"/>
+                <w:bottom w:space="0" w:sz="0" w:val="nil"/>
+                <w:right w:space="0" w:sz="0" w:val="nil"/>
+                <w:between w:space="0" w:sz="0" w:val="nil"/>
+              </w:pBdr>
+              <w:shd w:fill="auto" w:val="clear"/>
+              <w:spacing w:after="0" w:before="0" w:line="240" w:lineRule="auto"/>
+              <w:ind w:left="0" w:right="0" w:firstLine="0"/>
+              <w:jc w:val="left"/>
+              <w:rPr>
+                <w:rFonts w:ascii="Times New Roman" w:cs="Times New Roman" w:eastAsia="Times New Roman" w:hAnsi="Times New Roman"/>
+                <w:sz w:val="24"/>
+                <w:szCs w:val="24"/>
+              </w:rPr>
+            </w:pPr>
+            <w:r>
+              <w:rPr>
+                <w:rFonts w:ascii="Times New Roman" w:cs="Times New Roman" w:eastAsia="Times New Roman" w:hAnsi="Times New Roman"/>
+                <w:b w:val="1"/>
+                <w:sz w:val="24"/>
+                <w:szCs w:val="24"/>
+                <w:rtl w:val="0"/>
+              </w:rPr>
+              <w:t xml:space="preserve">And:</w:t>
+            </w:r>
+            <w:r>
+              <w:rPr>
+                <w:rFonts w:ascii="Times New Roman" w:cs="Times New Roman" w:eastAsia="Times New Roman" w:hAnsi="Times New Roman"/>
+                <w:sz w:val="24"/>
+                <w:szCs w:val="24"/>
+                <w:rtl w:val="0"/>
+              </w:rPr>
+              <w:t xml:space="preserve"> display player with higher score is the winner</w:t>
+            </w:r>
+          </w:p>
+        </w:tc>
+        <w:tc>
+          <w:tcPr>
+            <w:shd w:fill="auto" w:val="clear"/>
+            <w:tcMar>
+              <w:top w:w="100.0" w:type="dxa"/>
+              <w:left w:w="100.0" w:type="dxa"/>
+              <w:bottom w:w="100.0" w:type="dxa"/>
+              <w:right w:w="100.0" w:type="dxa"/>
+            </w:tcMar>
+            <w:vAlign w:val="top"/>
+          </w:tcPr>
           <w:p>
             <w:pPr>
               <w:widowControl w:val="0"/>
@@ -13103,12 +14073,589 @@
             </w:pPr>
             <w:r>
               <w:rPr>
-                <w:rFonts w:ascii="Times New Roman" w:cs="Times New Roman" w:eastAsia="Times New Roman" w:hAnsi="Times New Roman"/>
-                <w:sz w:val="24"/>
-                <w:szCs w:val="24"/>
-                <w:rtl w:val="0"/>
-              </w:rPr>
-              <w:t xml:space="preserve">In Progress</w:t>
+                <w:rtl w:val="0"/>
+              </w:rPr>
+            </w:r>
+          </w:p>
+          <w:p>
+            <w:pPr>
+              <w:widowControl w:val="0"/>
+              <w:spacing w:line="240" w:lineRule="auto"/>
+              <w:jc w:val="center"/>
+              <w:rPr>
+                <w:rFonts w:ascii="Times New Roman" w:cs="Times New Roman" w:eastAsia="Times New Roman" w:hAnsi="Times New Roman"/>
+                <w:sz w:val="24"/>
+                <w:szCs w:val="24"/>
+              </w:rPr>
+            </w:pPr>
+            <w:r>
+              <w:rPr>
+                <w:rtl w:val="0"/>
+              </w:rPr>
+            </w:r>
+          </w:p>
+          <w:p>
+            <w:pPr>
+              <w:widowControl w:val="0"/>
+              <w:spacing w:line="240" w:lineRule="auto"/>
+              <w:jc w:val="center"/>
+              <w:rPr>
+                <w:rFonts w:ascii="Times New Roman" w:cs="Times New Roman" w:eastAsia="Times New Roman" w:hAnsi="Times New Roman"/>
+                <w:sz w:val="24"/>
+                <w:szCs w:val="24"/>
+              </w:rPr>
+            </w:pPr>
+            <w:r>
+              <w:rPr>
+                <w:rtl w:val="0"/>
+              </w:rPr>
+            </w:r>
+          </w:p>
+          <w:p>
+            <w:pPr>
+              <w:widowControl w:val="0"/>
+              <w:spacing w:line="240" w:lineRule="auto"/>
+              <w:jc w:val="center"/>
+              <w:rPr>
+                <w:rFonts w:ascii="Times New Roman" w:cs="Times New Roman" w:eastAsia="Times New Roman" w:hAnsi="Times New Roman"/>
+                <w:sz w:val="24"/>
+                <w:szCs w:val="24"/>
+              </w:rPr>
+            </w:pPr>
+            <w:r>
+              <w:rPr>
+                <w:rFonts w:ascii="Times New Roman" w:cs="Times New Roman" w:eastAsia="Times New Roman" w:hAnsi="Times New Roman"/>
+                <w:sz w:val="24"/>
+                <w:szCs w:val="24"/>
+                <w:rtl w:val="0"/>
+              </w:rPr>
+              <w:t xml:space="preserve">To Do</w:t>
+            </w:r>
+          </w:p>
+        </w:tc>
+      </w:tr>
+      <w:tr>
+        <w:trPr>
+          <w:cantSplit w:val="0"/>
+          <w:trHeight w:val="2108.84765625" w:hRule="atLeast"/>
+          <w:tblHeader w:val="0"/>
+        </w:trPr>
+        <w:tc>
+          <w:tcPr>
+            <w:vMerge w:val="continue"/>
+            <w:shd w:fill="auto" w:val="clear"/>
+            <w:tcMar>
+              <w:top w:w="100.0" w:type="dxa"/>
+              <w:left w:w="100.0" w:type="dxa"/>
+              <w:bottom w:w="100.0" w:type="dxa"/>
+              <w:right w:w="100.0" w:type="dxa"/>
+            </w:tcMar>
+            <w:vAlign w:val="top"/>
+          </w:tcPr>
+          <w:p>
+            <w:pPr>
+              <w:keepNext w:val="0"/>
+              <w:keepLines w:val="0"/>
+              <w:pageBreakBefore w:val="0"/>
+              <w:widowControl w:val="0"/>
+              <w:pBdr>
+                <w:top w:space="0" w:sz="0" w:val="nil"/>
+                <w:left w:space="0" w:sz="0" w:val="nil"/>
+                <w:bottom w:space="0" w:sz="0" w:val="nil"/>
+                <w:right w:space="0" w:sz="0" w:val="nil"/>
+                <w:between w:space="0" w:sz="0" w:val="nil"/>
+              </w:pBdr>
+              <w:shd w:fill="auto" w:val="clear"/>
+              <w:spacing w:after="0" w:before="0" w:line="240" w:lineRule="auto"/>
+              <w:ind w:left="0" w:right="0" w:firstLine="0"/>
+              <w:jc w:val="left"/>
+              <w:rPr>
+                <w:rFonts w:ascii="Times New Roman" w:cs="Times New Roman" w:eastAsia="Times New Roman" w:hAnsi="Times New Roman"/>
+                <w:sz w:val="24"/>
+                <w:szCs w:val="24"/>
+              </w:rPr>
+            </w:pPr>
+            <w:r>
+              <w:rPr>
+                <w:rtl w:val="0"/>
+              </w:rPr>
+            </w:r>
+          </w:p>
+        </w:tc>
+        <w:tc>
+          <w:tcPr>
+            <w:shd w:fill="auto" w:val="clear"/>
+            <w:tcMar>
+              <w:top w:w="100.0" w:type="dxa"/>
+              <w:left w:w="100.0" w:type="dxa"/>
+              <w:bottom w:w="100.0" w:type="dxa"/>
+              <w:right w:w="100.0" w:type="dxa"/>
+            </w:tcMar>
+            <w:vAlign w:val="top"/>
+          </w:tcPr>
+          <w:p>
+            <w:pPr>
+              <w:keepNext w:val="0"/>
+              <w:keepLines w:val="0"/>
+              <w:pageBreakBefore w:val="0"/>
+              <w:widowControl w:val="0"/>
+              <w:pBdr>
+                <w:top w:space="0" w:sz="0" w:val="nil"/>
+                <w:left w:space="0" w:sz="0" w:val="nil"/>
+                <w:bottom w:space="0" w:sz="0" w:val="nil"/>
+                <w:right w:space="0" w:sz="0" w:val="nil"/>
+                <w:between w:space="0" w:sz="0" w:val="nil"/>
+              </w:pBdr>
+              <w:shd w:fill="auto" w:val="clear"/>
+              <w:spacing w:after="0" w:before="0" w:line="240" w:lineRule="auto"/>
+              <w:ind w:left="0" w:right="0" w:firstLine="0"/>
+              <w:jc w:val="center"/>
+              <w:rPr>
+                <w:rFonts w:ascii="Times New Roman" w:cs="Times New Roman" w:eastAsia="Times New Roman" w:hAnsi="Times New Roman"/>
+                <w:sz w:val="24"/>
+                <w:szCs w:val="24"/>
+              </w:rPr>
+            </w:pPr>
+            <w:r>
+              <w:rPr>
+                <w:rFonts w:ascii="Times New Roman" w:cs="Times New Roman" w:eastAsia="Times New Roman" w:hAnsi="Times New Roman"/>
+                <w:sz w:val="24"/>
+                <w:szCs w:val="24"/>
+                <w:rtl w:val="0"/>
+              </w:rPr>
+              <w:t xml:space="preserve">7.1.2</w:t>
+            </w:r>
+          </w:p>
+        </w:tc>
+        <w:tc>
+          <w:tcPr>
+            <w:shd w:fill="auto" w:val="clear"/>
+            <w:tcMar>
+              <w:top w:w="100.0" w:type="dxa"/>
+              <w:left w:w="100.0" w:type="dxa"/>
+              <w:bottom w:w="100.0" w:type="dxa"/>
+              <w:right w:w="100.0" w:type="dxa"/>
+            </w:tcMar>
+            <w:vAlign w:val="top"/>
+          </w:tcPr>
+          <w:p>
+            <w:pPr>
+              <w:keepNext w:val="0"/>
+              <w:keepLines w:val="0"/>
+              <w:pageBreakBefore w:val="0"/>
+              <w:widowControl w:val="0"/>
+              <w:pBdr>
+                <w:top w:space="0" w:sz="0" w:val="nil"/>
+                <w:left w:space="0" w:sz="0" w:val="nil"/>
+                <w:bottom w:space="0" w:sz="0" w:val="nil"/>
+                <w:right w:space="0" w:sz="0" w:val="nil"/>
+                <w:between w:space="0" w:sz="0" w:val="nil"/>
+              </w:pBdr>
+              <w:shd w:fill="auto" w:val="clear"/>
+              <w:spacing w:after="0" w:before="0" w:line="240" w:lineRule="auto"/>
+              <w:ind w:left="0" w:right="0" w:firstLine="0"/>
+              <w:jc w:val="left"/>
+              <w:rPr>
+                <w:rFonts w:ascii="Times New Roman" w:cs="Times New Roman" w:eastAsia="Times New Roman" w:hAnsi="Times New Roman"/>
+                <w:b w:val="1"/>
+                <w:sz w:val="24"/>
+                <w:szCs w:val="24"/>
+              </w:rPr>
+            </w:pPr>
+            <w:r>
+              <w:rPr>
+                <w:rFonts w:ascii="Times New Roman" w:cs="Times New Roman" w:eastAsia="Times New Roman" w:hAnsi="Times New Roman"/>
+                <w:b w:val="1"/>
+                <w:sz w:val="24"/>
+                <w:szCs w:val="24"/>
+                <w:rtl w:val="0"/>
+              </w:rPr>
+              <w:t xml:space="preserve">Player move occupies last cell(Draw)</w:t>
+            </w:r>
+          </w:p>
+          <w:p>
+            <w:pPr>
+              <w:keepNext w:val="0"/>
+              <w:keepLines w:val="0"/>
+              <w:pageBreakBefore w:val="0"/>
+              <w:widowControl w:val="0"/>
+              <w:pBdr>
+                <w:top w:space="0" w:sz="0" w:val="nil"/>
+                <w:left w:space="0" w:sz="0" w:val="nil"/>
+                <w:bottom w:space="0" w:sz="0" w:val="nil"/>
+                <w:right w:space="0" w:sz="0" w:val="nil"/>
+                <w:between w:space="0" w:sz="0" w:val="nil"/>
+              </w:pBdr>
+              <w:shd w:fill="auto" w:val="clear"/>
+              <w:spacing w:after="0" w:before="0" w:line="240" w:lineRule="auto"/>
+              <w:ind w:left="0" w:right="0" w:firstLine="0"/>
+              <w:jc w:val="left"/>
+              <w:rPr>
+                <w:rFonts w:ascii="Times New Roman" w:cs="Times New Roman" w:eastAsia="Times New Roman" w:hAnsi="Times New Roman"/>
+                <w:sz w:val="24"/>
+                <w:szCs w:val="24"/>
+              </w:rPr>
+            </w:pPr>
+            <w:r>
+              <w:rPr>
+                <w:rFonts w:ascii="Times New Roman" w:cs="Times New Roman" w:eastAsia="Times New Roman" w:hAnsi="Times New Roman"/>
+                <w:b w:val="1"/>
+                <w:sz w:val="24"/>
+                <w:szCs w:val="24"/>
+                <w:rtl w:val="0"/>
+              </w:rPr>
+              <w:t xml:space="preserve">Given:</w:t>
+            </w:r>
+            <w:r>
+              <w:rPr>
+                <w:rFonts w:ascii="Times New Roman" w:cs="Times New Roman" w:eastAsia="Times New Roman" w:hAnsi="Times New Roman"/>
+                <w:sz w:val="24"/>
+                <w:szCs w:val="24"/>
+                <w:rtl w:val="0"/>
+              </w:rPr>
+              <w:t xml:space="preserve"> ongoing game</w:t>
+            </w:r>
+          </w:p>
+          <w:p>
+            <w:pPr>
+              <w:keepNext w:val="0"/>
+              <w:keepLines w:val="0"/>
+              <w:pageBreakBefore w:val="0"/>
+              <w:widowControl w:val="0"/>
+              <w:pBdr>
+                <w:top w:space="0" w:sz="0" w:val="nil"/>
+                <w:left w:space="0" w:sz="0" w:val="nil"/>
+                <w:bottom w:space="0" w:sz="0" w:val="nil"/>
+                <w:right w:space="0" w:sz="0" w:val="nil"/>
+                <w:between w:space="0" w:sz="0" w:val="nil"/>
+              </w:pBdr>
+              <w:shd w:fill="auto" w:val="clear"/>
+              <w:spacing w:after="0" w:before="0" w:line="240" w:lineRule="auto"/>
+              <w:ind w:left="0" w:right="0" w:firstLine="0"/>
+              <w:jc w:val="left"/>
+              <w:rPr>
+                <w:rFonts w:ascii="Times New Roman" w:cs="Times New Roman" w:eastAsia="Times New Roman" w:hAnsi="Times New Roman"/>
+                <w:sz w:val="24"/>
+                <w:szCs w:val="24"/>
+              </w:rPr>
+            </w:pPr>
+            <w:r>
+              <w:rPr>
+                <w:rFonts w:ascii="Times New Roman" w:cs="Times New Roman" w:eastAsia="Times New Roman" w:hAnsi="Times New Roman"/>
+                <w:b w:val="1"/>
+                <w:sz w:val="24"/>
+                <w:szCs w:val="24"/>
+                <w:rtl w:val="0"/>
+              </w:rPr>
+              <w:t xml:space="preserve">And:</w:t>
+            </w:r>
+            <w:r>
+              <w:rPr>
+                <w:rFonts w:ascii="Times New Roman" w:cs="Times New Roman" w:eastAsia="Times New Roman" w:hAnsi="Times New Roman"/>
+                <w:sz w:val="24"/>
+                <w:szCs w:val="24"/>
+                <w:rtl w:val="0"/>
+              </w:rPr>
+              <w:t xml:space="preserve"> only 1 cell unoccupied</w:t>
+            </w:r>
+          </w:p>
+          <w:p>
+            <w:pPr>
+              <w:keepNext w:val="0"/>
+              <w:keepLines w:val="0"/>
+              <w:pageBreakBefore w:val="0"/>
+              <w:widowControl w:val="0"/>
+              <w:pBdr>
+                <w:top w:space="0" w:sz="0" w:val="nil"/>
+                <w:left w:space="0" w:sz="0" w:val="nil"/>
+                <w:bottom w:space="0" w:sz="0" w:val="nil"/>
+                <w:right w:space="0" w:sz="0" w:val="nil"/>
+                <w:between w:space="0" w:sz="0" w:val="nil"/>
+              </w:pBdr>
+              <w:shd w:fill="auto" w:val="clear"/>
+              <w:spacing w:after="0" w:before="0" w:line="240" w:lineRule="auto"/>
+              <w:ind w:left="0" w:right="0" w:firstLine="0"/>
+              <w:jc w:val="left"/>
+              <w:rPr>
+                <w:rFonts w:ascii="Times New Roman" w:cs="Times New Roman" w:eastAsia="Times New Roman" w:hAnsi="Times New Roman"/>
+                <w:sz w:val="24"/>
+                <w:szCs w:val="24"/>
+              </w:rPr>
+            </w:pPr>
+            <w:r>
+              <w:rPr>
+                <w:rFonts w:ascii="Times New Roman" w:cs="Times New Roman" w:eastAsia="Times New Roman" w:hAnsi="Times New Roman"/>
+                <w:b w:val="1"/>
+                <w:sz w:val="24"/>
+                <w:szCs w:val="24"/>
+                <w:rtl w:val="0"/>
+              </w:rPr>
+              <w:t xml:space="preserve">When:</w:t>
+            </w:r>
+            <w:r>
+              <w:rPr>
+                <w:rFonts w:ascii="Times New Roman" w:cs="Times New Roman" w:eastAsia="Times New Roman" w:hAnsi="Times New Roman"/>
+                <w:sz w:val="24"/>
+                <w:szCs w:val="24"/>
+                <w:rtl w:val="0"/>
+              </w:rPr>
+              <w:t xml:space="preserve"> player makes a valid move</w:t>
+            </w:r>
+          </w:p>
+          <w:p>
+            <w:pPr>
+              <w:keepNext w:val="0"/>
+              <w:keepLines w:val="0"/>
+              <w:pageBreakBefore w:val="0"/>
+              <w:widowControl w:val="0"/>
+              <w:pBdr>
+                <w:top w:space="0" w:sz="0" w:val="nil"/>
+                <w:left w:space="0" w:sz="0" w:val="nil"/>
+                <w:bottom w:space="0" w:sz="0" w:val="nil"/>
+                <w:right w:space="0" w:sz="0" w:val="nil"/>
+                <w:between w:space="0" w:sz="0" w:val="nil"/>
+              </w:pBdr>
+              <w:shd w:fill="auto" w:val="clear"/>
+              <w:spacing w:after="0" w:before="0" w:line="240" w:lineRule="auto"/>
+              <w:ind w:left="0" w:right="0" w:firstLine="0"/>
+              <w:jc w:val="left"/>
+              <w:rPr>
+                <w:rFonts w:ascii="Times New Roman" w:cs="Times New Roman" w:eastAsia="Times New Roman" w:hAnsi="Times New Roman"/>
+                <w:sz w:val="24"/>
+                <w:szCs w:val="24"/>
+              </w:rPr>
+            </w:pPr>
+            <w:r>
+              <w:rPr>
+                <w:rFonts w:ascii="Times New Roman" w:cs="Times New Roman" w:eastAsia="Times New Roman" w:hAnsi="Times New Roman"/>
+                <w:b w:val="1"/>
+                <w:sz w:val="24"/>
+                <w:szCs w:val="24"/>
+                <w:rtl w:val="0"/>
+              </w:rPr>
+              <w:t xml:space="preserve">And:</w:t>
+            </w:r>
+            <w:r>
+              <w:rPr>
+                <w:rFonts w:ascii="Times New Roman" w:cs="Times New Roman" w:eastAsia="Times New Roman" w:hAnsi="Times New Roman"/>
+                <w:sz w:val="24"/>
+                <w:szCs w:val="24"/>
+                <w:rtl w:val="0"/>
+              </w:rPr>
+              <w:t xml:space="preserve"> player move occupies last cell</w:t>
+            </w:r>
+          </w:p>
+          <w:p>
+            <w:pPr>
+              <w:keepNext w:val="0"/>
+              <w:keepLines w:val="0"/>
+              <w:pageBreakBefore w:val="0"/>
+              <w:widowControl w:val="0"/>
+              <w:pBdr>
+                <w:top w:space="0" w:sz="0" w:val="nil"/>
+                <w:left w:space="0" w:sz="0" w:val="nil"/>
+                <w:bottom w:space="0" w:sz="0" w:val="nil"/>
+                <w:right w:space="0" w:sz="0" w:val="nil"/>
+                <w:between w:space="0" w:sz="0" w:val="nil"/>
+              </w:pBdr>
+              <w:shd w:fill="auto" w:val="clear"/>
+              <w:spacing w:after="0" w:before="0" w:line="240" w:lineRule="auto"/>
+              <w:ind w:left="0" w:right="0" w:firstLine="0"/>
+              <w:jc w:val="left"/>
+              <w:rPr>
+                <w:rFonts w:ascii="Times New Roman" w:cs="Times New Roman" w:eastAsia="Times New Roman" w:hAnsi="Times New Roman"/>
+                <w:sz w:val="24"/>
+                <w:szCs w:val="24"/>
+              </w:rPr>
+            </w:pPr>
+            <w:r>
+              <w:rPr>
+                <w:rFonts w:ascii="Times New Roman" w:cs="Times New Roman" w:eastAsia="Times New Roman" w:hAnsi="Times New Roman"/>
+                <w:b w:val="1"/>
+                <w:sz w:val="24"/>
+                <w:szCs w:val="24"/>
+                <w:rtl w:val="0"/>
+              </w:rPr>
+              <w:t xml:space="preserve">And:</w:t>
+            </w:r>
+            <w:r>
+              <w:rPr>
+                <w:rFonts w:ascii="Times New Roman" w:cs="Times New Roman" w:eastAsia="Times New Roman" w:hAnsi="Times New Roman"/>
+                <w:sz w:val="24"/>
+                <w:szCs w:val="24"/>
+                <w:rtl w:val="0"/>
+              </w:rPr>
+              <w:t xml:space="preserve"> players have same score</w:t>
+            </w:r>
+          </w:p>
+          <w:p>
+            <w:pPr>
+              <w:keepNext w:val="0"/>
+              <w:keepLines w:val="0"/>
+              <w:pageBreakBefore w:val="0"/>
+              <w:widowControl w:val="0"/>
+              <w:pBdr>
+                <w:top w:space="0" w:sz="0" w:val="nil"/>
+                <w:left w:space="0" w:sz="0" w:val="nil"/>
+                <w:bottom w:space="0" w:sz="0" w:val="nil"/>
+                <w:right w:space="0" w:sz="0" w:val="nil"/>
+                <w:between w:space="0" w:sz="0" w:val="nil"/>
+              </w:pBdr>
+              <w:shd w:fill="auto" w:val="clear"/>
+              <w:spacing w:after="0" w:before="0" w:line="240" w:lineRule="auto"/>
+              <w:ind w:left="0" w:right="0" w:firstLine="0"/>
+              <w:jc w:val="left"/>
+              <w:rPr>
+                <w:rFonts w:ascii="Times New Roman" w:cs="Times New Roman" w:eastAsia="Times New Roman" w:hAnsi="Times New Roman"/>
+                <w:sz w:val="24"/>
+                <w:szCs w:val="24"/>
+              </w:rPr>
+            </w:pPr>
+            <w:r>
+              <w:rPr>
+                <w:rFonts w:ascii="Times New Roman" w:cs="Times New Roman" w:eastAsia="Times New Roman" w:hAnsi="Times New Roman"/>
+                <w:b w:val="1"/>
+                <w:sz w:val="24"/>
+                <w:szCs w:val="24"/>
+                <w:rtl w:val="0"/>
+              </w:rPr>
+              <w:t xml:space="preserve">Then:</w:t>
+            </w:r>
+            <w:r>
+              <w:rPr>
+                <w:rFonts w:ascii="Times New Roman" w:cs="Times New Roman" w:eastAsia="Times New Roman" w:hAnsi="Times New Roman"/>
+                <w:sz w:val="24"/>
+                <w:szCs w:val="24"/>
+                <w:rtl w:val="0"/>
+              </w:rPr>
+              <w:t xml:space="preserve"> end game</w:t>
+            </w:r>
+          </w:p>
+          <w:p>
+            <w:pPr>
+              <w:keepNext w:val="0"/>
+              <w:keepLines w:val="0"/>
+              <w:pageBreakBefore w:val="0"/>
+              <w:widowControl w:val="0"/>
+              <w:pBdr>
+                <w:top w:space="0" w:sz="0" w:val="nil"/>
+                <w:left w:space="0" w:sz="0" w:val="nil"/>
+                <w:bottom w:space="0" w:sz="0" w:val="nil"/>
+                <w:right w:space="0" w:sz="0" w:val="nil"/>
+                <w:between w:space="0" w:sz="0" w:val="nil"/>
+              </w:pBdr>
+              <w:shd w:fill="auto" w:val="clear"/>
+              <w:spacing w:after="0" w:before="0" w:line="240" w:lineRule="auto"/>
+              <w:ind w:left="0" w:right="0" w:firstLine="0"/>
+              <w:jc w:val="left"/>
+              <w:rPr>
+                <w:rFonts w:ascii="Times New Roman" w:cs="Times New Roman" w:eastAsia="Times New Roman" w:hAnsi="Times New Roman"/>
+                <w:sz w:val="24"/>
+                <w:szCs w:val="24"/>
+              </w:rPr>
+            </w:pPr>
+            <w:r>
+              <w:rPr>
+                <w:rFonts w:ascii="Times New Roman" w:cs="Times New Roman" w:eastAsia="Times New Roman" w:hAnsi="Times New Roman"/>
+                <w:b w:val="1"/>
+                <w:sz w:val="24"/>
+                <w:szCs w:val="24"/>
+                <w:rtl w:val="0"/>
+              </w:rPr>
+              <w:t xml:space="preserve">And:</w:t>
+            </w:r>
+            <w:r>
+              <w:rPr>
+                <w:rFonts w:ascii="Times New Roman" w:cs="Times New Roman" w:eastAsia="Times New Roman" w:hAnsi="Times New Roman"/>
+                <w:sz w:val="24"/>
+                <w:szCs w:val="24"/>
+                <w:rtl w:val="0"/>
+              </w:rPr>
+              <w:t xml:space="preserve"> display the game is a draw</w:t>
+            </w:r>
+          </w:p>
+        </w:tc>
+        <w:tc>
+          <w:tcPr>
+            <w:shd w:fill="auto" w:val="clear"/>
+            <w:tcMar>
+              <w:top w:w="100.0" w:type="dxa"/>
+              <w:left w:w="100.0" w:type="dxa"/>
+              <w:bottom w:w="100.0" w:type="dxa"/>
+              <w:right w:w="100.0" w:type="dxa"/>
+            </w:tcMar>
+            <w:vAlign w:val="top"/>
+          </w:tcPr>
+          <w:p>
+            <w:pPr>
+              <w:widowControl w:val="0"/>
+              <w:spacing w:line="240" w:lineRule="auto"/>
+              <w:jc w:val="center"/>
+              <w:rPr>
+                <w:rFonts w:ascii="Times New Roman" w:cs="Times New Roman" w:eastAsia="Times New Roman" w:hAnsi="Times New Roman"/>
+                <w:sz w:val="24"/>
+                <w:szCs w:val="24"/>
+              </w:rPr>
+            </w:pPr>
+            <w:r>
+              <w:rPr>
+                <w:rtl w:val="0"/>
+              </w:rPr>
+            </w:r>
+          </w:p>
+          <w:p>
+            <w:pPr>
+              <w:widowControl w:val="0"/>
+              <w:spacing w:line="240" w:lineRule="auto"/>
+              <w:jc w:val="center"/>
+              <w:rPr>
+                <w:rFonts w:ascii="Times New Roman" w:cs="Times New Roman" w:eastAsia="Times New Roman" w:hAnsi="Times New Roman"/>
+                <w:sz w:val="24"/>
+                <w:szCs w:val="24"/>
+              </w:rPr>
+            </w:pPr>
+            <w:r>
+              <w:rPr>
+                <w:rtl w:val="0"/>
+              </w:rPr>
+            </w:r>
+          </w:p>
+          <w:p>
+            <w:pPr>
+              <w:widowControl w:val="0"/>
+              <w:spacing w:line="240" w:lineRule="auto"/>
+              <w:jc w:val="center"/>
+              <w:rPr>
+                <w:rFonts w:ascii="Times New Roman" w:cs="Times New Roman" w:eastAsia="Times New Roman" w:hAnsi="Times New Roman"/>
+                <w:sz w:val="24"/>
+                <w:szCs w:val="24"/>
+              </w:rPr>
+            </w:pPr>
+            <w:r>
+              <w:rPr>
+                <w:rtl w:val="0"/>
+              </w:rPr>
+            </w:r>
+          </w:p>
+          <w:p>
+            <w:pPr>
+              <w:widowControl w:val="0"/>
+              <w:spacing w:line="240" w:lineRule="auto"/>
+              <w:jc w:val="center"/>
+              <w:rPr>
+                <w:rFonts w:ascii="Times New Roman" w:cs="Times New Roman" w:eastAsia="Times New Roman" w:hAnsi="Times New Roman"/>
+                <w:sz w:val="24"/>
+                <w:szCs w:val="24"/>
+              </w:rPr>
+            </w:pPr>
+            <w:r>
+              <w:rPr>
+                <w:rFonts w:ascii="Times New Roman" w:cs="Times New Roman" w:eastAsia="Times New Roman" w:hAnsi="Times New Roman"/>
+                <w:sz w:val="24"/>
+                <w:szCs w:val="24"/>
+                <w:rtl w:val="0"/>
+              </w:rPr>
+              <w:t xml:space="preserve">To Do</w:t>
             </w:r>
           </w:p>
         </w:tc>

</xml_diff>

<commit_message>
Updated User Stories and Acceptance Criteria
Split AC 7.1 into 7.1 and 7.2, player 1 wins and player 2 wins
</commit_message>
<xml_diff>
--- a/Sprint1/CS449 Sprint 1 - Cristofer James.docx
+++ b/Sprint1/CS449 Sprint 1 - Cristofer James.docx
@@ -66,7 +66,7 @@
         <w:tblStyle w:val="Table1"/>
         <w:tblW w:w="10425.0" w:type="dxa"/>
         <w:jc w:val="left"/>
-        <w:tblInd w:w="-290.0" w:type="dxa"/>
+        <w:tblInd w:w="-390.0" w:type="dxa"/>
         <w:tblBorders>
           <w:top w:color="000000" w:space="0" w:sz="8" w:val="single"/>
           <w:left w:color="000000" w:space="0" w:sz="8" w:val="single"/>
@@ -2174,7 +2174,7 @@
         <w:tblStyle w:val="Table2"/>
         <w:tblW w:w="10485.0" w:type="dxa"/>
         <w:jc w:val="left"/>
-        <w:tblInd w:w="-335.0" w:type="dxa"/>
+        <w:tblInd w:w="-435.0" w:type="dxa"/>
         <w:tblBorders>
           <w:top w:color="000000" w:space="0" w:sz="8" w:val="single"/>
           <w:left w:color="000000" w:space="0" w:sz="8" w:val="single"/>
@@ -4178,7 +4178,7 @@
                 <w:szCs w:val="24"/>
                 <w:rtl w:val="0"/>
               </w:rPr>
-              <w:t xml:space="preserve">In Progress</w:t>
+              <w:t xml:space="preserve">Done</w:t>
             </w:r>
           </w:p>
         </w:tc>
@@ -5118,7 +5118,7 @@
                 <w:szCs w:val="24"/>
                 <w:rtl w:val="0"/>
               </w:rPr>
-              <w:t xml:space="preserve">In Progress</w:t>
+              <w:t xml:space="preserve">Done</w:t>
             </w:r>
           </w:p>
         </w:tc>
@@ -9609,7 +9609,7 @@
                 <w:szCs w:val="24"/>
                 <w:rtl w:val="0"/>
               </w:rPr>
-              <w:t xml:space="preserve">To Do</w:t>
+              <w:t xml:space="preserve">In Progress</w:t>
             </w:r>
           </w:p>
         </w:tc>
@@ -10120,7 +10120,7 @@
                 <w:szCs w:val="24"/>
                 <w:rtl w:val="0"/>
               </w:rPr>
-              <w:t xml:space="preserve">To Do</w:t>
+              <w:t xml:space="preserve">In Progress</w:t>
             </w:r>
           </w:p>
         </w:tc>
@@ -10348,7 +10348,7 @@
                 <w:szCs w:val="24"/>
                 <w:rtl w:val="0"/>
               </w:rPr>
-              <w:t xml:space="preserve">Player makes a non-winning move that occupies last cell</w:t>
+              <w:t xml:space="preserve">Player makes a non-winning move that occupies last cell(Draw)</w:t>
             </w:r>
           </w:p>
           <w:p>
@@ -10630,7 +10630,7 @@
                 <w:szCs w:val="24"/>
                 <w:rtl w:val="0"/>
               </w:rPr>
-              <w:t xml:space="preserve">To Do</w:t>
+              <w:t xml:space="preserve">In Progress</w:t>
             </w:r>
           </w:p>
         </w:tc>
@@ -12444,7 +12444,7 @@
                 <w:szCs w:val="24"/>
                 <w:rtl w:val="0"/>
               </w:rPr>
-              <w:t xml:space="preserve">To Do</w:t>
+              <w:t xml:space="preserve">In Progress</w:t>
             </w:r>
           </w:p>
         </w:tc>
@@ -12959,7 +12959,7 @@
                 <w:szCs w:val="24"/>
                 <w:rtl w:val="0"/>
               </w:rPr>
-              <w:t xml:space="preserve">To Do</w:t>
+              <w:t xml:space="preserve">In Progress</w:t>
             </w:r>
           </w:p>
         </w:tc>
@@ -14123,7 +14123,7 @@
                 <w:szCs w:val="24"/>
                 <w:rtl w:val="0"/>
               </w:rPr>
-              <w:t xml:space="preserve">Player move occupies last cell(Winner)</w:t>
+              <w:t xml:space="preserve">Player move occupies last cell(Player 1 Wins)</w:t>
             </w:r>
           </w:p>
           <w:p>
@@ -14338,7 +14338,7 @@
                 <w:szCs w:val="24"/>
                 <w:rtl w:val="0"/>
               </w:rPr>
-              <w:t xml:space="preserve"> players do not have same score</w:t>
+              <w:t xml:space="preserve"> player 1’s score is more than player 2’s score</w:t>
             </w:r>
           </w:p>
           <w:p>
@@ -14424,7 +14424,7 @@
                 <w:szCs w:val="24"/>
                 <w:rtl w:val="0"/>
               </w:rPr>
-              <w:t xml:space="preserve"> display player with higher score is the winner</w:t>
+              <w:t xml:space="preserve"> display player 1 wins</w:t>
             </w:r>
           </w:p>
         </w:tc>
@@ -14508,7 +14508,7 @@
                 <w:szCs w:val="24"/>
                 <w:rtl w:val="0"/>
               </w:rPr>
-              <w:t xml:space="preserve">To Do</w:t>
+              <w:t xml:space="preserve">In Progress</w:t>
             </w:r>
           </w:p>
         </w:tc>
@@ -14597,6 +14597,93 @@
             </w:pPr>
             <w:r>
               <w:rPr>
+                <w:rtl w:val="0"/>
+              </w:rPr>
+            </w:r>
+          </w:p>
+          <w:p>
+            <w:pPr>
+              <w:keepNext w:val="0"/>
+              <w:keepLines w:val="0"/>
+              <w:pageBreakBefore w:val="0"/>
+              <w:widowControl w:val="0"/>
+              <w:pBdr>
+                <w:top w:space="0" w:sz="0" w:val="nil"/>
+                <w:left w:space="0" w:sz="0" w:val="nil"/>
+                <w:bottom w:space="0" w:sz="0" w:val="nil"/>
+                <w:right w:space="0" w:sz="0" w:val="nil"/>
+                <w:between w:space="0" w:sz="0" w:val="nil"/>
+              </w:pBdr>
+              <w:shd w:fill="auto" w:val="clear"/>
+              <w:spacing w:after="0" w:before="0" w:line="240" w:lineRule="auto"/>
+              <w:ind w:left="0" w:right="0" w:firstLine="0"/>
+              <w:jc w:val="center"/>
+              <w:rPr>
+                <w:rFonts w:ascii="Times New Roman" w:cs="Times New Roman" w:eastAsia="Times New Roman" w:hAnsi="Times New Roman"/>
+                <w:sz w:val="24"/>
+                <w:szCs w:val="24"/>
+              </w:rPr>
+            </w:pPr>
+            <w:r>
+              <w:rPr>
+                <w:rtl w:val="0"/>
+              </w:rPr>
+            </w:r>
+          </w:p>
+          <w:p>
+            <w:pPr>
+              <w:keepNext w:val="0"/>
+              <w:keepLines w:val="0"/>
+              <w:pageBreakBefore w:val="0"/>
+              <w:widowControl w:val="0"/>
+              <w:pBdr>
+                <w:top w:space="0" w:sz="0" w:val="nil"/>
+                <w:left w:space="0" w:sz="0" w:val="nil"/>
+                <w:bottom w:space="0" w:sz="0" w:val="nil"/>
+                <w:right w:space="0" w:sz="0" w:val="nil"/>
+                <w:between w:space="0" w:sz="0" w:val="nil"/>
+              </w:pBdr>
+              <w:shd w:fill="auto" w:val="clear"/>
+              <w:spacing w:after="0" w:before="0" w:line="240" w:lineRule="auto"/>
+              <w:ind w:left="0" w:right="0" w:firstLine="0"/>
+              <w:jc w:val="center"/>
+              <w:rPr>
+                <w:rFonts w:ascii="Times New Roman" w:cs="Times New Roman" w:eastAsia="Times New Roman" w:hAnsi="Times New Roman"/>
+                <w:sz w:val="24"/>
+                <w:szCs w:val="24"/>
+              </w:rPr>
+            </w:pPr>
+            <w:r>
+              <w:rPr>
+                <w:rtl w:val="0"/>
+              </w:rPr>
+            </w:r>
+          </w:p>
+          <w:p>
+            <w:pPr>
+              <w:keepNext w:val="0"/>
+              <w:keepLines w:val="0"/>
+              <w:pageBreakBefore w:val="0"/>
+              <w:widowControl w:val="0"/>
+              <w:pBdr>
+                <w:top w:space="0" w:sz="0" w:val="nil"/>
+                <w:left w:space="0" w:sz="0" w:val="nil"/>
+                <w:bottom w:space="0" w:sz="0" w:val="nil"/>
+                <w:right w:space="0" w:sz="0" w:val="nil"/>
+                <w:between w:space="0" w:sz="0" w:val="nil"/>
+              </w:pBdr>
+              <w:shd w:fill="auto" w:val="clear"/>
+              <w:spacing w:after="0" w:before="0" w:line="240" w:lineRule="auto"/>
+              <w:ind w:left="0" w:right="0" w:firstLine="0"/>
+              <w:jc w:val="center"/>
+              <w:rPr>
+                <w:rFonts w:ascii="Times New Roman" w:cs="Times New Roman" w:eastAsia="Times New Roman" w:hAnsi="Times New Roman"/>
+                <w:sz w:val="24"/>
+                <w:szCs w:val="24"/>
+              </w:rPr>
+            </w:pPr>
+            <w:r>
+              <w:rPr>
                 <w:rFonts w:ascii="Times New Roman" w:cs="Times New Roman" w:eastAsia="Times New Roman" w:hAnsi="Times New Roman"/>
                 <w:sz w:val="24"/>
                 <w:szCs w:val="24"/>
@@ -14619,56 +14706,30 @@
           </w:tcPr>
           <w:p>
             <w:pPr>
-              <w:keepNext w:val="0"/>
-              <w:keepLines w:val="0"/>
-              <w:pageBreakBefore w:val="0"/>
-              <w:widowControl w:val="0"/>
-              <w:pBdr>
-                <w:top w:space="0" w:sz="0" w:val="nil"/>
-                <w:left w:space="0" w:sz="0" w:val="nil"/>
-                <w:bottom w:space="0" w:sz="0" w:val="nil"/>
-                <w:right w:space="0" w:sz="0" w:val="nil"/>
-                <w:between w:space="0" w:sz="0" w:val="nil"/>
-              </w:pBdr>
-              <w:shd w:fill="auto" w:val="clear"/>
-              <w:spacing w:after="0" w:before="0" w:line="240" w:lineRule="auto"/>
-              <w:ind w:left="0" w:right="0" w:firstLine="0"/>
-              <w:jc w:val="left"/>
-              <w:rPr>
-                <w:rFonts w:ascii="Times New Roman" w:cs="Times New Roman" w:eastAsia="Times New Roman" w:hAnsi="Times New Roman"/>
-                <w:b w:val="1"/>
-                <w:sz w:val="24"/>
-                <w:szCs w:val="24"/>
-              </w:rPr>
-            </w:pPr>
-            <w:r>
-              <w:rPr>
-                <w:rFonts w:ascii="Times New Roman" w:cs="Times New Roman" w:eastAsia="Times New Roman" w:hAnsi="Times New Roman"/>
-                <w:b w:val="1"/>
-                <w:sz w:val="24"/>
-                <w:szCs w:val="24"/>
-                <w:rtl w:val="0"/>
-              </w:rPr>
-              <w:t xml:space="preserve">Player move occupies last cell(Draw)</w:t>
-            </w:r>
-          </w:p>
-          <w:p>
-            <w:pPr>
-              <w:keepNext w:val="0"/>
-              <w:keepLines w:val="0"/>
-              <w:pageBreakBefore w:val="0"/>
-              <w:widowControl w:val="0"/>
-              <w:pBdr>
-                <w:top w:space="0" w:sz="0" w:val="nil"/>
-                <w:left w:space="0" w:sz="0" w:val="nil"/>
-                <w:bottom w:space="0" w:sz="0" w:val="nil"/>
-                <w:right w:space="0" w:sz="0" w:val="nil"/>
-                <w:between w:space="0" w:sz="0" w:val="nil"/>
-              </w:pBdr>
-              <w:shd w:fill="auto" w:val="clear"/>
-              <w:spacing w:after="0" w:before="0" w:line="240" w:lineRule="auto"/>
-              <w:ind w:left="0" w:right="0" w:firstLine="0"/>
-              <w:jc w:val="left"/>
+              <w:widowControl w:val="0"/>
+              <w:spacing w:line="240" w:lineRule="auto"/>
+              <w:rPr>
+                <w:rFonts w:ascii="Times New Roman" w:cs="Times New Roman" w:eastAsia="Times New Roman" w:hAnsi="Times New Roman"/>
+                <w:b w:val="1"/>
+                <w:sz w:val="24"/>
+                <w:szCs w:val="24"/>
+              </w:rPr>
+            </w:pPr>
+            <w:r>
+              <w:rPr>
+                <w:rFonts w:ascii="Times New Roman" w:cs="Times New Roman" w:eastAsia="Times New Roman" w:hAnsi="Times New Roman"/>
+                <w:b w:val="1"/>
+                <w:sz w:val="24"/>
+                <w:szCs w:val="24"/>
+                <w:rtl w:val="0"/>
+              </w:rPr>
+              <w:t xml:space="preserve">Player move occupies last cell(Player 2 Wins)</w:t>
+            </w:r>
+          </w:p>
+          <w:p>
+            <w:pPr>
+              <w:widowControl w:val="0"/>
+              <w:spacing w:line="240" w:lineRule="auto"/>
               <w:rPr>
                 <w:rFonts w:ascii="Times New Roman" w:cs="Times New Roman" w:eastAsia="Times New Roman" w:hAnsi="Times New Roman"/>
                 <w:sz w:val="24"/>
@@ -14697,21 +14758,8 @@
           </w:p>
           <w:p>
             <w:pPr>
-              <w:keepNext w:val="0"/>
-              <w:keepLines w:val="0"/>
-              <w:pageBreakBefore w:val="0"/>
-              <w:widowControl w:val="0"/>
-              <w:pBdr>
-                <w:top w:space="0" w:sz="0" w:val="nil"/>
-                <w:left w:space="0" w:sz="0" w:val="nil"/>
-                <w:bottom w:space="0" w:sz="0" w:val="nil"/>
-                <w:right w:space="0" w:sz="0" w:val="nil"/>
-                <w:between w:space="0" w:sz="0" w:val="nil"/>
-              </w:pBdr>
-              <w:shd w:fill="auto" w:val="clear"/>
-              <w:spacing w:after="0" w:before="0" w:line="240" w:lineRule="auto"/>
-              <w:ind w:left="0" w:right="0" w:firstLine="0"/>
-              <w:jc w:val="left"/>
+              <w:widowControl w:val="0"/>
+              <w:spacing w:line="240" w:lineRule="auto"/>
               <w:rPr>
                 <w:rFonts w:ascii="Times New Roman" w:cs="Times New Roman" w:eastAsia="Times New Roman" w:hAnsi="Times New Roman"/>
                 <w:sz w:val="24"/>
@@ -14740,21 +14788,8 @@
           </w:p>
           <w:p>
             <w:pPr>
-              <w:keepNext w:val="0"/>
-              <w:keepLines w:val="0"/>
-              <w:pageBreakBefore w:val="0"/>
-              <w:widowControl w:val="0"/>
-              <w:pBdr>
-                <w:top w:space="0" w:sz="0" w:val="nil"/>
-                <w:left w:space="0" w:sz="0" w:val="nil"/>
-                <w:bottom w:space="0" w:sz="0" w:val="nil"/>
-                <w:right w:space="0" w:sz="0" w:val="nil"/>
-                <w:between w:space="0" w:sz="0" w:val="nil"/>
-              </w:pBdr>
-              <w:shd w:fill="auto" w:val="clear"/>
-              <w:spacing w:after="0" w:before="0" w:line="240" w:lineRule="auto"/>
-              <w:ind w:left="0" w:right="0" w:firstLine="0"/>
-              <w:jc w:val="left"/>
+              <w:widowControl w:val="0"/>
+              <w:spacing w:line="240" w:lineRule="auto"/>
               <w:rPr>
                 <w:rFonts w:ascii="Times New Roman" w:cs="Times New Roman" w:eastAsia="Times New Roman" w:hAnsi="Times New Roman"/>
                 <w:sz w:val="24"/>
@@ -14783,21 +14818,8 @@
           </w:p>
           <w:p>
             <w:pPr>
-              <w:keepNext w:val="0"/>
-              <w:keepLines w:val="0"/>
-              <w:pageBreakBefore w:val="0"/>
-              <w:widowControl w:val="0"/>
-              <w:pBdr>
-                <w:top w:space="0" w:sz="0" w:val="nil"/>
-                <w:left w:space="0" w:sz="0" w:val="nil"/>
-                <w:bottom w:space="0" w:sz="0" w:val="nil"/>
-                <w:right w:space="0" w:sz="0" w:val="nil"/>
-                <w:between w:space="0" w:sz="0" w:val="nil"/>
-              </w:pBdr>
-              <w:shd w:fill="auto" w:val="clear"/>
-              <w:spacing w:after="0" w:before="0" w:line="240" w:lineRule="auto"/>
-              <w:ind w:left="0" w:right="0" w:firstLine="0"/>
-              <w:jc w:val="left"/>
+              <w:widowControl w:val="0"/>
+              <w:spacing w:line="240" w:lineRule="auto"/>
               <w:rPr>
                 <w:rFonts w:ascii="Times New Roman" w:cs="Times New Roman" w:eastAsia="Times New Roman" w:hAnsi="Times New Roman"/>
                 <w:sz w:val="24"/>
@@ -14826,21 +14848,8 @@
           </w:p>
           <w:p>
             <w:pPr>
-              <w:keepNext w:val="0"/>
-              <w:keepLines w:val="0"/>
-              <w:pageBreakBefore w:val="0"/>
-              <w:widowControl w:val="0"/>
-              <w:pBdr>
-                <w:top w:space="0" w:sz="0" w:val="nil"/>
-                <w:left w:space="0" w:sz="0" w:val="nil"/>
-                <w:bottom w:space="0" w:sz="0" w:val="nil"/>
-                <w:right w:space="0" w:sz="0" w:val="nil"/>
-                <w:between w:space="0" w:sz="0" w:val="nil"/>
-              </w:pBdr>
-              <w:shd w:fill="auto" w:val="clear"/>
-              <w:spacing w:after="0" w:before="0" w:line="240" w:lineRule="auto"/>
-              <w:ind w:left="0" w:right="0" w:firstLine="0"/>
-              <w:jc w:val="left"/>
+              <w:widowControl w:val="0"/>
+              <w:spacing w:line="240" w:lineRule="auto"/>
               <w:rPr>
                 <w:rFonts w:ascii="Times New Roman" w:cs="Times New Roman" w:eastAsia="Times New Roman" w:hAnsi="Times New Roman"/>
                 <w:sz w:val="24"/>
@@ -14864,26 +14873,13 @@
                 <w:szCs w:val="24"/>
                 <w:rtl w:val="0"/>
               </w:rPr>
-              <w:t xml:space="preserve"> players have same score</w:t>
-            </w:r>
-          </w:p>
-          <w:p>
-            <w:pPr>
-              <w:keepNext w:val="0"/>
-              <w:keepLines w:val="0"/>
-              <w:pageBreakBefore w:val="0"/>
-              <w:widowControl w:val="0"/>
-              <w:pBdr>
-                <w:top w:space="0" w:sz="0" w:val="nil"/>
-                <w:left w:space="0" w:sz="0" w:val="nil"/>
-                <w:bottom w:space="0" w:sz="0" w:val="nil"/>
-                <w:right w:space="0" w:sz="0" w:val="nil"/>
-                <w:between w:space="0" w:sz="0" w:val="nil"/>
-              </w:pBdr>
-              <w:shd w:fill="auto" w:val="clear"/>
-              <w:spacing w:after="0" w:before="0" w:line="240" w:lineRule="auto"/>
-              <w:ind w:left="0" w:right="0" w:firstLine="0"/>
-              <w:jc w:val="left"/>
+              <w:t xml:space="preserve"> players 2’s score is more than player 1’s score</w:t>
+            </w:r>
+          </w:p>
+          <w:p>
+            <w:pPr>
+              <w:widowControl w:val="0"/>
+              <w:spacing w:line="240" w:lineRule="auto"/>
               <w:rPr>
                 <w:rFonts w:ascii="Times New Roman" w:cs="Times New Roman" w:eastAsia="Times New Roman" w:hAnsi="Times New Roman"/>
                 <w:sz w:val="24"/>
@@ -14912,23 +14908,11 @@
           </w:p>
           <w:p>
             <w:pPr>
-              <w:keepNext w:val="0"/>
-              <w:keepLines w:val="0"/>
-              <w:pageBreakBefore w:val="0"/>
-              <w:widowControl w:val="0"/>
-              <w:pBdr>
-                <w:top w:space="0" w:sz="0" w:val="nil"/>
-                <w:left w:space="0" w:sz="0" w:val="nil"/>
-                <w:bottom w:space="0" w:sz="0" w:val="nil"/>
-                <w:right w:space="0" w:sz="0" w:val="nil"/>
-                <w:between w:space="0" w:sz="0" w:val="nil"/>
-              </w:pBdr>
-              <w:shd w:fill="auto" w:val="clear"/>
-              <w:spacing w:after="0" w:before="0" w:line="240" w:lineRule="auto"/>
-              <w:ind w:left="0" w:right="0" w:firstLine="0"/>
-              <w:jc w:val="left"/>
-              <w:rPr>
-                <w:rFonts w:ascii="Times New Roman" w:cs="Times New Roman" w:eastAsia="Times New Roman" w:hAnsi="Times New Roman"/>
+              <w:widowControl w:val="0"/>
+              <w:spacing w:line="240" w:lineRule="auto"/>
+              <w:rPr>
+                <w:rFonts w:ascii="Times New Roman" w:cs="Times New Roman" w:eastAsia="Times New Roman" w:hAnsi="Times New Roman"/>
+                <w:b w:val="1"/>
                 <w:sz w:val="24"/>
                 <w:szCs w:val="24"/>
               </w:rPr>
@@ -14950,7 +14934,12 @@
                 <w:szCs w:val="24"/>
                 <w:rtl w:val="0"/>
               </w:rPr>
-              <w:t xml:space="preserve"> display the game is a draw</w:t>
+              <w:t xml:space="preserve"> display player 2 wins</w:t>
+            </w:r>
+            <w:r>
+              <w:rPr>
+                <w:rtl w:val="0"/>
+              </w:rPr>
             </w:r>
           </w:p>
         </w:tc>
@@ -15034,7 +15023,620 @@
                 <w:szCs w:val="24"/>
                 <w:rtl w:val="0"/>
               </w:rPr>
-              <w:t xml:space="preserve">To Do</w:t>
+              <w:t xml:space="preserve">In Progress</w:t>
+            </w:r>
+          </w:p>
+        </w:tc>
+      </w:tr>
+      <w:tr>
+        <w:trPr>
+          <w:cantSplit w:val="0"/>
+          <w:trHeight w:val="2108.84765625" w:hRule="atLeast"/>
+          <w:tblHeader w:val="0"/>
+        </w:trPr>
+        <w:tc>
+          <w:tcPr>
+            <w:vMerge w:val="continue"/>
+            <w:shd w:fill="auto" w:val="clear"/>
+            <w:tcMar>
+              <w:top w:w="100.0" w:type="dxa"/>
+              <w:left w:w="100.0" w:type="dxa"/>
+              <w:bottom w:w="100.0" w:type="dxa"/>
+              <w:right w:w="100.0" w:type="dxa"/>
+            </w:tcMar>
+            <w:vAlign w:val="top"/>
+          </w:tcPr>
+          <w:p>
+            <w:pPr>
+              <w:keepNext w:val="0"/>
+              <w:keepLines w:val="0"/>
+              <w:pageBreakBefore w:val="0"/>
+              <w:widowControl w:val="0"/>
+              <w:pBdr>
+                <w:top w:space="0" w:sz="0" w:val="nil"/>
+                <w:left w:space="0" w:sz="0" w:val="nil"/>
+                <w:bottom w:space="0" w:sz="0" w:val="nil"/>
+                <w:right w:space="0" w:sz="0" w:val="nil"/>
+                <w:between w:space="0" w:sz="0" w:val="nil"/>
+              </w:pBdr>
+              <w:shd w:fill="auto" w:val="clear"/>
+              <w:spacing w:after="0" w:before="0" w:line="240" w:lineRule="auto"/>
+              <w:ind w:left="0" w:right="0" w:firstLine="0"/>
+              <w:jc w:val="left"/>
+              <w:rPr>
+                <w:rFonts w:ascii="Times New Roman" w:cs="Times New Roman" w:eastAsia="Times New Roman" w:hAnsi="Times New Roman"/>
+                <w:sz w:val="24"/>
+                <w:szCs w:val="24"/>
+              </w:rPr>
+            </w:pPr>
+            <w:r>
+              <w:rPr>
+                <w:rtl w:val="0"/>
+              </w:rPr>
+            </w:r>
+          </w:p>
+        </w:tc>
+        <w:tc>
+          <w:tcPr>
+            <w:shd w:fill="auto" w:val="clear"/>
+            <w:tcMar>
+              <w:top w:w="100.0" w:type="dxa"/>
+              <w:left w:w="100.0" w:type="dxa"/>
+              <w:bottom w:w="100.0" w:type="dxa"/>
+              <w:right w:w="100.0" w:type="dxa"/>
+            </w:tcMar>
+            <w:vAlign w:val="top"/>
+          </w:tcPr>
+          <w:p>
+            <w:pPr>
+              <w:keepNext w:val="0"/>
+              <w:keepLines w:val="0"/>
+              <w:pageBreakBefore w:val="0"/>
+              <w:widowControl w:val="0"/>
+              <w:pBdr>
+                <w:top w:space="0" w:sz="0" w:val="nil"/>
+                <w:left w:space="0" w:sz="0" w:val="nil"/>
+                <w:bottom w:space="0" w:sz="0" w:val="nil"/>
+                <w:right w:space="0" w:sz="0" w:val="nil"/>
+                <w:between w:space="0" w:sz="0" w:val="nil"/>
+              </w:pBdr>
+              <w:shd w:fill="auto" w:val="clear"/>
+              <w:spacing w:after="0" w:before="0" w:line="240" w:lineRule="auto"/>
+              <w:ind w:left="0" w:right="0" w:firstLine="0"/>
+              <w:jc w:val="center"/>
+              <w:rPr>
+                <w:rFonts w:ascii="Times New Roman" w:cs="Times New Roman" w:eastAsia="Times New Roman" w:hAnsi="Times New Roman"/>
+                <w:sz w:val="24"/>
+                <w:szCs w:val="24"/>
+              </w:rPr>
+            </w:pPr>
+            <w:r>
+              <w:rPr>
+                <w:rtl w:val="0"/>
+              </w:rPr>
+            </w:r>
+          </w:p>
+          <w:p>
+            <w:pPr>
+              <w:keepNext w:val="0"/>
+              <w:keepLines w:val="0"/>
+              <w:pageBreakBefore w:val="0"/>
+              <w:widowControl w:val="0"/>
+              <w:pBdr>
+                <w:top w:space="0" w:sz="0" w:val="nil"/>
+                <w:left w:space="0" w:sz="0" w:val="nil"/>
+                <w:bottom w:space="0" w:sz="0" w:val="nil"/>
+                <w:right w:space="0" w:sz="0" w:val="nil"/>
+                <w:between w:space="0" w:sz="0" w:val="nil"/>
+              </w:pBdr>
+              <w:shd w:fill="auto" w:val="clear"/>
+              <w:spacing w:after="0" w:before="0" w:line="240" w:lineRule="auto"/>
+              <w:ind w:left="0" w:right="0" w:firstLine="0"/>
+              <w:jc w:val="center"/>
+              <w:rPr>
+                <w:rFonts w:ascii="Times New Roman" w:cs="Times New Roman" w:eastAsia="Times New Roman" w:hAnsi="Times New Roman"/>
+                <w:sz w:val="24"/>
+                <w:szCs w:val="24"/>
+              </w:rPr>
+            </w:pPr>
+            <w:r>
+              <w:rPr>
+                <w:rtl w:val="0"/>
+              </w:rPr>
+            </w:r>
+          </w:p>
+          <w:p>
+            <w:pPr>
+              <w:keepNext w:val="0"/>
+              <w:keepLines w:val="0"/>
+              <w:pageBreakBefore w:val="0"/>
+              <w:widowControl w:val="0"/>
+              <w:pBdr>
+                <w:top w:space="0" w:sz="0" w:val="nil"/>
+                <w:left w:space="0" w:sz="0" w:val="nil"/>
+                <w:bottom w:space="0" w:sz="0" w:val="nil"/>
+                <w:right w:space="0" w:sz="0" w:val="nil"/>
+                <w:between w:space="0" w:sz="0" w:val="nil"/>
+              </w:pBdr>
+              <w:shd w:fill="auto" w:val="clear"/>
+              <w:spacing w:after="0" w:before="0" w:line="240" w:lineRule="auto"/>
+              <w:ind w:left="0" w:right="0" w:firstLine="0"/>
+              <w:jc w:val="center"/>
+              <w:rPr>
+                <w:rFonts w:ascii="Times New Roman" w:cs="Times New Roman" w:eastAsia="Times New Roman" w:hAnsi="Times New Roman"/>
+                <w:sz w:val="24"/>
+                <w:szCs w:val="24"/>
+              </w:rPr>
+            </w:pPr>
+            <w:r>
+              <w:rPr>
+                <w:rtl w:val="0"/>
+              </w:rPr>
+            </w:r>
+          </w:p>
+          <w:p>
+            <w:pPr>
+              <w:keepNext w:val="0"/>
+              <w:keepLines w:val="0"/>
+              <w:pageBreakBefore w:val="0"/>
+              <w:widowControl w:val="0"/>
+              <w:pBdr>
+                <w:top w:space="0" w:sz="0" w:val="nil"/>
+                <w:left w:space="0" w:sz="0" w:val="nil"/>
+                <w:bottom w:space="0" w:sz="0" w:val="nil"/>
+                <w:right w:space="0" w:sz="0" w:val="nil"/>
+                <w:between w:space="0" w:sz="0" w:val="nil"/>
+              </w:pBdr>
+              <w:shd w:fill="auto" w:val="clear"/>
+              <w:spacing w:after="0" w:before="0" w:line="240" w:lineRule="auto"/>
+              <w:ind w:left="0" w:right="0" w:firstLine="0"/>
+              <w:jc w:val="center"/>
+              <w:rPr>
+                <w:rFonts w:ascii="Times New Roman" w:cs="Times New Roman" w:eastAsia="Times New Roman" w:hAnsi="Times New Roman"/>
+                <w:sz w:val="24"/>
+                <w:szCs w:val="24"/>
+              </w:rPr>
+            </w:pPr>
+            <w:r>
+              <w:rPr>
+                <w:rFonts w:ascii="Times New Roman" w:cs="Times New Roman" w:eastAsia="Times New Roman" w:hAnsi="Times New Roman"/>
+                <w:sz w:val="24"/>
+                <w:szCs w:val="24"/>
+                <w:rtl w:val="0"/>
+              </w:rPr>
+              <w:t xml:space="preserve">7.3</w:t>
+            </w:r>
+          </w:p>
+        </w:tc>
+        <w:tc>
+          <w:tcPr>
+            <w:shd w:fill="auto" w:val="clear"/>
+            <w:tcMar>
+              <w:top w:w="100.0" w:type="dxa"/>
+              <w:left w:w="100.0" w:type="dxa"/>
+              <w:bottom w:w="100.0" w:type="dxa"/>
+              <w:right w:w="100.0" w:type="dxa"/>
+            </w:tcMar>
+            <w:vAlign w:val="top"/>
+          </w:tcPr>
+          <w:p>
+            <w:pPr>
+              <w:keepNext w:val="0"/>
+              <w:keepLines w:val="0"/>
+              <w:pageBreakBefore w:val="0"/>
+              <w:widowControl w:val="0"/>
+              <w:pBdr>
+                <w:top w:space="0" w:sz="0" w:val="nil"/>
+                <w:left w:space="0" w:sz="0" w:val="nil"/>
+                <w:bottom w:space="0" w:sz="0" w:val="nil"/>
+                <w:right w:space="0" w:sz="0" w:val="nil"/>
+                <w:between w:space="0" w:sz="0" w:val="nil"/>
+              </w:pBdr>
+              <w:shd w:fill="auto" w:val="clear"/>
+              <w:spacing w:after="0" w:before="0" w:line="240" w:lineRule="auto"/>
+              <w:ind w:left="0" w:right="0" w:firstLine="0"/>
+              <w:jc w:val="left"/>
+              <w:rPr>
+                <w:rFonts w:ascii="Times New Roman" w:cs="Times New Roman" w:eastAsia="Times New Roman" w:hAnsi="Times New Roman"/>
+                <w:b w:val="1"/>
+                <w:sz w:val="24"/>
+                <w:szCs w:val="24"/>
+              </w:rPr>
+            </w:pPr>
+            <w:r>
+              <w:rPr>
+                <w:rFonts w:ascii="Times New Roman" w:cs="Times New Roman" w:eastAsia="Times New Roman" w:hAnsi="Times New Roman"/>
+                <w:b w:val="1"/>
+                <w:sz w:val="24"/>
+                <w:szCs w:val="24"/>
+                <w:rtl w:val="0"/>
+              </w:rPr>
+              <w:t xml:space="preserve">Player move occupies last cell(Draw)</w:t>
+            </w:r>
+          </w:p>
+          <w:p>
+            <w:pPr>
+              <w:keepNext w:val="0"/>
+              <w:keepLines w:val="0"/>
+              <w:pageBreakBefore w:val="0"/>
+              <w:widowControl w:val="0"/>
+              <w:pBdr>
+                <w:top w:space="0" w:sz="0" w:val="nil"/>
+                <w:left w:space="0" w:sz="0" w:val="nil"/>
+                <w:bottom w:space="0" w:sz="0" w:val="nil"/>
+                <w:right w:space="0" w:sz="0" w:val="nil"/>
+                <w:between w:space="0" w:sz="0" w:val="nil"/>
+              </w:pBdr>
+              <w:shd w:fill="auto" w:val="clear"/>
+              <w:spacing w:after="0" w:before="0" w:line="240" w:lineRule="auto"/>
+              <w:ind w:left="0" w:right="0" w:firstLine="0"/>
+              <w:jc w:val="left"/>
+              <w:rPr>
+                <w:rFonts w:ascii="Times New Roman" w:cs="Times New Roman" w:eastAsia="Times New Roman" w:hAnsi="Times New Roman"/>
+                <w:sz w:val="24"/>
+                <w:szCs w:val="24"/>
+              </w:rPr>
+            </w:pPr>
+            <w:r>
+              <w:rPr>
+                <w:rFonts w:ascii="Times New Roman" w:cs="Times New Roman" w:eastAsia="Times New Roman" w:hAnsi="Times New Roman"/>
+                <w:b w:val="1"/>
+                <w:sz w:val="24"/>
+                <w:szCs w:val="24"/>
+                <w:rtl w:val="0"/>
+              </w:rPr>
+              <w:t xml:space="preserve">Given:</w:t>
+            </w:r>
+            <w:r>
+              <w:rPr>
+                <w:rFonts w:ascii="Times New Roman" w:cs="Times New Roman" w:eastAsia="Times New Roman" w:hAnsi="Times New Roman"/>
+                <w:sz w:val="24"/>
+                <w:szCs w:val="24"/>
+                <w:rtl w:val="0"/>
+              </w:rPr>
+              <w:t xml:space="preserve"> ongoing game</w:t>
+            </w:r>
+          </w:p>
+          <w:p>
+            <w:pPr>
+              <w:keepNext w:val="0"/>
+              <w:keepLines w:val="0"/>
+              <w:pageBreakBefore w:val="0"/>
+              <w:widowControl w:val="0"/>
+              <w:pBdr>
+                <w:top w:space="0" w:sz="0" w:val="nil"/>
+                <w:left w:space="0" w:sz="0" w:val="nil"/>
+                <w:bottom w:space="0" w:sz="0" w:val="nil"/>
+                <w:right w:space="0" w:sz="0" w:val="nil"/>
+                <w:between w:space="0" w:sz="0" w:val="nil"/>
+              </w:pBdr>
+              <w:shd w:fill="auto" w:val="clear"/>
+              <w:spacing w:after="0" w:before="0" w:line="240" w:lineRule="auto"/>
+              <w:ind w:left="0" w:right="0" w:firstLine="0"/>
+              <w:jc w:val="left"/>
+              <w:rPr>
+                <w:rFonts w:ascii="Times New Roman" w:cs="Times New Roman" w:eastAsia="Times New Roman" w:hAnsi="Times New Roman"/>
+                <w:sz w:val="24"/>
+                <w:szCs w:val="24"/>
+              </w:rPr>
+            </w:pPr>
+            <w:r>
+              <w:rPr>
+                <w:rFonts w:ascii="Times New Roman" w:cs="Times New Roman" w:eastAsia="Times New Roman" w:hAnsi="Times New Roman"/>
+                <w:b w:val="1"/>
+                <w:sz w:val="24"/>
+                <w:szCs w:val="24"/>
+                <w:rtl w:val="0"/>
+              </w:rPr>
+              <w:t xml:space="preserve">And:</w:t>
+            </w:r>
+            <w:r>
+              <w:rPr>
+                <w:rFonts w:ascii="Times New Roman" w:cs="Times New Roman" w:eastAsia="Times New Roman" w:hAnsi="Times New Roman"/>
+                <w:sz w:val="24"/>
+                <w:szCs w:val="24"/>
+                <w:rtl w:val="0"/>
+              </w:rPr>
+              <w:t xml:space="preserve"> only 1 cell unoccupied</w:t>
+            </w:r>
+          </w:p>
+          <w:p>
+            <w:pPr>
+              <w:keepNext w:val="0"/>
+              <w:keepLines w:val="0"/>
+              <w:pageBreakBefore w:val="0"/>
+              <w:widowControl w:val="0"/>
+              <w:pBdr>
+                <w:top w:space="0" w:sz="0" w:val="nil"/>
+                <w:left w:space="0" w:sz="0" w:val="nil"/>
+                <w:bottom w:space="0" w:sz="0" w:val="nil"/>
+                <w:right w:space="0" w:sz="0" w:val="nil"/>
+                <w:between w:space="0" w:sz="0" w:val="nil"/>
+              </w:pBdr>
+              <w:shd w:fill="auto" w:val="clear"/>
+              <w:spacing w:after="0" w:before="0" w:line="240" w:lineRule="auto"/>
+              <w:ind w:left="0" w:right="0" w:firstLine="0"/>
+              <w:jc w:val="left"/>
+              <w:rPr>
+                <w:rFonts w:ascii="Times New Roman" w:cs="Times New Roman" w:eastAsia="Times New Roman" w:hAnsi="Times New Roman"/>
+                <w:sz w:val="24"/>
+                <w:szCs w:val="24"/>
+              </w:rPr>
+            </w:pPr>
+            <w:r>
+              <w:rPr>
+                <w:rFonts w:ascii="Times New Roman" w:cs="Times New Roman" w:eastAsia="Times New Roman" w:hAnsi="Times New Roman"/>
+                <w:b w:val="1"/>
+                <w:sz w:val="24"/>
+                <w:szCs w:val="24"/>
+                <w:rtl w:val="0"/>
+              </w:rPr>
+              <w:t xml:space="preserve">When:</w:t>
+            </w:r>
+            <w:r>
+              <w:rPr>
+                <w:rFonts w:ascii="Times New Roman" w:cs="Times New Roman" w:eastAsia="Times New Roman" w:hAnsi="Times New Roman"/>
+                <w:sz w:val="24"/>
+                <w:szCs w:val="24"/>
+                <w:rtl w:val="0"/>
+              </w:rPr>
+              <w:t xml:space="preserve"> player makes a valid move</w:t>
+            </w:r>
+          </w:p>
+          <w:p>
+            <w:pPr>
+              <w:keepNext w:val="0"/>
+              <w:keepLines w:val="0"/>
+              <w:pageBreakBefore w:val="0"/>
+              <w:widowControl w:val="0"/>
+              <w:pBdr>
+                <w:top w:space="0" w:sz="0" w:val="nil"/>
+                <w:left w:space="0" w:sz="0" w:val="nil"/>
+                <w:bottom w:space="0" w:sz="0" w:val="nil"/>
+                <w:right w:space="0" w:sz="0" w:val="nil"/>
+                <w:between w:space="0" w:sz="0" w:val="nil"/>
+              </w:pBdr>
+              <w:shd w:fill="auto" w:val="clear"/>
+              <w:spacing w:after="0" w:before="0" w:line="240" w:lineRule="auto"/>
+              <w:ind w:left="0" w:right="0" w:firstLine="0"/>
+              <w:jc w:val="left"/>
+              <w:rPr>
+                <w:rFonts w:ascii="Times New Roman" w:cs="Times New Roman" w:eastAsia="Times New Roman" w:hAnsi="Times New Roman"/>
+                <w:sz w:val="24"/>
+                <w:szCs w:val="24"/>
+              </w:rPr>
+            </w:pPr>
+            <w:r>
+              <w:rPr>
+                <w:rFonts w:ascii="Times New Roman" w:cs="Times New Roman" w:eastAsia="Times New Roman" w:hAnsi="Times New Roman"/>
+                <w:b w:val="1"/>
+                <w:sz w:val="24"/>
+                <w:szCs w:val="24"/>
+                <w:rtl w:val="0"/>
+              </w:rPr>
+              <w:t xml:space="preserve">And:</w:t>
+            </w:r>
+            <w:r>
+              <w:rPr>
+                <w:rFonts w:ascii="Times New Roman" w:cs="Times New Roman" w:eastAsia="Times New Roman" w:hAnsi="Times New Roman"/>
+                <w:sz w:val="24"/>
+                <w:szCs w:val="24"/>
+                <w:rtl w:val="0"/>
+              </w:rPr>
+              <w:t xml:space="preserve"> player move occupies last cell</w:t>
+            </w:r>
+          </w:p>
+          <w:p>
+            <w:pPr>
+              <w:keepNext w:val="0"/>
+              <w:keepLines w:val="0"/>
+              <w:pageBreakBefore w:val="0"/>
+              <w:widowControl w:val="0"/>
+              <w:pBdr>
+                <w:top w:space="0" w:sz="0" w:val="nil"/>
+                <w:left w:space="0" w:sz="0" w:val="nil"/>
+                <w:bottom w:space="0" w:sz="0" w:val="nil"/>
+                <w:right w:space="0" w:sz="0" w:val="nil"/>
+                <w:between w:space="0" w:sz="0" w:val="nil"/>
+              </w:pBdr>
+              <w:shd w:fill="auto" w:val="clear"/>
+              <w:spacing w:after="0" w:before="0" w:line="240" w:lineRule="auto"/>
+              <w:ind w:left="0" w:right="0" w:firstLine="0"/>
+              <w:jc w:val="left"/>
+              <w:rPr>
+                <w:rFonts w:ascii="Times New Roman" w:cs="Times New Roman" w:eastAsia="Times New Roman" w:hAnsi="Times New Roman"/>
+                <w:sz w:val="24"/>
+                <w:szCs w:val="24"/>
+              </w:rPr>
+            </w:pPr>
+            <w:r>
+              <w:rPr>
+                <w:rFonts w:ascii="Times New Roman" w:cs="Times New Roman" w:eastAsia="Times New Roman" w:hAnsi="Times New Roman"/>
+                <w:b w:val="1"/>
+                <w:sz w:val="24"/>
+                <w:szCs w:val="24"/>
+                <w:rtl w:val="0"/>
+              </w:rPr>
+              <w:t xml:space="preserve">And:</w:t>
+            </w:r>
+            <w:r>
+              <w:rPr>
+                <w:rFonts w:ascii="Times New Roman" w:cs="Times New Roman" w:eastAsia="Times New Roman" w:hAnsi="Times New Roman"/>
+                <w:sz w:val="24"/>
+                <w:szCs w:val="24"/>
+                <w:rtl w:val="0"/>
+              </w:rPr>
+              <w:t xml:space="preserve"> players have same score</w:t>
+            </w:r>
+          </w:p>
+          <w:p>
+            <w:pPr>
+              <w:keepNext w:val="0"/>
+              <w:keepLines w:val="0"/>
+              <w:pageBreakBefore w:val="0"/>
+              <w:widowControl w:val="0"/>
+              <w:pBdr>
+                <w:top w:space="0" w:sz="0" w:val="nil"/>
+                <w:left w:space="0" w:sz="0" w:val="nil"/>
+                <w:bottom w:space="0" w:sz="0" w:val="nil"/>
+                <w:right w:space="0" w:sz="0" w:val="nil"/>
+                <w:between w:space="0" w:sz="0" w:val="nil"/>
+              </w:pBdr>
+              <w:shd w:fill="auto" w:val="clear"/>
+              <w:spacing w:after="0" w:before="0" w:line="240" w:lineRule="auto"/>
+              <w:ind w:left="0" w:right="0" w:firstLine="0"/>
+              <w:jc w:val="left"/>
+              <w:rPr>
+                <w:rFonts w:ascii="Times New Roman" w:cs="Times New Roman" w:eastAsia="Times New Roman" w:hAnsi="Times New Roman"/>
+                <w:sz w:val="24"/>
+                <w:szCs w:val="24"/>
+              </w:rPr>
+            </w:pPr>
+            <w:r>
+              <w:rPr>
+                <w:rFonts w:ascii="Times New Roman" w:cs="Times New Roman" w:eastAsia="Times New Roman" w:hAnsi="Times New Roman"/>
+                <w:b w:val="1"/>
+                <w:sz w:val="24"/>
+                <w:szCs w:val="24"/>
+                <w:rtl w:val="0"/>
+              </w:rPr>
+              <w:t xml:space="preserve">Then:</w:t>
+            </w:r>
+            <w:r>
+              <w:rPr>
+                <w:rFonts w:ascii="Times New Roman" w:cs="Times New Roman" w:eastAsia="Times New Roman" w:hAnsi="Times New Roman"/>
+                <w:sz w:val="24"/>
+                <w:szCs w:val="24"/>
+                <w:rtl w:val="0"/>
+              </w:rPr>
+              <w:t xml:space="preserve"> end game</w:t>
+            </w:r>
+          </w:p>
+          <w:p>
+            <w:pPr>
+              <w:keepNext w:val="0"/>
+              <w:keepLines w:val="0"/>
+              <w:pageBreakBefore w:val="0"/>
+              <w:widowControl w:val="0"/>
+              <w:pBdr>
+                <w:top w:space="0" w:sz="0" w:val="nil"/>
+                <w:left w:space="0" w:sz="0" w:val="nil"/>
+                <w:bottom w:space="0" w:sz="0" w:val="nil"/>
+                <w:right w:space="0" w:sz="0" w:val="nil"/>
+                <w:between w:space="0" w:sz="0" w:val="nil"/>
+              </w:pBdr>
+              <w:shd w:fill="auto" w:val="clear"/>
+              <w:spacing w:after="0" w:before="0" w:line="240" w:lineRule="auto"/>
+              <w:ind w:left="0" w:right="0" w:firstLine="0"/>
+              <w:jc w:val="left"/>
+              <w:rPr>
+                <w:rFonts w:ascii="Times New Roman" w:cs="Times New Roman" w:eastAsia="Times New Roman" w:hAnsi="Times New Roman"/>
+                <w:sz w:val="24"/>
+                <w:szCs w:val="24"/>
+              </w:rPr>
+            </w:pPr>
+            <w:r>
+              <w:rPr>
+                <w:rFonts w:ascii="Times New Roman" w:cs="Times New Roman" w:eastAsia="Times New Roman" w:hAnsi="Times New Roman"/>
+                <w:b w:val="1"/>
+                <w:sz w:val="24"/>
+                <w:szCs w:val="24"/>
+                <w:rtl w:val="0"/>
+              </w:rPr>
+              <w:t xml:space="preserve">And:</w:t>
+            </w:r>
+            <w:r>
+              <w:rPr>
+                <w:rFonts w:ascii="Times New Roman" w:cs="Times New Roman" w:eastAsia="Times New Roman" w:hAnsi="Times New Roman"/>
+                <w:sz w:val="24"/>
+                <w:szCs w:val="24"/>
+                <w:rtl w:val="0"/>
+              </w:rPr>
+              <w:t xml:space="preserve"> display the game is a draw</w:t>
+            </w:r>
+          </w:p>
+        </w:tc>
+        <w:tc>
+          <w:tcPr>
+            <w:shd w:fill="auto" w:val="clear"/>
+            <w:tcMar>
+              <w:top w:w="100.0" w:type="dxa"/>
+              <w:left w:w="100.0" w:type="dxa"/>
+              <w:bottom w:w="100.0" w:type="dxa"/>
+              <w:right w:w="100.0" w:type="dxa"/>
+            </w:tcMar>
+            <w:vAlign w:val="top"/>
+          </w:tcPr>
+          <w:p>
+            <w:pPr>
+              <w:widowControl w:val="0"/>
+              <w:spacing w:line="240" w:lineRule="auto"/>
+              <w:jc w:val="center"/>
+              <w:rPr>
+                <w:rFonts w:ascii="Times New Roman" w:cs="Times New Roman" w:eastAsia="Times New Roman" w:hAnsi="Times New Roman"/>
+                <w:sz w:val="24"/>
+                <w:szCs w:val="24"/>
+              </w:rPr>
+            </w:pPr>
+            <w:r>
+              <w:rPr>
+                <w:rtl w:val="0"/>
+              </w:rPr>
+            </w:r>
+          </w:p>
+          <w:p>
+            <w:pPr>
+              <w:widowControl w:val="0"/>
+              <w:spacing w:line="240" w:lineRule="auto"/>
+              <w:jc w:val="center"/>
+              <w:rPr>
+                <w:rFonts w:ascii="Times New Roman" w:cs="Times New Roman" w:eastAsia="Times New Roman" w:hAnsi="Times New Roman"/>
+                <w:sz w:val="24"/>
+                <w:szCs w:val="24"/>
+              </w:rPr>
+            </w:pPr>
+            <w:r>
+              <w:rPr>
+                <w:rtl w:val="0"/>
+              </w:rPr>
+            </w:r>
+          </w:p>
+          <w:p>
+            <w:pPr>
+              <w:widowControl w:val="0"/>
+              <w:spacing w:line="240" w:lineRule="auto"/>
+              <w:jc w:val="center"/>
+              <w:rPr>
+                <w:rFonts w:ascii="Times New Roman" w:cs="Times New Roman" w:eastAsia="Times New Roman" w:hAnsi="Times New Roman"/>
+                <w:sz w:val="24"/>
+                <w:szCs w:val="24"/>
+              </w:rPr>
+            </w:pPr>
+            <w:r>
+              <w:rPr>
+                <w:rtl w:val="0"/>
+              </w:rPr>
+            </w:r>
+          </w:p>
+          <w:p>
+            <w:pPr>
+              <w:widowControl w:val="0"/>
+              <w:spacing w:line="240" w:lineRule="auto"/>
+              <w:jc w:val="center"/>
+              <w:rPr>
+                <w:rFonts w:ascii="Times New Roman" w:cs="Times New Roman" w:eastAsia="Times New Roman" w:hAnsi="Times New Roman"/>
+                <w:sz w:val="24"/>
+                <w:szCs w:val="24"/>
+              </w:rPr>
+            </w:pPr>
+            <w:r>
+              <w:rPr>
+                <w:rFonts w:ascii="Times New Roman" w:cs="Times New Roman" w:eastAsia="Times New Roman" w:hAnsi="Times New Roman"/>
+                <w:sz w:val="24"/>
+                <w:szCs w:val="24"/>
+                <w:rtl w:val="0"/>
+              </w:rPr>
+              <w:t xml:space="preserve">In Progress</w:t>
             </w:r>
           </w:p>
         </w:tc>

</xml_diff>

<commit_message>
Updated Status of Acceptance Criteria
Updated the Acceptance Criteria completed during Sprint 3
</commit_message>
<xml_diff>
--- a/Sprint1/CS449 Sprint 1 - Cristofer James.docx
+++ b/Sprint1/CS449 Sprint 1 - Cristofer James.docx
@@ -9609,7 +9609,7 @@
                 <w:szCs w:val="24"/>
                 <w:rtl w:val="0"/>
               </w:rPr>
-              <w:t xml:space="preserve">In Progress</w:t>
+              <w:t xml:space="preserve">Done</w:t>
             </w:r>
           </w:p>
         </w:tc>
@@ -10120,7 +10120,7 @@
                 <w:szCs w:val="24"/>
                 <w:rtl w:val="0"/>
               </w:rPr>
-              <w:t xml:space="preserve">In Progress</w:t>
+              <w:t xml:space="preserve">Done</w:t>
             </w:r>
           </w:p>
         </w:tc>
@@ -10630,7 +10630,7 @@
                 <w:szCs w:val="24"/>
                 <w:rtl w:val="0"/>
               </w:rPr>
-              <w:t xml:space="preserve">In Progress</w:t>
+              <w:t xml:space="preserve">Done</w:t>
             </w:r>
           </w:p>
         </w:tc>
@@ -12444,7 +12444,7 @@
                 <w:szCs w:val="24"/>
                 <w:rtl w:val="0"/>
               </w:rPr>
-              <w:t xml:space="preserve">In Progress</w:t>
+              <w:t xml:space="preserve">Done</w:t>
             </w:r>
           </w:p>
         </w:tc>
@@ -12959,7 +12959,7 @@
                 <w:szCs w:val="24"/>
                 <w:rtl w:val="0"/>
               </w:rPr>
-              <w:t xml:space="preserve">In Progress</w:t>
+              <w:t xml:space="preserve">Done</w:t>
             </w:r>
           </w:p>
         </w:tc>
@@ -14508,7 +14508,7 @@
                 <w:szCs w:val="24"/>
                 <w:rtl w:val="0"/>
               </w:rPr>
-              <w:t xml:space="preserve">In Progress</w:t>
+              <w:t xml:space="preserve">Done</w:t>
             </w:r>
           </w:p>
         </w:tc>
@@ -15023,7 +15023,7 @@
                 <w:szCs w:val="24"/>
                 <w:rtl w:val="0"/>
               </w:rPr>
-              <w:t xml:space="preserve">In Progress</w:t>
+              <w:t xml:space="preserve">Done</w:t>
             </w:r>
           </w:p>
         </w:tc>
@@ -15636,7 +15636,7 @@
                 <w:szCs w:val="24"/>
                 <w:rtl w:val="0"/>
               </w:rPr>
-              <w:t xml:space="preserve">In Progress</w:t>
+              <w:t xml:space="preserve">Done</w:t>
             </w:r>
           </w:p>
         </w:tc>

</xml_diff>

<commit_message>
Update User Stories and Acceptance Criteria
</commit_message>
<xml_diff>
--- a/Sprint1/CS449 Sprint 1 - Cristofer James.docx
+++ b/Sprint1/CS449 Sprint 1 - Cristofer James.docx
@@ -2555,6 +2555,468 @@
                 <w:rtl w:val="0"/>
               </w:rPr>
               <w:t xml:space="preserve">4</w:t>
+            </w:r>
+          </w:p>
+        </w:tc>
+      </w:tr>
+      <w:tr>
+        <w:trPr>
+          <w:cantSplit w:val="0"/>
+          <w:tblHeader w:val="0"/>
+        </w:trPr>
+        <w:tc>
+          <w:tcPr>
+            <w:shd w:fill="auto" w:val="clear"/>
+            <w:tcMar>
+              <w:top w:w="100.0" w:type="dxa"/>
+              <w:left w:w="100.0" w:type="dxa"/>
+              <w:bottom w:w="100.0" w:type="dxa"/>
+              <w:right w:w="100.0" w:type="dxa"/>
+            </w:tcMar>
+            <w:vAlign w:val="top"/>
+          </w:tcPr>
+          <w:p>
+            <w:pPr>
+              <w:keepNext w:val="0"/>
+              <w:keepLines w:val="0"/>
+              <w:pageBreakBefore w:val="0"/>
+              <w:widowControl w:val="0"/>
+              <w:pBdr>
+                <w:top w:space="0" w:sz="0" w:val="nil"/>
+                <w:left w:space="0" w:sz="0" w:val="nil"/>
+                <w:bottom w:space="0" w:sz="0" w:val="nil"/>
+                <w:right w:space="0" w:sz="0" w:val="nil"/>
+                <w:between w:space="0" w:sz="0" w:val="nil"/>
+              </w:pBdr>
+              <w:shd w:fill="auto" w:val="clear"/>
+              <w:spacing w:after="0" w:before="0" w:line="240" w:lineRule="auto"/>
+              <w:ind w:left="0" w:right="0" w:firstLine="0"/>
+              <w:jc w:val="left"/>
+              <w:rPr>
+                <w:rFonts w:ascii="Times New Roman" w:cs="Times New Roman" w:eastAsia="Times New Roman" w:hAnsi="Times New Roman"/>
+                <w:sz w:val="24"/>
+                <w:szCs w:val="24"/>
+              </w:rPr>
+            </w:pPr>
+            <w:r>
+              <w:rPr>
+                <w:rFonts w:ascii="Times New Roman" w:cs="Times New Roman" w:eastAsia="Times New Roman" w:hAnsi="Times New Roman"/>
+                <w:sz w:val="24"/>
+                <w:szCs w:val="24"/>
+                <w:rtl w:val="0"/>
+              </w:rPr>
+              <w:t xml:space="preserve">10</w:t>
+            </w:r>
+          </w:p>
+        </w:tc>
+        <w:tc>
+          <w:tcPr>
+            <w:shd w:fill="auto" w:val="clear"/>
+            <w:tcMar>
+              <w:top w:w="100.0" w:type="dxa"/>
+              <w:left w:w="100.0" w:type="dxa"/>
+              <w:bottom w:w="100.0" w:type="dxa"/>
+              <w:right w:w="100.0" w:type="dxa"/>
+            </w:tcMar>
+            <w:vAlign w:val="top"/>
+          </w:tcPr>
+          <w:p>
+            <w:pPr>
+              <w:keepNext w:val="0"/>
+              <w:keepLines w:val="0"/>
+              <w:pageBreakBefore w:val="0"/>
+              <w:widowControl w:val="0"/>
+              <w:pBdr>
+                <w:top w:space="0" w:sz="0" w:val="nil"/>
+                <w:left w:space="0" w:sz="0" w:val="nil"/>
+                <w:bottom w:space="0" w:sz="0" w:val="nil"/>
+                <w:right w:space="0" w:sz="0" w:val="nil"/>
+                <w:between w:space="0" w:sz="0" w:val="nil"/>
+              </w:pBdr>
+              <w:shd w:fill="auto" w:val="clear"/>
+              <w:spacing w:after="0" w:before="0" w:line="240" w:lineRule="auto"/>
+              <w:ind w:left="0" w:right="0" w:firstLine="0"/>
+              <w:jc w:val="left"/>
+              <w:rPr>
+                <w:rFonts w:ascii="Times New Roman" w:cs="Times New Roman" w:eastAsia="Times New Roman" w:hAnsi="Times New Roman"/>
+                <w:sz w:val="24"/>
+                <w:szCs w:val="24"/>
+              </w:rPr>
+            </w:pPr>
+            <w:r>
+              <w:rPr>
+                <w:rFonts w:ascii="Times New Roman" w:cs="Times New Roman" w:eastAsia="Times New Roman" w:hAnsi="Times New Roman"/>
+                <w:sz w:val="24"/>
+                <w:szCs w:val="24"/>
+                <w:rtl w:val="0"/>
+              </w:rPr>
+              <w:t xml:space="preserve">Record a game</w:t>
+            </w:r>
+          </w:p>
+        </w:tc>
+        <w:tc>
+          <w:tcPr>
+            <w:shd w:fill="auto" w:val="clear"/>
+            <w:tcMar>
+              <w:top w:w="100.0" w:type="dxa"/>
+              <w:left w:w="100.0" w:type="dxa"/>
+              <w:bottom w:w="100.0" w:type="dxa"/>
+              <w:right w:w="100.0" w:type="dxa"/>
+            </w:tcMar>
+            <w:vAlign w:val="top"/>
+          </w:tcPr>
+          <w:p>
+            <w:pPr>
+              <w:keepNext w:val="0"/>
+              <w:keepLines w:val="0"/>
+              <w:pageBreakBefore w:val="0"/>
+              <w:widowControl w:val="0"/>
+              <w:pBdr>
+                <w:top w:space="0" w:sz="0" w:val="nil"/>
+                <w:left w:space="0" w:sz="0" w:val="nil"/>
+                <w:bottom w:space="0" w:sz="0" w:val="nil"/>
+                <w:right w:space="0" w:sz="0" w:val="nil"/>
+                <w:between w:space="0" w:sz="0" w:val="nil"/>
+              </w:pBdr>
+              <w:shd w:fill="auto" w:val="clear"/>
+              <w:spacing w:after="0" w:before="0" w:line="240" w:lineRule="auto"/>
+              <w:ind w:left="0" w:right="0" w:firstLine="0"/>
+              <w:jc w:val="left"/>
+              <w:rPr>
+                <w:rFonts w:ascii="Times New Roman" w:cs="Times New Roman" w:eastAsia="Times New Roman" w:hAnsi="Times New Roman"/>
+                <w:sz w:val="24"/>
+                <w:szCs w:val="24"/>
+              </w:rPr>
+            </w:pPr>
+            <w:r>
+              <w:rPr>
+                <w:rFonts w:ascii="Times New Roman" w:cs="Times New Roman" w:eastAsia="Times New Roman" w:hAnsi="Times New Roman"/>
+                <w:sz w:val="24"/>
+                <w:szCs w:val="24"/>
+                <w:rtl w:val="0"/>
+              </w:rPr>
+              <w:t xml:space="preserve">As a player, I want to record the moves made in a game, so I can replay the game at the end</w:t>
+            </w:r>
+          </w:p>
+        </w:tc>
+        <w:tc>
+          <w:tcPr>
+            <w:shd w:fill="auto" w:val="clear"/>
+            <w:tcMar>
+              <w:top w:w="100.0" w:type="dxa"/>
+              <w:left w:w="100.0" w:type="dxa"/>
+              <w:bottom w:w="100.0" w:type="dxa"/>
+              <w:right w:w="100.0" w:type="dxa"/>
+            </w:tcMar>
+            <w:vAlign w:val="top"/>
+          </w:tcPr>
+          <w:p>
+            <w:pPr>
+              <w:keepNext w:val="0"/>
+              <w:keepLines w:val="0"/>
+              <w:pageBreakBefore w:val="0"/>
+              <w:widowControl w:val="0"/>
+              <w:pBdr>
+                <w:top w:space="0" w:sz="0" w:val="nil"/>
+                <w:left w:space="0" w:sz="0" w:val="nil"/>
+                <w:bottom w:space="0" w:sz="0" w:val="nil"/>
+                <w:right w:space="0" w:sz="0" w:val="nil"/>
+                <w:between w:space="0" w:sz="0" w:val="nil"/>
+              </w:pBdr>
+              <w:shd w:fill="auto" w:val="clear"/>
+              <w:spacing w:after="0" w:before="0" w:line="240" w:lineRule="auto"/>
+              <w:ind w:left="0" w:right="0" w:firstLine="0"/>
+              <w:jc w:val="center"/>
+              <w:rPr>
+                <w:rFonts w:ascii="Times New Roman" w:cs="Times New Roman" w:eastAsia="Times New Roman" w:hAnsi="Times New Roman"/>
+                <w:sz w:val="24"/>
+                <w:szCs w:val="24"/>
+              </w:rPr>
+            </w:pPr>
+            <w:r>
+              <w:rPr>
+                <w:rFonts w:ascii="Times New Roman" w:cs="Times New Roman" w:eastAsia="Times New Roman" w:hAnsi="Times New Roman"/>
+                <w:sz w:val="24"/>
+                <w:szCs w:val="24"/>
+                <w:rtl w:val="0"/>
+              </w:rPr>
+              <w:t xml:space="preserve">5</w:t>
+            </w:r>
+          </w:p>
+        </w:tc>
+        <w:tc>
+          <w:tcPr>
+            <w:shd w:fill="auto" w:val="clear"/>
+            <w:tcMar>
+              <w:top w:w="100.0" w:type="dxa"/>
+              <w:left w:w="100.0" w:type="dxa"/>
+              <w:bottom w:w="100.0" w:type="dxa"/>
+              <w:right w:w="100.0" w:type="dxa"/>
+            </w:tcMar>
+            <w:vAlign w:val="top"/>
+          </w:tcPr>
+          <w:p>
+            <w:pPr>
+              <w:keepNext w:val="0"/>
+              <w:keepLines w:val="0"/>
+              <w:pageBreakBefore w:val="0"/>
+              <w:widowControl w:val="0"/>
+              <w:pBdr>
+                <w:top w:space="0" w:sz="0" w:val="nil"/>
+                <w:left w:space="0" w:sz="0" w:val="nil"/>
+                <w:bottom w:space="0" w:sz="0" w:val="nil"/>
+                <w:right w:space="0" w:sz="0" w:val="nil"/>
+                <w:between w:space="0" w:sz="0" w:val="nil"/>
+              </w:pBdr>
+              <w:shd w:fill="auto" w:val="clear"/>
+              <w:spacing w:after="0" w:before="0" w:line="240" w:lineRule="auto"/>
+              <w:ind w:left="0" w:right="0" w:firstLine="0"/>
+              <w:jc w:val="center"/>
+              <w:rPr>
+                <w:rFonts w:ascii="Times New Roman" w:cs="Times New Roman" w:eastAsia="Times New Roman" w:hAnsi="Times New Roman"/>
+                <w:sz w:val="24"/>
+                <w:szCs w:val="24"/>
+              </w:rPr>
+            </w:pPr>
+            <w:r>
+              <w:rPr>
+                <w:rFonts w:ascii="Times New Roman" w:cs="Times New Roman" w:eastAsia="Times New Roman" w:hAnsi="Times New Roman"/>
+                <w:sz w:val="24"/>
+                <w:szCs w:val="24"/>
+                <w:rtl w:val="0"/>
+              </w:rPr>
+              <w:t xml:space="preserve">3</w:t>
+            </w:r>
+          </w:p>
+        </w:tc>
+      </w:tr>
+      <w:tr>
+        <w:trPr>
+          <w:cantSplit w:val="0"/>
+          <w:tblHeader w:val="0"/>
+        </w:trPr>
+        <w:tc>
+          <w:tcPr>
+            <w:shd w:fill="auto" w:val="clear"/>
+            <w:tcMar>
+              <w:top w:w="100.0" w:type="dxa"/>
+              <w:left w:w="100.0" w:type="dxa"/>
+              <w:bottom w:w="100.0" w:type="dxa"/>
+              <w:right w:w="100.0" w:type="dxa"/>
+            </w:tcMar>
+            <w:vAlign w:val="top"/>
+          </w:tcPr>
+          <w:p>
+            <w:pPr>
+              <w:keepNext w:val="0"/>
+              <w:keepLines w:val="0"/>
+              <w:pageBreakBefore w:val="0"/>
+              <w:widowControl w:val="0"/>
+              <w:pBdr>
+                <w:top w:space="0" w:sz="0" w:val="nil"/>
+                <w:left w:space="0" w:sz="0" w:val="nil"/>
+                <w:bottom w:space="0" w:sz="0" w:val="nil"/>
+                <w:right w:space="0" w:sz="0" w:val="nil"/>
+                <w:between w:space="0" w:sz="0" w:val="nil"/>
+              </w:pBdr>
+              <w:shd w:fill="auto" w:val="clear"/>
+              <w:spacing w:after="0" w:before="0" w:line="240" w:lineRule="auto"/>
+              <w:ind w:left="0" w:right="0" w:firstLine="0"/>
+              <w:jc w:val="left"/>
+              <w:rPr>
+                <w:rFonts w:ascii="Times New Roman" w:cs="Times New Roman" w:eastAsia="Times New Roman" w:hAnsi="Times New Roman"/>
+                <w:sz w:val="24"/>
+                <w:szCs w:val="24"/>
+              </w:rPr>
+            </w:pPr>
+            <w:r>
+              <w:rPr>
+                <w:rFonts w:ascii="Times New Roman" w:cs="Times New Roman" w:eastAsia="Times New Roman" w:hAnsi="Times New Roman"/>
+                <w:sz w:val="24"/>
+                <w:szCs w:val="24"/>
+                <w:rtl w:val="0"/>
+              </w:rPr>
+              <w:t xml:space="preserve">11</w:t>
+            </w:r>
+          </w:p>
+        </w:tc>
+        <w:tc>
+          <w:tcPr>
+            <w:shd w:fill="auto" w:val="clear"/>
+            <w:tcMar>
+              <w:top w:w="100.0" w:type="dxa"/>
+              <w:left w:w="100.0" w:type="dxa"/>
+              <w:bottom w:w="100.0" w:type="dxa"/>
+              <w:right w:w="100.0" w:type="dxa"/>
+            </w:tcMar>
+            <w:vAlign w:val="top"/>
+          </w:tcPr>
+          <w:p>
+            <w:pPr>
+              <w:keepNext w:val="0"/>
+              <w:keepLines w:val="0"/>
+              <w:pageBreakBefore w:val="0"/>
+              <w:widowControl w:val="0"/>
+              <w:pBdr>
+                <w:top w:space="0" w:sz="0" w:val="nil"/>
+                <w:left w:space="0" w:sz="0" w:val="nil"/>
+                <w:bottom w:space="0" w:sz="0" w:val="nil"/>
+                <w:right w:space="0" w:sz="0" w:val="nil"/>
+                <w:between w:space="0" w:sz="0" w:val="nil"/>
+              </w:pBdr>
+              <w:shd w:fill="auto" w:val="clear"/>
+              <w:spacing w:after="0" w:before="0" w:line="240" w:lineRule="auto"/>
+              <w:ind w:left="0" w:right="0" w:firstLine="0"/>
+              <w:jc w:val="left"/>
+              <w:rPr>
+                <w:rFonts w:ascii="Times New Roman" w:cs="Times New Roman" w:eastAsia="Times New Roman" w:hAnsi="Times New Roman"/>
+                <w:sz w:val="24"/>
+                <w:szCs w:val="24"/>
+              </w:rPr>
+            </w:pPr>
+            <w:r>
+              <w:rPr>
+                <w:rFonts w:ascii="Times New Roman" w:cs="Times New Roman" w:eastAsia="Times New Roman" w:hAnsi="Times New Roman"/>
+                <w:sz w:val="24"/>
+                <w:szCs w:val="24"/>
+                <w:rtl w:val="0"/>
+              </w:rPr>
+              <w:t xml:space="preserve">Replay a recorded game</w:t>
+            </w:r>
+          </w:p>
+        </w:tc>
+        <w:tc>
+          <w:tcPr>
+            <w:shd w:fill="auto" w:val="clear"/>
+            <w:tcMar>
+              <w:top w:w="100.0" w:type="dxa"/>
+              <w:left w:w="100.0" w:type="dxa"/>
+              <w:bottom w:w="100.0" w:type="dxa"/>
+              <w:right w:w="100.0" w:type="dxa"/>
+            </w:tcMar>
+            <w:vAlign w:val="top"/>
+          </w:tcPr>
+          <w:p>
+            <w:pPr>
+              <w:keepNext w:val="0"/>
+              <w:keepLines w:val="0"/>
+              <w:pageBreakBefore w:val="0"/>
+              <w:widowControl w:val="0"/>
+              <w:pBdr>
+                <w:top w:space="0" w:sz="0" w:val="nil"/>
+                <w:left w:space="0" w:sz="0" w:val="nil"/>
+                <w:bottom w:space="0" w:sz="0" w:val="nil"/>
+                <w:right w:space="0" w:sz="0" w:val="nil"/>
+                <w:between w:space="0" w:sz="0" w:val="nil"/>
+              </w:pBdr>
+              <w:shd w:fill="auto" w:val="clear"/>
+              <w:spacing w:after="0" w:before="0" w:line="240" w:lineRule="auto"/>
+              <w:ind w:left="0" w:right="0" w:firstLine="0"/>
+              <w:jc w:val="left"/>
+              <w:rPr>
+                <w:rFonts w:ascii="Times New Roman" w:cs="Times New Roman" w:eastAsia="Times New Roman" w:hAnsi="Times New Roman"/>
+                <w:sz w:val="24"/>
+                <w:szCs w:val="24"/>
+              </w:rPr>
+            </w:pPr>
+            <w:r>
+              <w:rPr>
+                <w:rFonts w:ascii="Times New Roman" w:cs="Times New Roman" w:eastAsia="Times New Roman" w:hAnsi="Times New Roman"/>
+                <w:sz w:val="24"/>
+                <w:szCs w:val="24"/>
+                <w:rtl w:val="0"/>
+              </w:rPr>
+              <w:t xml:space="preserve">As a player, I want to replay a recorded games, so I can see how the game played out</w:t>
+            </w:r>
+          </w:p>
+        </w:tc>
+        <w:tc>
+          <w:tcPr>
+            <w:shd w:fill="auto" w:val="clear"/>
+            <w:tcMar>
+              <w:top w:w="100.0" w:type="dxa"/>
+              <w:left w:w="100.0" w:type="dxa"/>
+              <w:bottom w:w="100.0" w:type="dxa"/>
+              <w:right w:w="100.0" w:type="dxa"/>
+            </w:tcMar>
+            <w:vAlign w:val="top"/>
+          </w:tcPr>
+          <w:p>
+            <w:pPr>
+              <w:keepNext w:val="0"/>
+              <w:keepLines w:val="0"/>
+              <w:pageBreakBefore w:val="0"/>
+              <w:widowControl w:val="0"/>
+              <w:pBdr>
+                <w:top w:space="0" w:sz="0" w:val="nil"/>
+                <w:left w:space="0" w:sz="0" w:val="nil"/>
+                <w:bottom w:space="0" w:sz="0" w:val="nil"/>
+                <w:right w:space="0" w:sz="0" w:val="nil"/>
+                <w:between w:space="0" w:sz="0" w:val="nil"/>
+              </w:pBdr>
+              <w:shd w:fill="auto" w:val="clear"/>
+              <w:spacing w:after="0" w:before="0" w:line="240" w:lineRule="auto"/>
+              <w:ind w:left="0" w:right="0" w:firstLine="0"/>
+              <w:jc w:val="center"/>
+              <w:rPr>
+                <w:rFonts w:ascii="Times New Roman" w:cs="Times New Roman" w:eastAsia="Times New Roman" w:hAnsi="Times New Roman"/>
+                <w:sz w:val="24"/>
+                <w:szCs w:val="24"/>
+              </w:rPr>
+            </w:pPr>
+            <w:r>
+              <w:rPr>
+                <w:rFonts w:ascii="Times New Roman" w:cs="Times New Roman" w:eastAsia="Times New Roman" w:hAnsi="Times New Roman"/>
+                <w:sz w:val="24"/>
+                <w:szCs w:val="24"/>
+                <w:rtl w:val="0"/>
+              </w:rPr>
+              <w:t xml:space="preserve">5</w:t>
+            </w:r>
+          </w:p>
+        </w:tc>
+        <w:tc>
+          <w:tcPr>
+            <w:shd w:fill="auto" w:val="clear"/>
+            <w:tcMar>
+              <w:top w:w="100.0" w:type="dxa"/>
+              <w:left w:w="100.0" w:type="dxa"/>
+              <w:bottom w:w="100.0" w:type="dxa"/>
+              <w:right w:w="100.0" w:type="dxa"/>
+            </w:tcMar>
+            <w:vAlign w:val="top"/>
+          </w:tcPr>
+          <w:p>
+            <w:pPr>
+              <w:keepNext w:val="0"/>
+              <w:keepLines w:val="0"/>
+              <w:pageBreakBefore w:val="0"/>
+              <w:widowControl w:val="0"/>
+              <w:pBdr>
+                <w:top w:space="0" w:sz="0" w:val="nil"/>
+                <w:left w:space="0" w:sz="0" w:val="nil"/>
+                <w:bottom w:space="0" w:sz="0" w:val="nil"/>
+                <w:right w:space="0" w:sz="0" w:val="nil"/>
+                <w:between w:space="0" w:sz="0" w:val="nil"/>
+              </w:pBdr>
+              <w:shd w:fill="auto" w:val="clear"/>
+              <w:spacing w:after="0" w:before="0" w:line="240" w:lineRule="auto"/>
+              <w:ind w:left="0" w:right="0" w:firstLine="0"/>
+              <w:jc w:val="center"/>
+              <w:rPr>
+                <w:rFonts w:ascii="Times New Roman" w:cs="Times New Roman" w:eastAsia="Times New Roman" w:hAnsi="Times New Roman"/>
+                <w:sz w:val="24"/>
+                <w:szCs w:val="24"/>
+              </w:rPr>
+            </w:pPr>
+            <w:r>
+              <w:rPr>
+                <w:rFonts w:ascii="Times New Roman" w:cs="Times New Roman" w:eastAsia="Times New Roman" w:hAnsi="Times New Roman"/>
+                <w:sz w:val="24"/>
+                <w:szCs w:val="24"/>
+                <w:rtl w:val="0"/>
+              </w:rPr>
+              <w:t xml:space="preserve">2</w:t>
             </w:r>
           </w:p>
         </w:tc>
@@ -19412,6 +19874,1338 @@
               <w:rPr>
                 <w:rtl w:val="0"/>
               </w:rPr>
+            </w:r>
+          </w:p>
+        </w:tc>
+        <w:tc>
+          <w:tcPr>
+            <w:shd w:fill="auto" w:val="clear"/>
+            <w:tcMar>
+              <w:top w:w="100.0" w:type="dxa"/>
+              <w:left w:w="100.0" w:type="dxa"/>
+              <w:bottom w:w="100.0" w:type="dxa"/>
+              <w:right w:w="100.0" w:type="dxa"/>
+            </w:tcMar>
+            <w:vAlign w:val="top"/>
+          </w:tcPr>
+          <w:p>
+            <w:pPr>
+              <w:widowControl w:val="0"/>
+              <w:spacing w:line="240" w:lineRule="auto"/>
+              <w:jc w:val="center"/>
+              <w:rPr>
+                <w:rFonts w:ascii="Times New Roman" w:cs="Times New Roman" w:eastAsia="Times New Roman" w:hAnsi="Times New Roman"/>
+                <w:sz w:val="24"/>
+                <w:szCs w:val="24"/>
+              </w:rPr>
+            </w:pPr>
+            <w:r>
+              <w:rPr>
+                <w:rtl w:val="0"/>
+              </w:rPr>
+            </w:r>
+          </w:p>
+          <w:p>
+            <w:pPr>
+              <w:widowControl w:val="0"/>
+              <w:spacing w:line="240" w:lineRule="auto"/>
+              <w:jc w:val="center"/>
+              <w:rPr>
+                <w:rFonts w:ascii="Times New Roman" w:cs="Times New Roman" w:eastAsia="Times New Roman" w:hAnsi="Times New Roman"/>
+                <w:sz w:val="24"/>
+                <w:szCs w:val="24"/>
+              </w:rPr>
+            </w:pPr>
+            <w:r>
+              <w:rPr>
+                <w:rtl w:val="0"/>
+              </w:rPr>
+            </w:r>
+          </w:p>
+          <w:p>
+            <w:pPr>
+              <w:widowControl w:val="0"/>
+              <w:spacing w:line="240" w:lineRule="auto"/>
+              <w:jc w:val="center"/>
+              <w:rPr>
+                <w:rFonts w:ascii="Times New Roman" w:cs="Times New Roman" w:eastAsia="Times New Roman" w:hAnsi="Times New Roman"/>
+                <w:sz w:val="24"/>
+                <w:szCs w:val="24"/>
+              </w:rPr>
+            </w:pPr>
+            <w:r>
+              <w:rPr>
+                <w:rtl w:val="0"/>
+              </w:rPr>
+            </w:r>
+          </w:p>
+          <w:p>
+            <w:pPr>
+              <w:widowControl w:val="0"/>
+              <w:spacing w:line="240" w:lineRule="auto"/>
+              <w:jc w:val="center"/>
+              <w:rPr>
+                <w:rFonts w:ascii="Times New Roman" w:cs="Times New Roman" w:eastAsia="Times New Roman" w:hAnsi="Times New Roman"/>
+                <w:sz w:val="24"/>
+                <w:szCs w:val="24"/>
+              </w:rPr>
+            </w:pPr>
+            <w:r>
+              <w:rPr>
+                <w:rFonts w:ascii="Times New Roman" w:cs="Times New Roman" w:eastAsia="Times New Roman" w:hAnsi="Times New Roman"/>
+                <w:sz w:val="24"/>
+                <w:szCs w:val="24"/>
+                <w:rtl w:val="0"/>
+              </w:rPr>
+              <w:t xml:space="preserve">Done</w:t>
+            </w:r>
+          </w:p>
+        </w:tc>
+      </w:tr>
+      <w:tr>
+        <w:trPr>
+          <w:cantSplit w:val="0"/>
+          <w:trHeight w:val="2108.84765625" w:hRule="atLeast"/>
+          <w:tblHeader w:val="0"/>
+        </w:trPr>
+        <w:tc>
+          <w:tcPr>
+            <w:vMerge w:val="restart"/>
+            <w:shd w:fill="auto" w:val="clear"/>
+            <w:tcMar>
+              <w:top w:w="100.0" w:type="dxa"/>
+              <w:left w:w="100.0" w:type="dxa"/>
+              <w:bottom w:w="100.0" w:type="dxa"/>
+              <w:right w:w="100.0" w:type="dxa"/>
+            </w:tcMar>
+            <w:vAlign w:val="top"/>
+          </w:tcPr>
+          <w:p>
+            <w:pPr>
+              <w:keepNext w:val="0"/>
+              <w:keepLines w:val="0"/>
+              <w:pageBreakBefore w:val="0"/>
+              <w:widowControl w:val="0"/>
+              <w:pBdr>
+                <w:top w:space="0" w:sz="0" w:val="nil"/>
+                <w:left w:space="0" w:sz="0" w:val="nil"/>
+                <w:bottom w:space="0" w:sz="0" w:val="nil"/>
+                <w:right w:space="0" w:sz="0" w:val="nil"/>
+                <w:between w:space="0" w:sz="0" w:val="nil"/>
+              </w:pBdr>
+              <w:shd w:fill="auto" w:val="clear"/>
+              <w:spacing w:after="0" w:before="0" w:line="240" w:lineRule="auto"/>
+              <w:ind w:left="0" w:right="0" w:firstLine="0"/>
+              <w:jc w:val="left"/>
+              <w:rPr>
+                <w:rFonts w:ascii="Times New Roman" w:cs="Times New Roman" w:eastAsia="Times New Roman" w:hAnsi="Times New Roman"/>
+                <w:sz w:val="24"/>
+                <w:szCs w:val="24"/>
+              </w:rPr>
+            </w:pPr>
+            <w:r>
+              <w:rPr>
+                <w:rtl w:val="0"/>
+              </w:rPr>
+            </w:r>
+          </w:p>
+          <w:p>
+            <w:pPr>
+              <w:keepNext w:val="0"/>
+              <w:keepLines w:val="0"/>
+              <w:pageBreakBefore w:val="0"/>
+              <w:widowControl w:val="0"/>
+              <w:pBdr>
+                <w:top w:space="0" w:sz="0" w:val="nil"/>
+                <w:left w:space="0" w:sz="0" w:val="nil"/>
+                <w:bottom w:space="0" w:sz="0" w:val="nil"/>
+                <w:right w:space="0" w:sz="0" w:val="nil"/>
+                <w:between w:space="0" w:sz="0" w:val="nil"/>
+              </w:pBdr>
+              <w:shd w:fill="auto" w:val="clear"/>
+              <w:spacing w:after="0" w:before="0" w:line="240" w:lineRule="auto"/>
+              <w:ind w:left="0" w:right="0" w:firstLine="0"/>
+              <w:jc w:val="left"/>
+              <w:rPr>
+                <w:rFonts w:ascii="Times New Roman" w:cs="Times New Roman" w:eastAsia="Times New Roman" w:hAnsi="Times New Roman"/>
+                <w:sz w:val="24"/>
+                <w:szCs w:val="24"/>
+              </w:rPr>
+            </w:pPr>
+            <w:r>
+              <w:rPr>
+                <w:rtl w:val="0"/>
+              </w:rPr>
+            </w:r>
+          </w:p>
+          <w:p>
+            <w:pPr>
+              <w:keepNext w:val="0"/>
+              <w:keepLines w:val="0"/>
+              <w:pageBreakBefore w:val="0"/>
+              <w:widowControl w:val="0"/>
+              <w:pBdr>
+                <w:top w:space="0" w:sz="0" w:val="nil"/>
+                <w:left w:space="0" w:sz="0" w:val="nil"/>
+                <w:bottom w:space="0" w:sz="0" w:val="nil"/>
+                <w:right w:space="0" w:sz="0" w:val="nil"/>
+                <w:between w:space="0" w:sz="0" w:val="nil"/>
+              </w:pBdr>
+              <w:shd w:fill="auto" w:val="clear"/>
+              <w:spacing w:after="0" w:before="0" w:line="240" w:lineRule="auto"/>
+              <w:ind w:left="0" w:right="0" w:firstLine="0"/>
+              <w:jc w:val="left"/>
+              <w:rPr>
+                <w:rFonts w:ascii="Times New Roman" w:cs="Times New Roman" w:eastAsia="Times New Roman" w:hAnsi="Times New Roman"/>
+                <w:sz w:val="24"/>
+                <w:szCs w:val="24"/>
+              </w:rPr>
+            </w:pPr>
+            <w:r>
+              <w:rPr>
+                <w:rtl w:val="0"/>
+              </w:rPr>
+            </w:r>
+          </w:p>
+          <w:p>
+            <w:pPr>
+              <w:keepNext w:val="0"/>
+              <w:keepLines w:val="0"/>
+              <w:pageBreakBefore w:val="0"/>
+              <w:widowControl w:val="0"/>
+              <w:pBdr>
+                <w:top w:space="0" w:sz="0" w:val="nil"/>
+                <w:left w:space="0" w:sz="0" w:val="nil"/>
+                <w:bottom w:space="0" w:sz="0" w:val="nil"/>
+                <w:right w:space="0" w:sz="0" w:val="nil"/>
+                <w:between w:space="0" w:sz="0" w:val="nil"/>
+              </w:pBdr>
+              <w:shd w:fill="auto" w:val="clear"/>
+              <w:spacing w:after="0" w:before="0" w:line="240" w:lineRule="auto"/>
+              <w:ind w:left="0" w:right="0" w:firstLine="0"/>
+              <w:jc w:val="left"/>
+              <w:rPr>
+                <w:rFonts w:ascii="Times New Roman" w:cs="Times New Roman" w:eastAsia="Times New Roman" w:hAnsi="Times New Roman"/>
+                <w:sz w:val="24"/>
+                <w:szCs w:val="24"/>
+              </w:rPr>
+            </w:pPr>
+            <w:r>
+              <w:rPr>
+                <w:rtl w:val="0"/>
+              </w:rPr>
+            </w:r>
+          </w:p>
+          <w:p>
+            <w:pPr>
+              <w:keepNext w:val="0"/>
+              <w:keepLines w:val="0"/>
+              <w:pageBreakBefore w:val="0"/>
+              <w:widowControl w:val="0"/>
+              <w:pBdr>
+                <w:top w:space="0" w:sz="0" w:val="nil"/>
+                <w:left w:space="0" w:sz="0" w:val="nil"/>
+                <w:bottom w:space="0" w:sz="0" w:val="nil"/>
+                <w:right w:space="0" w:sz="0" w:val="nil"/>
+                <w:between w:space="0" w:sz="0" w:val="nil"/>
+              </w:pBdr>
+              <w:shd w:fill="auto" w:val="clear"/>
+              <w:spacing w:after="0" w:before="0" w:line="240" w:lineRule="auto"/>
+              <w:ind w:left="0" w:right="0" w:firstLine="0"/>
+              <w:jc w:val="left"/>
+              <w:rPr>
+                <w:rFonts w:ascii="Times New Roman" w:cs="Times New Roman" w:eastAsia="Times New Roman" w:hAnsi="Times New Roman"/>
+                <w:sz w:val="24"/>
+                <w:szCs w:val="24"/>
+              </w:rPr>
+            </w:pPr>
+            <w:r>
+              <w:rPr>
+                <w:rtl w:val="0"/>
+              </w:rPr>
+            </w:r>
+          </w:p>
+          <w:p>
+            <w:pPr>
+              <w:keepNext w:val="0"/>
+              <w:keepLines w:val="0"/>
+              <w:pageBreakBefore w:val="0"/>
+              <w:widowControl w:val="0"/>
+              <w:pBdr>
+                <w:top w:space="0" w:sz="0" w:val="nil"/>
+                <w:left w:space="0" w:sz="0" w:val="nil"/>
+                <w:bottom w:space="0" w:sz="0" w:val="nil"/>
+                <w:right w:space="0" w:sz="0" w:val="nil"/>
+                <w:between w:space="0" w:sz="0" w:val="nil"/>
+              </w:pBdr>
+              <w:shd w:fill="auto" w:val="clear"/>
+              <w:spacing w:after="0" w:before="0" w:line="240" w:lineRule="auto"/>
+              <w:ind w:left="0" w:right="0" w:firstLine="0"/>
+              <w:jc w:val="left"/>
+              <w:rPr>
+                <w:rFonts w:ascii="Times New Roman" w:cs="Times New Roman" w:eastAsia="Times New Roman" w:hAnsi="Times New Roman"/>
+                <w:sz w:val="24"/>
+                <w:szCs w:val="24"/>
+              </w:rPr>
+            </w:pPr>
+            <w:r>
+              <w:rPr>
+                <w:rtl w:val="0"/>
+              </w:rPr>
+            </w:r>
+          </w:p>
+          <w:p>
+            <w:pPr>
+              <w:keepNext w:val="0"/>
+              <w:keepLines w:val="0"/>
+              <w:pageBreakBefore w:val="0"/>
+              <w:widowControl w:val="0"/>
+              <w:pBdr>
+                <w:top w:space="0" w:sz="0" w:val="nil"/>
+                <w:left w:space="0" w:sz="0" w:val="nil"/>
+                <w:bottom w:space="0" w:sz="0" w:val="nil"/>
+                <w:right w:space="0" w:sz="0" w:val="nil"/>
+                <w:between w:space="0" w:sz="0" w:val="nil"/>
+              </w:pBdr>
+              <w:shd w:fill="auto" w:val="clear"/>
+              <w:spacing w:after="0" w:before="0" w:line="240" w:lineRule="auto"/>
+              <w:ind w:left="0" w:right="0" w:firstLine="0"/>
+              <w:jc w:val="left"/>
+              <w:rPr>
+                <w:rFonts w:ascii="Times New Roman" w:cs="Times New Roman" w:eastAsia="Times New Roman" w:hAnsi="Times New Roman"/>
+                <w:sz w:val="24"/>
+                <w:szCs w:val="24"/>
+              </w:rPr>
+            </w:pPr>
+            <w:r>
+              <w:rPr>
+                <w:rFonts w:ascii="Times New Roman" w:cs="Times New Roman" w:eastAsia="Times New Roman" w:hAnsi="Times New Roman"/>
+                <w:sz w:val="24"/>
+                <w:szCs w:val="24"/>
+                <w:rtl w:val="0"/>
+              </w:rPr>
+              <w:t xml:space="preserve">10.Record a game</w:t>
+            </w:r>
+          </w:p>
+        </w:tc>
+        <w:tc>
+          <w:tcPr>
+            <w:shd w:fill="auto" w:val="clear"/>
+            <w:tcMar>
+              <w:top w:w="100.0" w:type="dxa"/>
+              <w:left w:w="100.0" w:type="dxa"/>
+              <w:bottom w:w="100.0" w:type="dxa"/>
+              <w:right w:w="100.0" w:type="dxa"/>
+            </w:tcMar>
+            <w:vAlign w:val="top"/>
+          </w:tcPr>
+          <w:p>
+            <w:pPr>
+              <w:keepNext w:val="0"/>
+              <w:keepLines w:val="0"/>
+              <w:pageBreakBefore w:val="0"/>
+              <w:widowControl w:val="0"/>
+              <w:pBdr>
+                <w:top w:space="0" w:sz="0" w:val="nil"/>
+                <w:left w:space="0" w:sz="0" w:val="nil"/>
+                <w:bottom w:space="0" w:sz="0" w:val="nil"/>
+                <w:right w:space="0" w:sz="0" w:val="nil"/>
+                <w:between w:space="0" w:sz="0" w:val="nil"/>
+              </w:pBdr>
+              <w:shd w:fill="auto" w:val="clear"/>
+              <w:spacing w:after="0" w:before="0" w:line="240" w:lineRule="auto"/>
+              <w:ind w:left="0" w:right="0" w:firstLine="0"/>
+              <w:jc w:val="center"/>
+              <w:rPr>
+                <w:rFonts w:ascii="Times New Roman" w:cs="Times New Roman" w:eastAsia="Times New Roman" w:hAnsi="Times New Roman"/>
+                <w:sz w:val="24"/>
+                <w:szCs w:val="24"/>
+              </w:rPr>
+            </w:pPr>
+            <w:r>
+              <w:rPr>
+                <w:rtl w:val="0"/>
+              </w:rPr>
+            </w:r>
+          </w:p>
+          <w:p>
+            <w:pPr>
+              <w:keepNext w:val="0"/>
+              <w:keepLines w:val="0"/>
+              <w:pageBreakBefore w:val="0"/>
+              <w:widowControl w:val="0"/>
+              <w:pBdr>
+                <w:top w:space="0" w:sz="0" w:val="nil"/>
+                <w:left w:space="0" w:sz="0" w:val="nil"/>
+                <w:bottom w:space="0" w:sz="0" w:val="nil"/>
+                <w:right w:space="0" w:sz="0" w:val="nil"/>
+                <w:between w:space="0" w:sz="0" w:val="nil"/>
+              </w:pBdr>
+              <w:shd w:fill="auto" w:val="clear"/>
+              <w:spacing w:after="0" w:before="0" w:line="240" w:lineRule="auto"/>
+              <w:ind w:left="0" w:right="0" w:firstLine="0"/>
+              <w:jc w:val="center"/>
+              <w:rPr>
+                <w:rFonts w:ascii="Times New Roman" w:cs="Times New Roman" w:eastAsia="Times New Roman" w:hAnsi="Times New Roman"/>
+                <w:sz w:val="24"/>
+                <w:szCs w:val="24"/>
+              </w:rPr>
+            </w:pPr>
+            <w:r>
+              <w:rPr>
+                <w:rtl w:val="0"/>
+              </w:rPr>
+            </w:r>
+          </w:p>
+          <w:p>
+            <w:pPr>
+              <w:keepNext w:val="0"/>
+              <w:keepLines w:val="0"/>
+              <w:pageBreakBefore w:val="0"/>
+              <w:widowControl w:val="0"/>
+              <w:pBdr>
+                <w:top w:space="0" w:sz="0" w:val="nil"/>
+                <w:left w:space="0" w:sz="0" w:val="nil"/>
+                <w:bottom w:space="0" w:sz="0" w:val="nil"/>
+                <w:right w:space="0" w:sz="0" w:val="nil"/>
+                <w:between w:space="0" w:sz="0" w:val="nil"/>
+              </w:pBdr>
+              <w:shd w:fill="auto" w:val="clear"/>
+              <w:spacing w:after="0" w:before="0" w:line="240" w:lineRule="auto"/>
+              <w:ind w:left="0" w:right="0" w:firstLine="0"/>
+              <w:jc w:val="center"/>
+              <w:rPr>
+                <w:rFonts w:ascii="Times New Roman" w:cs="Times New Roman" w:eastAsia="Times New Roman" w:hAnsi="Times New Roman"/>
+                <w:sz w:val="24"/>
+                <w:szCs w:val="24"/>
+              </w:rPr>
+            </w:pPr>
+            <w:r>
+              <w:rPr>
+                <w:rtl w:val="0"/>
+              </w:rPr>
+            </w:r>
+          </w:p>
+          <w:p>
+            <w:pPr>
+              <w:keepNext w:val="0"/>
+              <w:keepLines w:val="0"/>
+              <w:pageBreakBefore w:val="0"/>
+              <w:widowControl w:val="0"/>
+              <w:pBdr>
+                <w:top w:space="0" w:sz="0" w:val="nil"/>
+                <w:left w:space="0" w:sz="0" w:val="nil"/>
+                <w:bottom w:space="0" w:sz="0" w:val="nil"/>
+                <w:right w:space="0" w:sz="0" w:val="nil"/>
+                <w:between w:space="0" w:sz="0" w:val="nil"/>
+              </w:pBdr>
+              <w:shd w:fill="auto" w:val="clear"/>
+              <w:spacing w:after="0" w:before="0" w:line="240" w:lineRule="auto"/>
+              <w:ind w:left="0" w:right="0" w:firstLine="0"/>
+              <w:jc w:val="center"/>
+              <w:rPr>
+                <w:rFonts w:ascii="Times New Roman" w:cs="Times New Roman" w:eastAsia="Times New Roman" w:hAnsi="Times New Roman"/>
+                <w:sz w:val="24"/>
+                <w:szCs w:val="24"/>
+              </w:rPr>
+            </w:pPr>
+            <w:r>
+              <w:rPr>
+                <w:rFonts w:ascii="Times New Roman" w:cs="Times New Roman" w:eastAsia="Times New Roman" w:hAnsi="Times New Roman"/>
+                <w:sz w:val="24"/>
+                <w:szCs w:val="24"/>
+                <w:rtl w:val="0"/>
+              </w:rPr>
+              <w:t xml:space="preserve">10.1</w:t>
+            </w:r>
+          </w:p>
+        </w:tc>
+        <w:tc>
+          <w:tcPr>
+            <w:shd w:fill="auto" w:val="clear"/>
+            <w:tcMar>
+              <w:top w:w="100.0" w:type="dxa"/>
+              <w:left w:w="100.0" w:type="dxa"/>
+              <w:bottom w:w="100.0" w:type="dxa"/>
+              <w:right w:w="100.0" w:type="dxa"/>
+            </w:tcMar>
+            <w:vAlign w:val="top"/>
+          </w:tcPr>
+          <w:p>
+            <w:pPr>
+              <w:widowControl w:val="0"/>
+              <w:spacing w:line="240" w:lineRule="auto"/>
+              <w:rPr>
+                <w:rFonts w:ascii="Times New Roman" w:cs="Times New Roman" w:eastAsia="Times New Roman" w:hAnsi="Times New Roman"/>
+                <w:b w:val="1"/>
+                <w:sz w:val="24"/>
+                <w:szCs w:val="24"/>
+              </w:rPr>
+            </w:pPr>
+            <w:r>
+              <w:rPr>
+                <w:rFonts w:ascii="Times New Roman" w:cs="Times New Roman" w:eastAsia="Times New Roman" w:hAnsi="Times New Roman"/>
+                <w:b w:val="1"/>
+                <w:sz w:val="24"/>
+                <w:szCs w:val="24"/>
+                <w:rtl w:val="0"/>
+              </w:rPr>
+              <w:t xml:space="preserve">Player successfully chooses to record a game</w:t>
+            </w:r>
+          </w:p>
+          <w:p>
+            <w:pPr>
+              <w:widowControl w:val="0"/>
+              <w:spacing w:line="240" w:lineRule="auto"/>
+              <w:rPr>
+                <w:rFonts w:ascii="Times New Roman" w:cs="Times New Roman" w:eastAsia="Times New Roman" w:hAnsi="Times New Roman"/>
+                <w:sz w:val="24"/>
+                <w:szCs w:val="24"/>
+              </w:rPr>
+            </w:pPr>
+            <w:r>
+              <w:rPr>
+                <w:rFonts w:ascii="Times New Roman" w:cs="Times New Roman" w:eastAsia="Times New Roman" w:hAnsi="Times New Roman"/>
+                <w:b w:val="1"/>
+                <w:sz w:val="24"/>
+                <w:szCs w:val="24"/>
+                <w:rtl w:val="0"/>
+              </w:rPr>
+              <w:t xml:space="preserve">Given:</w:t>
+            </w:r>
+            <w:r>
+              <w:rPr>
+                <w:rFonts w:ascii="Times New Roman" w:cs="Times New Roman" w:eastAsia="Times New Roman" w:hAnsi="Times New Roman"/>
+                <w:sz w:val="24"/>
+                <w:szCs w:val="24"/>
+                <w:rtl w:val="0"/>
+              </w:rPr>
+              <w:t xml:space="preserve"> game window with game options</w:t>
+            </w:r>
+          </w:p>
+          <w:p>
+            <w:pPr>
+              <w:widowControl w:val="0"/>
+              <w:spacing w:line="240" w:lineRule="auto"/>
+              <w:rPr>
+                <w:rFonts w:ascii="Times New Roman" w:cs="Times New Roman" w:eastAsia="Times New Roman" w:hAnsi="Times New Roman"/>
+                <w:sz w:val="24"/>
+                <w:szCs w:val="24"/>
+              </w:rPr>
+            </w:pPr>
+            <w:r>
+              <w:rPr>
+                <w:rFonts w:ascii="Times New Roman" w:cs="Times New Roman" w:eastAsia="Times New Roman" w:hAnsi="Times New Roman"/>
+                <w:b w:val="1"/>
+                <w:sz w:val="24"/>
+                <w:szCs w:val="24"/>
+                <w:rtl w:val="0"/>
+              </w:rPr>
+              <w:t xml:space="preserve">When:</w:t>
+            </w:r>
+            <w:r>
+              <w:rPr>
+                <w:rFonts w:ascii="Times New Roman" w:cs="Times New Roman" w:eastAsia="Times New Roman" w:hAnsi="Times New Roman"/>
+                <w:sz w:val="24"/>
+                <w:szCs w:val="24"/>
+                <w:rtl w:val="0"/>
+              </w:rPr>
+              <w:t xml:space="preserve"> player selects “Record” option</w:t>
+            </w:r>
+          </w:p>
+          <w:p>
+            <w:pPr>
+              <w:widowControl w:val="0"/>
+              <w:spacing w:line="240" w:lineRule="auto"/>
+              <w:rPr>
+                <w:rFonts w:ascii="Times New Roman" w:cs="Times New Roman" w:eastAsia="Times New Roman" w:hAnsi="Times New Roman"/>
+                <w:sz w:val="24"/>
+                <w:szCs w:val="24"/>
+              </w:rPr>
+            </w:pPr>
+            <w:r>
+              <w:rPr>
+                <w:rFonts w:ascii="Times New Roman" w:cs="Times New Roman" w:eastAsia="Times New Roman" w:hAnsi="Times New Roman"/>
+                <w:b w:val="1"/>
+                <w:sz w:val="24"/>
+                <w:szCs w:val="24"/>
+                <w:rtl w:val="0"/>
+              </w:rPr>
+              <w:t xml:space="preserve">Then:</w:t>
+            </w:r>
+            <w:r>
+              <w:rPr>
+                <w:rFonts w:ascii="Times New Roman" w:cs="Times New Roman" w:eastAsia="Times New Roman" w:hAnsi="Times New Roman"/>
+                <w:sz w:val="24"/>
+                <w:szCs w:val="24"/>
+                <w:rtl w:val="0"/>
+              </w:rPr>
+              <w:t xml:space="preserve"> wait for player to click “Start” button</w:t>
+            </w:r>
+          </w:p>
+        </w:tc>
+        <w:tc>
+          <w:tcPr>
+            <w:shd w:fill="auto" w:val="clear"/>
+            <w:tcMar>
+              <w:top w:w="100.0" w:type="dxa"/>
+              <w:left w:w="100.0" w:type="dxa"/>
+              <w:bottom w:w="100.0" w:type="dxa"/>
+              <w:right w:w="100.0" w:type="dxa"/>
+            </w:tcMar>
+            <w:vAlign w:val="top"/>
+          </w:tcPr>
+          <w:p>
+            <w:pPr>
+              <w:widowControl w:val="0"/>
+              <w:spacing w:line="240" w:lineRule="auto"/>
+              <w:jc w:val="center"/>
+              <w:rPr>
+                <w:rFonts w:ascii="Times New Roman" w:cs="Times New Roman" w:eastAsia="Times New Roman" w:hAnsi="Times New Roman"/>
+                <w:sz w:val="24"/>
+                <w:szCs w:val="24"/>
+              </w:rPr>
+            </w:pPr>
+            <w:r>
+              <w:rPr>
+                <w:rtl w:val="0"/>
+              </w:rPr>
+            </w:r>
+          </w:p>
+          <w:p>
+            <w:pPr>
+              <w:widowControl w:val="0"/>
+              <w:spacing w:line="240" w:lineRule="auto"/>
+              <w:jc w:val="center"/>
+              <w:rPr>
+                <w:rFonts w:ascii="Times New Roman" w:cs="Times New Roman" w:eastAsia="Times New Roman" w:hAnsi="Times New Roman"/>
+                <w:sz w:val="24"/>
+                <w:szCs w:val="24"/>
+              </w:rPr>
+            </w:pPr>
+            <w:r>
+              <w:rPr>
+                <w:rtl w:val="0"/>
+              </w:rPr>
+            </w:r>
+          </w:p>
+          <w:p>
+            <w:pPr>
+              <w:widowControl w:val="0"/>
+              <w:spacing w:line="240" w:lineRule="auto"/>
+              <w:jc w:val="center"/>
+              <w:rPr>
+                <w:rFonts w:ascii="Times New Roman" w:cs="Times New Roman" w:eastAsia="Times New Roman" w:hAnsi="Times New Roman"/>
+                <w:sz w:val="24"/>
+                <w:szCs w:val="24"/>
+              </w:rPr>
+            </w:pPr>
+            <w:r>
+              <w:rPr>
+                <w:rtl w:val="0"/>
+              </w:rPr>
+            </w:r>
+          </w:p>
+          <w:p>
+            <w:pPr>
+              <w:widowControl w:val="0"/>
+              <w:spacing w:line="240" w:lineRule="auto"/>
+              <w:jc w:val="center"/>
+              <w:rPr>
+                <w:rFonts w:ascii="Times New Roman" w:cs="Times New Roman" w:eastAsia="Times New Roman" w:hAnsi="Times New Roman"/>
+                <w:sz w:val="24"/>
+                <w:szCs w:val="24"/>
+              </w:rPr>
+            </w:pPr>
+            <w:r>
+              <w:rPr>
+                <w:rFonts w:ascii="Times New Roman" w:cs="Times New Roman" w:eastAsia="Times New Roman" w:hAnsi="Times New Roman"/>
+                <w:sz w:val="24"/>
+                <w:szCs w:val="24"/>
+                <w:rtl w:val="0"/>
+              </w:rPr>
+              <w:t xml:space="preserve">Done</w:t>
+            </w:r>
+          </w:p>
+        </w:tc>
+      </w:tr>
+      <w:tr>
+        <w:trPr>
+          <w:cantSplit w:val="0"/>
+          <w:trHeight w:val="2108.84765625" w:hRule="atLeast"/>
+          <w:tblHeader w:val="0"/>
+        </w:trPr>
+        <w:tc>
+          <w:tcPr>
+            <w:vMerge w:val="continue"/>
+            <w:shd w:fill="auto" w:val="clear"/>
+            <w:tcMar>
+              <w:top w:w="100.0" w:type="dxa"/>
+              <w:left w:w="100.0" w:type="dxa"/>
+              <w:bottom w:w="100.0" w:type="dxa"/>
+              <w:right w:w="100.0" w:type="dxa"/>
+            </w:tcMar>
+            <w:vAlign w:val="top"/>
+          </w:tcPr>
+          <w:p>
+            <w:pPr>
+              <w:keepNext w:val="0"/>
+              <w:keepLines w:val="0"/>
+              <w:pageBreakBefore w:val="0"/>
+              <w:widowControl w:val="0"/>
+              <w:pBdr>
+                <w:top w:space="0" w:sz="0" w:val="nil"/>
+                <w:left w:space="0" w:sz="0" w:val="nil"/>
+                <w:bottom w:space="0" w:sz="0" w:val="nil"/>
+                <w:right w:space="0" w:sz="0" w:val="nil"/>
+                <w:between w:space="0" w:sz="0" w:val="nil"/>
+              </w:pBdr>
+              <w:shd w:fill="auto" w:val="clear"/>
+              <w:spacing w:after="0" w:before="0" w:line="240" w:lineRule="auto"/>
+              <w:ind w:left="0" w:right="0" w:firstLine="0"/>
+              <w:jc w:val="left"/>
+              <w:rPr>
+                <w:rFonts w:ascii="Times New Roman" w:cs="Times New Roman" w:eastAsia="Times New Roman" w:hAnsi="Times New Roman"/>
+                <w:sz w:val="24"/>
+                <w:szCs w:val="24"/>
+              </w:rPr>
+            </w:pPr>
+            <w:r>
+              <w:rPr>
+                <w:rtl w:val="0"/>
+              </w:rPr>
+            </w:r>
+          </w:p>
+        </w:tc>
+        <w:tc>
+          <w:tcPr>
+            <w:shd w:fill="auto" w:val="clear"/>
+            <w:tcMar>
+              <w:top w:w="100.0" w:type="dxa"/>
+              <w:left w:w="100.0" w:type="dxa"/>
+              <w:bottom w:w="100.0" w:type="dxa"/>
+              <w:right w:w="100.0" w:type="dxa"/>
+            </w:tcMar>
+            <w:vAlign w:val="top"/>
+          </w:tcPr>
+          <w:p>
+            <w:pPr>
+              <w:keepNext w:val="0"/>
+              <w:keepLines w:val="0"/>
+              <w:pageBreakBefore w:val="0"/>
+              <w:widowControl w:val="0"/>
+              <w:pBdr>
+                <w:top w:space="0" w:sz="0" w:val="nil"/>
+                <w:left w:space="0" w:sz="0" w:val="nil"/>
+                <w:bottom w:space="0" w:sz="0" w:val="nil"/>
+                <w:right w:space="0" w:sz="0" w:val="nil"/>
+                <w:between w:space="0" w:sz="0" w:val="nil"/>
+              </w:pBdr>
+              <w:shd w:fill="auto" w:val="clear"/>
+              <w:spacing w:after="0" w:before="0" w:line="240" w:lineRule="auto"/>
+              <w:ind w:left="0" w:right="0" w:firstLine="0"/>
+              <w:jc w:val="center"/>
+              <w:rPr>
+                <w:rFonts w:ascii="Times New Roman" w:cs="Times New Roman" w:eastAsia="Times New Roman" w:hAnsi="Times New Roman"/>
+                <w:sz w:val="24"/>
+                <w:szCs w:val="24"/>
+              </w:rPr>
+            </w:pPr>
+            <w:r>
+              <w:rPr>
+                <w:rFonts w:ascii="Times New Roman" w:cs="Times New Roman" w:eastAsia="Times New Roman" w:hAnsi="Times New Roman"/>
+                <w:sz w:val="24"/>
+                <w:szCs w:val="24"/>
+                <w:rtl w:val="0"/>
+              </w:rPr>
+              <w:t xml:space="preserve">10.2</w:t>
+            </w:r>
+          </w:p>
+        </w:tc>
+        <w:tc>
+          <w:tcPr>
+            <w:shd w:fill="auto" w:val="clear"/>
+            <w:tcMar>
+              <w:top w:w="100.0" w:type="dxa"/>
+              <w:left w:w="100.0" w:type="dxa"/>
+              <w:bottom w:w="100.0" w:type="dxa"/>
+              <w:right w:w="100.0" w:type="dxa"/>
+            </w:tcMar>
+            <w:vAlign w:val="top"/>
+          </w:tcPr>
+          <w:p>
+            <w:pPr>
+              <w:widowControl w:val="0"/>
+              <w:spacing w:line="240" w:lineRule="auto"/>
+              <w:rPr>
+                <w:rFonts w:ascii="Times New Roman" w:cs="Times New Roman" w:eastAsia="Times New Roman" w:hAnsi="Times New Roman"/>
+                <w:b w:val="1"/>
+                <w:sz w:val="24"/>
+                <w:szCs w:val="24"/>
+              </w:rPr>
+            </w:pPr>
+            <w:r>
+              <w:rPr>
+                <w:rFonts w:ascii="Times New Roman" w:cs="Times New Roman" w:eastAsia="Times New Roman" w:hAnsi="Times New Roman"/>
+                <w:b w:val="1"/>
+                <w:sz w:val="24"/>
+                <w:szCs w:val="24"/>
+                <w:rtl w:val="0"/>
+              </w:rPr>
+              <w:t xml:space="preserve">Successfully record a game</w:t>
+            </w:r>
+          </w:p>
+          <w:p>
+            <w:pPr>
+              <w:widowControl w:val="0"/>
+              <w:spacing w:line="240" w:lineRule="auto"/>
+              <w:rPr>
+                <w:rFonts w:ascii="Times New Roman" w:cs="Times New Roman" w:eastAsia="Times New Roman" w:hAnsi="Times New Roman"/>
+                <w:sz w:val="24"/>
+                <w:szCs w:val="24"/>
+              </w:rPr>
+            </w:pPr>
+            <w:r>
+              <w:rPr>
+                <w:rFonts w:ascii="Times New Roman" w:cs="Times New Roman" w:eastAsia="Times New Roman" w:hAnsi="Times New Roman"/>
+                <w:b w:val="1"/>
+                <w:sz w:val="24"/>
+                <w:szCs w:val="24"/>
+                <w:rtl w:val="0"/>
+              </w:rPr>
+              <w:t xml:space="preserve">Given:</w:t>
+            </w:r>
+            <w:r>
+              <w:rPr>
+                <w:rFonts w:ascii="Times New Roman" w:cs="Times New Roman" w:eastAsia="Times New Roman" w:hAnsi="Times New Roman"/>
+                <w:sz w:val="24"/>
+                <w:szCs w:val="24"/>
+                <w:rtl w:val="0"/>
+              </w:rPr>
+              <w:t xml:space="preserve"> an ongoing game</w:t>
+            </w:r>
+          </w:p>
+          <w:p>
+            <w:pPr>
+              <w:widowControl w:val="0"/>
+              <w:spacing w:line="240" w:lineRule="auto"/>
+              <w:rPr>
+                <w:rFonts w:ascii="Times New Roman" w:cs="Times New Roman" w:eastAsia="Times New Roman" w:hAnsi="Times New Roman"/>
+                <w:sz w:val="24"/>
+                <w:szCs w:val="24"/>
+              </w:rPr>
+            </w:pPr>
+            <w:r>
+              <w:rPr>
+                <w:rFonts w:ascii="Times New Roman" w:cs="Times New Roman" w:eastAsia="Times New Roman" w:hAnsi="Times New Roman"/>
+                <w:b w:val="1"/>
+                <w:sz w:val="24"/>
+                <w:szCs w:val="24"/>
+                <w:rtl w:val="0"/>
+              </w:rPr>
+              <w:t xml:space="preserve">And:</w:t>
+            </w:r>
+            <w:r>
+              <w:rPr>
+                <w:rFonts w:ascii="Times New Roman" w:cs="Times New Roman" w:eastAsia="Times New Roman" w:hAnsi="Times New Roman"/>
+                <w:sz w:val="24"/>
+                <w:szCs w:val="24"/>
+                <w:rtl w:val="0"/>
+              </w:rPr>
+              <w:t xml:space="preserve"> player successfully selected the record game option</w:t>
+            </w:r>
+          </w:p>
+          <w:p>
+            <w:pPr>
+              <w:widowControl w:val="0"/>
+              <w:spacing w:line="240" w:lineRule="auto"/>
+              <w:rPr>
+                <w:rFonts w:ascii="Times New Roman" w:cs="Times New Roman" w:eastAsia="Times New Roman" w:hAnsi="Times New Roman"/>
+                <w:sz w:val="24"/>
+                <w:szCs w:val="24"/>
+              </w:rPr>
+            </w:pPr>
+            <w:r>
+              <w:rPr>
+                <w:rFonts w:ascii="Times New Roman" w:cs="Times New Roman" w:eastAsia="Times New Roman" w:hAnsi="Times New Roman"/>
+                <w:b w:val="1"/>
+                <w:sz w:val="24"/>
+                <w:szCs w:val="24"/>
+                <w:rtl w:val="0"/>
+              </w:rPr>
+              <w:t xml:space="preserve">When:</w:t>
+            </w:r>
+            <w:r>
+              <w:rPr>
+                <w:rFonts w:ascii="Times New Roman" w:cs="Times New Roman" w:eastAsia="Times New Roman" w:hAnsi="Times New Roman"/>
+                <w:sz w:val="24"/>
+                <w:szCs w:val="24"/>
+                <w:rtl w:val="0"/>
+              </w:rPr>
+              <w:t xml:space="preserve"> a player makes a move</w:t>
+            </w:r>
+          </w:p>
+          <w:p>
+            <w:pPr>
+              <w:widowControl w:val="0"/>
+              <w:spacing w:line="240" w:lineRule="auto"/>
+              <w:rPr>
+                <w:rFonts w:ascii="Times New Roman" w:cs="Times New Roman" w:eastAsia="Times New Roman" w:hAnsi="Times New Roman"/>
+                <w:sz w:val="24"/>
+                <w:szCs w:val="24"/>
+              </w:rPr>
+            </w:pPr>
+            <w:r>
+              <w:rPr>
+                <w:rFonts w:ascii="Times New Roman" w:cs="Times New Roman" w:eastAsia="Times New Roman" w:hAnsi="Times New Roman"/>
+                <w:b w:val="1"/>
+                <w:sz w:val="24"/>
+                <w:szCs w:val="24"/>
+                <w:rtl w:val="0"/>
+              </w:rPr>
+              <w:t xml:space="preserve">Then:</w:t>
+            </w:r>
+            <w:r>
+              <w:rPr>
+                <w:rFonts w:ascii="Times New Roman" w:cs="Times New Roman" w:eastAsia="Times New Roman" w:hAnsi="Times New Roman"/>
+                <w:sz w:val="24"/>
+                <w:szCs w:val="24"/>
+                <w:rtl w:val="0"/>
+              </w:rPr>
+              <w:t xml:space="preserve"> the move is recorded into a text file</w:t>
+            </w:r>
+          </w:p>
+        </w:tc>
+        <w:tc>
+          <w:tcPr>
+            <w:shd w:fill="auto" w:val="clear"/>
+            <w:tcMar>
+              <w:top w:w="100.0" w:type="dxa"/>
+              <w:left w:w="100.0" w:type="dxa"/>
+              <w:bottom w:w="100.0" w:type="dxa"/>
+              <w:right w:w="100.0" w:type="dxa"/>
+            </w:tcMar>
+            <w:vAlign w:val="top"/>
+          </w:tcPr>
+          <w:p>
+            <w:pPr>
+              <w:widowControl w:val="0"/>
+              <w:spacing w:line="240" w:lineRule="auto"/>
+              <w:jc w:val="center"/>
+              <w:rPr>
+                <w:rFonts w:ascii="Times New Roman" w:cs="Times New Roman" w:eastAsia="Times New Roman" w:hAnsi="Times New Roman"/>
+                <w:sz w:val="24"/>
+                <w:szCs w:val="24"/>
+              </w:rPr>
+            </w:pPr>
+            <w:r>
+              <w:rPr>
+                <w:rtl w:val="0"/>
+              </w:rPr>
+            </w:r>
+          </w:p>
+          <w:p>
+            <w:pPr>
+              <w:widowControl w:val="0"/>
+              <w:spacing w:line="240" w:lineRule="auto"/>
+              <w:jc w:val="center"/>
+              <w:rPr>
+                <w:rFonts w:ascii="Times New Roman" w:cs="Times New Roman" w:eastAsia="Times New Roman" w:hAnsi="Times New Roman"/>
+                <w:sz w:val="24"/>
+                <w:szCs w:val="24"/>
+              </w:rPr>
+            </w:pPr>
+            <w:r>
+              <w:rPr>
+                <w:rtl w:val="0"/>
+              </w:rPr>
+            </w:r>
+          </w:p>
+          <w:p>
+            <w:pPr>
+              <w:widowControl w:val="0"/>
+              <w:spacing w:line="240" w:lineRule="auto"/>
+              <w:jc w:val="center"/>
+              <w:rPr>
+                <w:rFonts w:ascii="Times New Roman" w:cs="Times New Roman" w:eastAsia="Times New Roman" w:hAnsi="Times New Roman"/>
+                <w:sz w:val="24"/>
+                <w:szCs w:val="24"/>
+              </w:rPr>
+            </w:pPr>
+            <w:r>
+              <w:rPr>
+                <w:rFonts w:ascii="Times New Roman" w:cs="Times New Roman" w:eastAsia="Times New Roman" w:hAnsi="Times New Roman"/>
+                <w:sz w:val="24"/>
+                <w:szCs w:val="24"/>
+                <w:rtl w:val="0"/>
+              </w:rPr>
+              <w:t xml:space="preserve">Done</w:t>
+            </w:r>
+          </w:p>
+        </w:tc>
+      </w:tr>
+      <w:tr>
+        <w:trPr>
+          <w:cantSplit w:val="0"/>
+          <w:trHeight w:val="2108.84765625" w:hRule="atLeast"/>
+          <w:tblHeader w:val="0"/>
+        </w:trPr>
+        <w:tc>
+          <w:tcPr>
+            <w:shd w:fill="auto" w:val="clear"/>
+            <w:tcMar>
+              <w:top w:w="100.0" w:type="dxa"/>
+              <w:left w:w="100.0" w:type="dxa"/>
+              <w:bottom w:w="100.0" w:type="dxa"/>
+              <w:right w:w="100.0" w:type="dxa"/>
+            </w:tcMar>
+            <w:vAlign w:val="top"/>
+          </w:tcPr>
+          <w:p>
+            <w:pPr>
+              <w:keepNext w:val="0"/>
+              <w:keepLines w:val="0"/>
+              <w:pageBreakBefore w:val="0"/>
+              <w:widowControl w:val="0"/>
+              <w:pBdr>
+                <w:top w:space="0" w:sz="0" w:val="nil"/>
+                <w:left w:space="0" w:sz="0" w:val="nil"/>
+                <w:bottom w:space="0" w:sz="0" w:val="nil"/>
+                <w:right w:space="0" w:sz="0" w:val="nil"/>
+                <w:between w:space="0" w:sz="0" w:val="nil"/>
+              </w:pBdr>
+              <w:shd w:fill="auto" w:val="clear"/>
+              <w:spacing w:after="0" w:before="0" w:line="240" w:lineRule="auto"/>
+              <w:ind w:left="0" w:right="0" w:firstLine="0"/>
+              <w:jc w:val="left"/>
+              <w:rPr>
+                <w:rFonts w:ascii="Times New Roman" w:cs="Times New Roman" w:eastAsia="Times New Roman" w:hAnsi="Times New Roman"/>
+                <w:sz w:val="24"/>
+                <w:szCs w:val="24"/>
+              </w:rPr>
+            </w:pPr>
+            <w:r>
+              <w:rPr>
+                <w:rtl w:val="0"/>
+              </w:rPr>
+            </w:r>
+          </w:p>
+          <w:p>
+            <w:pPr>
+              <w:keepNext w:val="0"/>
+              <w:keepLines w:val="0"/>
+              <w:pageBreakBefore w:val="0"/>
+              <w:widowControl w:val="0"/>
+              <w:pBdr>
+                <w:top w:space="0" w:sz="0" w:val="nil"/>
+                <w:left w:space="0" w:sz="0" w:val="nil"/>
+                <w:bottom w:space="0" w:sz="0" w:val="nil"/>
+                <w:right w:space="0" w:sz="0" w:val="nil"/>
+                <w:between w:space="0" w:sz="0" w:val="nil"/>
+              </w:pBdr>
+              <w:shd w:fill="auto" w:val="clear"/>
+              <w:spacing w:after="0" w:before="0" w:line="240" w:lineRule="auto"/>
+              <w:ind w:left="0" w:right="0" w:firstLine="0"/>
+              <w:jc w:val="left"/>
+              <w:rPr>
+                <w:rFonts w:ascii="Times New Roman" w:cs="Times New Roman" w:eastAsia="Times New Roman" w:hAnsi="Times New Roman"/>
+                <w:sz w:val="24"/>
+                <w:szCs w:val="24"/>
+              </w:rPr>
+            </w:pPr>
+            <w:r>
+              <w:rPr>
+                <w:rtl w:val="0"/>
+              </w:rPr>
+            </w:r>
+          </w:p>
+          <w:p>
+            <w:pPr>
+              <w:keepNext w:val="0"/>
+              <w:keepLines w:val="0"/>
+              <w:pageBreakBefore w:val="0"/>
+              <w:widowControl w:val="0"/>
+              <w:pBdr>
+                <w:top w:space="0" w:sz="0" w:val="nil"/>
+                <w:left w:space="0" w:sz="0" w:val="nil"/>
+                <w:bottom w:space="0" w:sz="0" w:val="nil"/>
+                <w:right w:space="0" w:sz="0" w:val="nil"/>
+                <w:between w:space="0" w:sz="0" w:val="nil"/>
+              </w:pBdr>
+              <w:shd w:fill="auto" w:val="clear"/>
+              <w:spacing w:after="0" w:before="0" w:line="240" w:lineRule="auto"/>
+              <w:ind w:left="0" w:right="0" w:firstLine="0"/>
+              <w:jc w:val="left"/>
+              <w:rPr>
+                <w:rFonts w:ascii="Times New Roman" w:cs="Times New Roman" w:eastAsia="Times New Roman" w:hAnsi="Times New Roman"/>
+                <w:sz w:val="24"/>
+                <w:szCs w:val="24"/>
+              </w:rPr>
+            </w:pPr>
+            <w:r>
+              <w:rPr>
+                <w:rFonts w:ascii="Times New Roman" w:cs="Times New Roman" w:eastAsia="Times New Roman" w:hAnsi="Times New Roman"/>
+                <w:sz w:val="24"/>
+                <w:szCs w:val="24"/>
+                <w:rtl w:val="0"/>
+              </w:rPr>
+              <w:t xml:space="preserve">11.Replay a recorded game</w:t>
+            </w:r>
+          </w:p>
+        </w:tc>
+        <w:tc>
+          <w:tcPr>
+            <w:shd w:fill="auto" w:val="clear"/>
+            <w:tcMar>
+              <w:top w:w="100.0" w:type="dxa"/>
+              <w:left w:w="100.0" w:type="dxa"/>
+              <w:bottom w:w="100.0" w:type="dxa"/>
+              <w:right w:w="100.0" w:type="dxa"/>
+            </w:tcMar>
+            <w:vAlign w:val="top"/>
+          </w:tcPr>
+          <w:p>
+            <w:pPr>
+              <w:keepNext w:val="0"/>
+              <w:keepLines w:val="0"/>
+              <w:pageBreakBefore w:val="0"/>
+              <w:widowControl w:val="0"/>
+              <w:pBdr>
+                <w:top w:space="0" w:sz="0" w:val="nil"/>
+                <w:left w:space="0" w:sz="0" w:val="nil"/>
+                <w:bottom w:space="0" w:sz="0" w:val="nil"/>
+                <w:right w:space="0" w:sz="0" w:val="nil"/>
+                <w:between w:space="0" w:sz="0" w:val="nil"/>
+              </w:pBdr>
+              <w:shd w:fill="auto" w:val="clear"/>
+              <w:spacing w:after="0" w:before="0" w:line="240" w:lineRule="auto"/>
+              <w:ind w:left="0" w:right="0" w:firstLine="0"/>
+              <w:jc w:val="center"/>
+              <w:rPr>
+                <w:rFonts w:ascii="Times New Roman" w:cs="Times New Roman" w:eastAsia="Times New Roman" w:hAnsi="Times New Roman"/>
+                <w:sz w:val="24"/>
+                <w:szCs w:val="24"/>
+              </w:rPr>
+            </w:pPr>
+            <w:r>
+              <w:rPr>
+                <w:rtl w:val="0"/>
+              </w:rPr>
+            </w:r>
+          </w:p>
+          <w:p>
+            <w:pPr>
+              <w:keepNext w:val="0"/>
+              <w:keepLines w:val="0"/>
+              <w:pageBreakBefore w:val="0"/>
+              <w:widowControl w:val="0"/>
+              <w:pBdr>
+                <w:top w:space="0" w:sz="0" w:val="nil"/>
+                <w:left w:space="0" w:sz="0" w:val="nil"/>
+                <w:bottom w:space="0" w:sz="0" w:val="nil"/>
+                <w:right w:space="0" w:sz="0" w:val="nil"/>
+                <w:between w:space="0" w:sz="0" w:val="nil"/>
+              </w:pBdr>
+              <w:shd w:fill="auto" w:val="clear"/>
+              <w:spacing w:after="0" w:before="0" w:line="240" w:lineRule="auto"/>
+              <w:ind w:left="0" w:right="0" w:firstLine="0"/>
+              <w:jc w:val="center"/>
+              <w:rPr>
+                <w:rFonts w:ascii="Times New Roman" w:cs="Times New Roman" w:eastAsia="Times New Roman" w:hAnsi="Times New Roman"/>
+                <w:sz w:val="24"/>
+                <w:szCs w:val="24"/>
+              </w:rPr>
+            </w:pPr>
+            <w:r>
+              <w:rPr>
+                <w:rtl w:val="0"/>
+              </w:rPr>
+            </w:r>
+          </w:p>
+          <w:p>
+            <w:pPr>
+              <w:keepNext w:val="0"/>
+              <w:keepLines w:val="0"/>
+              <w:pageBreakBefore w:val="0"/>
+              <w:widowControl w:val="0"/>
+              <w:pBdr>
+                <w:top w:space="0" w:sz="0" w:val="nil"/>
+                <w:left w:space="0" w:sz="0" w:val="nil"/>
+                <w:bottom w:space="0" w:sz="0" w:val="nil"/>
+                <w:right w:space="0" w:sz="0" w:val="nil"/>
+                <w:between w:space="0" w:sz="0" w:val="nil"/>
+              </w:pBdr>
+              <w:shd w:fill="auto" w:val="clear"/>
+              <w:spacing w:after="0" w:before="0" w:line="240" w:lineRule="auto"/>
+              <w:ind w:left="0" w:right="0" w:firstLine="0"/>
+              <w:jc w:val="center"/>
+              <w:rPr>
+                <w:rFonts w:ascii="Times New Roman" w:cs="Times New Roman" w:eastAsia="Times New Roman" w:hAnsi="Times New Roman"/>
+                <w:sz w:val="24"/>
+                <w:szCs w:val="24"/>
+              </w:rPr>
+            </w:pPr>
+            <w:r>
+              <w:rPr>
+                <w:rtl w:val="0"/>
+              </w:rPr>
+            </w:r>
+          </w:p>
+          <w:p>
+            <w:pPr>
+              <w:keepNext w:val="0"/>
+              <w:keepLines w:val="0"/>
+              <w:pageBreakBefore w:val="0"/>
+              <w:widowControl w:val="0"/>
+              <w:pBdr>
+                <w:top w:space="0" w:sz="0" w:val="nil"/>
+                <w:left w:space="0" w:sz="0" w:val="nil"/>
+                <w:bottom w:space="0" w:sz="0" w:val="nil"/>
+                <w:right w:space="0" w:sz="0" w:val="nil"/>
+                <w:between w:space="0" w:sz="0" w:val="nil"/>
+              </w:pBdr>
+              <w:shd w:fill="auto" w:val="clear"/>
+              <w:spacing w:after="0" w:before="0" w:line="240" w:lineRule="auto"/>
+              <w:ind w:left="0" w:right="0" w:firstLine="0"/>
+              <w:jc w:val="center"/>
+              <w:rPr>
+                <w:rFonts w:ascii="Times New Roman" w:cs="Times New Roman" w:eastAsia="Times New Roman" w:hAnsi="Times New Roman"/>
+                <w:sz w:val="24"/>
+                <w:szCs w:val="24"/>
+              </w:rPr>
+            </w:pPr>
+            <w:r>
+              <w:rPr>
+                <w:rFonts w:ascii="Times New Roman" w:cs="Times New Roman" w:eastAsia="Times New Roman" w:hAnsi="Times New Roman"/>
+                <w:sz w:val="24"/>
+                <w:szCs w:val="24"/>
+                <w:rtl w:val="0"/>
+              </w:rPr>
+              <w:t xml:space="preserve">11.0</w:t>
+            </w:r>
+          </w:p>
+        </w:tc>
+        <w:tc>
+          <w:tcPr>
+            <w:shd w:fill="auto" w:val="clear"/>
+            <w:tcMar>
+              <w:top w:w="100.0" w:type="dxa"/>
+              <w:left w:w="100.0" w:type="dxa"/>
+              <w:bottom w:w="100.0" w:type="dxa"/>
+              <w:right w:w="100.0" w:type="dxa"/>
+            </w:tcMar>
+            <w:vAlign w:val="top"/>
+          </w:tcPr>
+          <w:p>
+            <w:pPr>
+              <w:widowControl w:val="0"/>
+              <w:spacing w:line="240" w:lineRule="auto"/>
+              <w:rPr>
+                <w:rFonts w:ascii="Times New Roman" w:cs="Times New Roman" w:eastAsia="Times New Roman" w:hAnsi="Times New Roman"/>
+                <w:b w:val="1"/>
+                <w:sz w:val="24"/>
+                <w:szCs w:val="24"/>
+              </w:rPr>
+            </w:pPr>
+            <w:r>
+              <w:rPr>
+                <w:rFonts w:ascii="Times New Roman" w:cs="Times New Roman" w:eastAsia="Times New Roman" w:hAnsi="Times New Roman"/>
+                <w:b w:val="1"/>
+                <w:sz w:val="24"/>
+                <w:szCs w:val="24"/>
+                <w:rtl w:val="0"/>
+              </w:rPr>
+              <w:t xml:space="preserve">Player successfully choose to replay a recorded game</w:t>
+            </w:r>
+          </w:p>
+          <w:p>
+            <w:pPr>
+              <w:widowControl w:val="0"/>
+              <w:spacing w:line="240" w:lineRule="auto"/>
+              <w:rPr>
+                <w:rFonts w:ascii="Times New Roman" w:cs="Times New Roman" w:eastAsia="Times New Roman" w:hAnsi="Times New Roman"/>
+                <w:sz w:val="24"/>
+                <w:szCs w:val="24"/>
+              </w:rPr>
+            </w:pPr>
+            <w:r>
+              <w:rPr>
+                <w:rFonts w:ascii="Times New Roman" w:cs="Times New Roman" w:eastAsia="Times New Roman" w:hAnsi="Times New Roman"/>
+                <w:b w:val="1"/>
+                <w:sz w:val="24"/>
+                <w:szCs w:val="24"/>
+                <w:rtl w:val="0"/>
+              </w:rPr>
+              <w:t xml:space="preserve">Given:</w:t>
+            </w:r>
+            <w:r>
+              <w:rPr>
+                <w:rFonts w:ascii="Times New Roman" w:cs="Times New Roman" w:eastAsia="Times New Roman" w:hAnsi="Times New Roman"/>
+                <w:sz w:val="24"/>
+                <w:szCs w:val="24"/>
+                <w:rtl w:val="0"/>
+              </w:rPr>
+              <w:t xml:space="preserve"> an ended game</w:t>
+            </w:r>
+          </w:p>
+          <w:p>
+            <w:pPr>
+              <w:widowControl w:val="0"/>
+              <w:spacing w:line="240" w:lineRule="auto"/>
+              <w:rPr>
+                <w:rFonts w:ascii="Times New Roman" w:cs="Times New Roman" w:eastAsia="Times New Roman" w:hAnsi="Times New Roman"/>
+                <w:sz w:val="24"/>
+                <w:szCs w:val="24"/>
+              </w:rPr>
+            </w:pPr>
+            <w:r>
+              <w:rPr>
+                <w:rFonts w:ascii="Times New Roman" w:cs="Times New Roman" w:eastAsia="Times New Roman" w:hAnsi="Times New Roman"/>
+                <w:b w:val="1"/>
+                <w:sz w:val="24"/>
+                <w:szCs w:val="24"/>
+                <w:rtl w:val="0"/>
+              </w:rPr>
+              <w:t xml:space="preserve">When:</w:t>
+            </w:r>
+            <w:r>
+              <w:rPr>
+                <w:rFonts w:ascii="Times New Roman" w:cs="Times New Roman" w:eastAsia="Times New Roman" w:hAnsi="Times New Roman"/>
+                <w:sz w:val="24"/>
+                <w:szCs w:val="24"/>
+                <w:rtl w:val="0"/>
+              </w:rPr>
+              <w:t xml:space="preserve"> player clicks “Replay” button</w:t>
+            </w:r>
+          </w:p>
+          <w:p>
+            <w:pPr>
+              <w:widowControl w:val="0"/>
+              <w:spacing w:line="240" w:lineRule="auto"/>
+              <w:rPr>
+                <w:rFonts w:ascii="Times New Roman" w:cs="Times New Roman" w:eastAsia="Times New Roman" w:hAnsi="Times New Roman"/>
+                <w:sz w:val="24"/>
+                <w:szCs w:val="24"/>
+              </w:rPr>
+            </w:pPr>
+            <w:r>
+              <w:rPr>
+                <w:rFonts w:ascii="Times New Roman" w:cs="Times New Roman" w:eastAsia="Times New Roman" w:hAnsi="Times New Roman"/>
+                <w:b w:val="1"/>
+                <w:sz w:val="24"/>
+                <w:szCs w:val="24"/>
+                <w:rtl w:val="0"/>
+              </w:rPr>
+              <w:t xml:space="preserve">Then:</w:t>
+            </w:r>
+            <w:r>
+              <w:rPr>
+                <w:rFonts w:ascii="Times New Roman" w:cs="Times New Roman" w:eastAsia="Times New Roman" w:hAnsi="Times New Roman"/>
+                <w:sz w:val="24"/>
+                <w:szCs w:val="24"/>
+                <w:rtl w:val="0"/>
+              </w:rPr>
+              <w:t xml:space="preserve"> the recorded game is replayed</w:t>
             </w:r>
           </w:p>
         </w:tc>

</xml_diff>